<commit_message>
mall klart med sidnummer
</commit_message>
<xml_diff>
--- a/Ny(tt) Microsoft Word-dokument.docx
+++ b/Ny(tt) Microsoft Word-dokument.docx
@@ -1,6 +1,6 @@
 
 <file path=word/document.xml><?xml version="1.0" encoding="utf-8"?>
-<w:document xmlns:wpc="http://schemas.microsoft.com/office/word/2010/wordprocessingCanvas" xmlns:cx="http://schemas.microsoft.com/office/drawing/2014/chartex" xmlns:cx1="http://schemas.microsoft.com/office/drawing/2015/9/8/chartex" xmlns:cx2="http://schemas.microsoft.com/office/drawing/2015/10/21/chartex" xmlns:cx3="http://schemas.microsoft.com/office/drawing/2016/5/9/chartex" xmlns:cx4="http://schemas.microsoft.com/office/drawing/2016/5/10/chartex" xmlns:cx5="http://schemas.microsoft.com/office/drawing/2016/5/11/chartex" xmlns:cx6="http://schemas.microsoft.com/office/drawing/2016/5/12/chartex" xmlns:cx7="http://schemas.microsoft.com/office/drawing/2016/5/13/chartex" xmlns:cx8="http://schemas.microsoft.com/office/drawing/2016/5/14/chartex" xmlns:mc="http://schemas.openxmlformats.org/markup-compatibility/2006" xmlns:aink="http://schemas.microsoft.com/office/drawing/2016/ink" xmlns:am3d="http://schemas.microsoft.com/office/drawing/2017/model3d" xmlns:o="urn:schemas-microsoft-com:office:office" xmlns:r="http://schemas.openxmlformats.org/officeDocument/2006/relationships" xmlns:m="http://schemas.openxmlformats.org/officeDocument/2006/math" xmlns:v="urn:schemas-microsoft-com:vml" xmlns:wp14="http://schemas.microsoft.com/office/word/2010/wordprocessingDrawing" xmlns:wp="http://schemas.openxmlformats.org/drawingml/2006/wordprocessingDrawing" xmlns:w10="urn:schemas-microsoft-com:office:word" xmlns:w="http://schemas.openxmlformats.org/wordprocessingml/2006/main" xmlns:w14="http://schemas.microsoft.com/office/word/2010/wordml" xmlns:w15="http://schemas.microsoft.com/office/word/2012/wordml" xmlns:w16cid="http://schemas.microsoft.com/office/word/2016/wordml/cid" xmlns:w16se="http://schemas.microsoft.com/office/word/2015/wordml/symex" xmlns:wpg="http://schemas.microsoft.com/office/word/2010/wordprocessingGroup" xmlns:wpi="http://schemas.microsoft.com/office/word/2010/wordprocessingInk" xmlns:wne="http://schemas.microsoft.com/office/word/2006/wordml" xmlns:wps="http://schemas.microsoft.com/office/word/2010/wordprocessingShape" mc:Ignorable="w14 w15 w16se w16cid wp14">
+<w:document xmlns:wpc="http://schemas.microsoft.com/office/word/2010/wordprocessingCanvas" xmlns:mc="http://schemas.openxmlformats.org/markup-compatibility/2006" xmlns:o="urn:schemas-microsoft-com:office:office" xmlns:r="http://schemas.openxmlformats.org/officeDocument/2006/relationships" xmlns:m="http://schemas.openxmlformats.org/officeDocument/2006/math" xmlns:v="urn:schemas-microsoft-com:vml" xmlns:wp14="http://schemas.microsoft.com/office/word/2010/wordprocessingDrawing" xmlns:wp="http://schemas.openxmlformats.org/drawingml/2006/wordprocessingDrawing" xmlns:w10="urn:schemas-microsoft-com:office:word" xmlns:w="http://schemas.openxmlformats.org/wordprocessingml/2006/main" xmlns:w14="http://schemas.microsoft.com/office/word/2010/wordml" xmlns:w15="http://schemas.microsoft.com/office/word/2012/wordml" xmlns:wpg="http://schemas.microsoft.com/office/word/2010/wordprocessingGroup" xmlns:wpi="http://schemas.microsoft.com/office/word/2010/wordprocessingInk" xmlns:wne="http://schemas.microsoft.com/office/word/2006/wordml" xmlns:wps="http://schemas.microsoft.com/office/word/2010/wordprocessingShape" mc:Ignorable="w14 w15 wp14">
   <w:body>
     <w:p/>
     <w:p>
@@ -301,7 +301,7 @@
       </w:pPr>
       <w:bookmarkStart w:id="0" w:name="_Toc511129699"/>
       <w:bookmarkStart w:id="1" w:name="_Toc511130644"/>
-      <w:bookmarkStart w:id="2" w:name="_Toc511130661"/>
+      <w:bookmarkStart w:id="2" w:name="_Toc511158817"/>
       <w:r>
         <w:lastRenderedPageBreak/>
         <w:t>Sammanfattning</w:t>
@@ -327,7 +327,7 @@
       </w:pPr>
       <w:bookmarkStart w:id="3" w:name="_Toc511129700"/>
       <w:bookmarkStart w:id="4" w:name="_Toc511130645"/>
-      <w:bookmarkStart w:id="5" w:name="_Toc511130662"/>
+      <w:bookmarkStart w:id="5" w:name="_Toc511158818"/>
       <w:r>
         <w:lastRenderedPageBreak/>
         <w:t>Abstract</w:t>
@@ -349,6 +349,13 @@
     </w:p>
     <w:sdt>
       <w:sdtPr>
+        <w:rPr>
+          <w:rFonts w:ascii="Century Schoolbook" w:eastAsiaTheme="minorHAnsi" w:hAnsi="Century Schoolbook" w:cstheme="minorBidi"/>
+          <w:color w:val="auto"/>
+          <w:sz w:val="22"/>
+          <w:szCs w:val="22"/>
+          <w:lang w:eastAsia="en-US"/>
+        </w:rPr>
         <w:id w:val="1169526081"/>
         <w:docPartObj>
           <w:docPartGallery w:val="Table of Contents"/>
@@ -357,13 +364,8 @@
       </w:sdtPr>
       <w:sdtEndPr>
         <w:rPr>
-          <w:rFonts w:ascii="Century Schoolbook" w:eastAsiaTheme="minorHAnsi" w:hAnsi="Century Schoolbook" w:cstheme="minorBidi"/>
           <w:b/>
           <w:bCs/>
-          <w:color w:val="auto"/>
-          <w:sz w:val="22"/>
-          <w:szCs w:val="22"/>
-          <w:lang w:eastAsia="en-US"/>
         </w:rPr>
       </w:sdtEndPr>
       <w:sdtContent>
@@ -396,63 +398,6 @@
           <w:r>
             <w:fldChar w:fldCharType="separate"/>
           </w:r>
-          <w:hyperlink w:anchor="_Toc511130661" w:history="1">
-            <w:r>
-              <w:rPr>
-                <w:rStyle w:val="Hyperlnk"/>
-                <w:noProof/>
-              </w:rPr>
-              <w:t>Sammanfattning</w:t>
-            </w:r>
-            <w:r>
-              <w:rPr>
-                <w:noProof/>
-                <w:webHidden/>
-              </w:rPr>
-              <w:tab/>
-            </w:r>
-            <w:r>
-              <w:rPr>
-                <w:noProof/>
-                <w:webHidden/>
-              </w:rPr>
-              <w:fldChar w:fldCharType="begin"/>
-            </w:r>
-            <w:r>
-              <w:rPr>
-                <w:noProof/>
-                <w:webHidden/>
-              </w:rPr>
-              <w:instrText xml:space="preserve"> PAGEREF _Toc511130661 \h </w:instrText>
-            </w:r>
-            <w:r>
-              <w:rPr>
-                <w:noProof/>
-                <w:webHidden/>
-              </w:rPr>
-            </w:r>
-            <w:r>
-              <w:rPr>
-                <w:noProof/>
-                <w:webHidden/>
-              </w:rPr>
-              <w:fldChar w:fldCharType="separate"/>
-            </w:r>
-            <w:r>
-              <w:rPr>
-                <w:noProof/>
-                <w:webHidden/>
-              </w:rPr>
-              <w:t>3</w:t>
-            </w:r>
-            <w:r>
-              <w:rPr>
-                <w:noProof/>
-                <w:webHidden/>
-              </w:rPr>
-              <w:fldChar w:fldCharType="end"/>
-            </w:r>
-          </w:hyperlink>
         </w:p>
         <w:p>
           <w:pPr>
@@ -466,13 +411,13 @@
               <w:lang w:eastAsia="sv-SE"/>
             </w:rPr>
           </w:pPr>
-          <w:hyperlink w:anchor="_Toc511130662" w:history="1">
+          <w:hyperlink w:anchor="_Toc511158819" w:history="1">
             <w:r>
               <w:rPr>
                 <w:rStyle w:val="Hyperlnk"/>
                 <w:noProof/>
               </w:rPr>
-              <w:t>Abstract</w:t>
+              <w:t>1 Inledning</w:t>
             </w:r>
             <w:r>
               <w:rPr>
@@ -493,7 +438,7 @@
                 <w:noProof/>
                 <w:webHidden/>
               </w:rPr>
-              <w:instrText xml:space="preserve"> PAGEREF _Toc511130662 \h </w:instrText>
+              <w:instrText xml:space="preserve"> PAGEREF _Toc511158819 \h </w:instrText>
             </w:r>
             <w:r>
               <w:rPr>
@@ -513,77 +458,7 @@
                 <w:noProof/>
                 <w:webHidden/>
               </w:rPr>
-              <w:t>5</w:t>
-            </w:r>
-            <w:r>
-              <w:rPr>
-                <w:noProof/>
-                <w:webHidden/>
-              </w:rPr>
-              <w:fldChar w:fldCharType="end"/>
-            </w:r>
-          </w:hyperlink>
-        </w:p>
-        <w:p>
-          <w:pPr>
-            <w:pStyle w:val="Innehll1"/>
-            <w:tabs>
-              <w:tab w:val="right" w:leader="dot" w:pos="9062"/>
-            </w:tabs>
-            <w:rPr>
-              <w:rFonts w:asciiTheme="minorHAnsi" w:eastAsiaTheme="minorEastAsia" w:hAnsiTheme="minorHAnsi"/>
-              <w:noProof/>
-              <w:lang w:eastAsia="sv-SE"/>
-            </w:rPr>
-          </w:pPr>
-          <w:hyperlink w:anchor="_Toc511130663" w:history="1">
-            <w:r>
-              <w:rPr>
-                <w:rStyle w:val="Hyperlnk"/>
-                <w:noProof/>
-              </w:rPr>
-              <w:t>1 Inledning</w:t>
-            </w:r>
-            <w:r>
-              <w:rPr>
-                <w:noProof/>
-                <w:webHidden/>
-              </w:rPr>
-              <w:tab/>
-            </w:r>
-            <w:r>
-              <w:rPr>
-                <w:noProof/>
-                <w:webHidden/>
-              </w:rPr>
-              <w:fldChar w:fldCharType="begin"/>
-            </w:r>
-            <w:r>
-              <w:rPr>
-                <w:noProof/>
-                <w:webHidden/>
-              </w:rPr>
-              <w:instrText xml:space="preserve"> PAGEREF _Toc511130663 \h </w:instrText>
-            </w:r>
-            <w:r>
-              <w:rPr>
-                <w:noProof/>
-                <w:webHidden/>
-              </w:rPr>
-            </w:r>
-            <w:r>
-              <w:rPr>
-                <w:noProof/>
-                <w:webHidden/>
-              </w:rPr>
-              <w:fldChar w:fldCharType="separate"/>
-            </w:r>
-            <w:r>
-              <w:rPr>
-                <w:noProof/>
-                <w:webHidden/>
-              </w:rPr>
-              <w:t>9</w:t>
+              <w:t>1</w:t>
             </w:r>
             <w:r>
               <w:rPr>
@@ -607,7 +482,7 @@
               <w:lang w:eastAsia="sv-SE"/>
             </w:rPr>
           </w:pPr>
-          <w:hyperlink w:anchor="_Toc511130664" w:history="1">
+          <w:hyperlink w:anchor="_Toc511158820" w:history="1">
             <w:r>
               <w:rPr>
                 <w:rStyle w:val="Hyperlnk"/>
@@ -649,7 +524,7 @@
                 <w:noProof/>
                 <w:webHidden/>
               </w:rPr>
-              <w:instrText xml:space="preserve"> PAGEREF _Toc511130664 \h </w:instrText>
+              <w:instrText xml:space="preserve"> PAGEREF _Toc511158820 \h </w:instrText>
             </w:r>
             <w:r>
               <w:rPr>
@@ -669,7 +544,7 @@
                 <w:noProof/>
                 <w:webHidden/>
               </w:rPr>
-              <w:t>9</w:t>
+              <w:t>1</w:t>
             </w:r>
             <w:r>
               <w:rPr>
@@ -693,7 +568,7 @@
               <w:lang w:eastAsia="sv-SE"/>
             </w:rPr>
           </w:pPr>
-          <w:hyperlink w:anchor="_Toc511130665" w:history="1">
+          <w:hyperlink w:anchor="_Toc511158821" w:history="1">
             <w:r>
               <w:rPr>
                 <w:rStyle w:val="Hyperlnk"/>
@@ -716,8 +591,6 @@
               </w:rPr>
               <w:t>Relaterat arbete</w:t>
             </w:r>
-            <w:bookmarkStart w:id="6" w:name="_GoBack"/>
-            <w:bookmarkEnd w:id="6"/>
             <w:r>
               <w:rPr>
                 <w:noProof/>
@@ -737,7 +610,7 @@
                 <w:noProof/>
                 <w:webHidden/>
               </w:rPr>
-              <w:instrText xml:space="preserve"> PAGEREF _Toc511130665 \h </w:instrText>
+              <w:instrText xml:space="preserve"> PAGEREF _Toc511158821 \h </w:instrText>
             </w:r>
             <w:r>
               <w:rPr>
@@ -757,7 +630,7 @@
                 <w:noProof/>
                 <w:webHidden/>
               </w:rPr>
-              <w:t>9</w:t>
+              <w:t>1</w:t>
             </w:r>
             <w:r>
               <w:rPr>
@@ -812,6 +685,7 @@
         <w:sectPr>
           <w:footerReference w:type="default" r:id="rId7"/>
           <w:headerReference w:type="first" r:id="rId8"/>
+          <w:footerReference w:type="first" r:id="rId9"/>
           <w:pgSz w:w="11906" w:h="16838"/>
           <w:pgMar w:top="1417" w:right="1417" w:bottom="1417" w:left="1417" w:header="624" w:footer="340" w:gutter="0"/>
           <w:cols w:space="708"/>
@@ -824,14 +698,14 @@
       <w:pPr>
         <w:pStyle w:val="Rubrik1"/>
       </w:pPr>
-      <w:bookmarkStart w:id="7" w:name="_Toc511130646"/>
-      <w:bookmarkStart w:id="8" w:name="_Toc511130663"/>
+      <w:bookmarkStart w:id="6" w:name="_Toc511130646"/>
+      <w:bookmarkStart w:id="7" w:name="_Toc511158819"/>
       <w:r>
         <w:lastRenderedPageBreak/>
         <w:t>1 Inledning</w:t>
       </w:r>
+      <w:bookmarkEnd w:id="6"/>
       <w:bookmarkEnd w:id="7"/>
-      <w:bookmarkEnd w:id="8"/>
     </w:p>
     <w:p/>
     <w:p>
@@ -842,13 +716,13 @@
           <w:numId w:val="3"/>
         </w:numPr>
       </w:pPr>
-      <w:bookmarkStart w:id="9" w:name="_Toc511130647"/>
-      <w:bookmarkStart w:id="10" w:name="_Toc511130664"/>
+      <w:bookmarkStart w:id="8" w:name="_Toc511130647"/>
+      <w:bookmarkStart w:id="9" w:name="_Toc511158820"/>
       <w:r>
         <w:t>Bakgrund</w:t>
       </w:r>
+      <w:bookmarkEnd w:id="8"/>
       <w:bookmarkEnd w:id="9"/>
-      <w:bookmarkEnd w:id="10"/>
     </w:p>
     <w:p/>
     <w:p/>
@@ -860,25 +734,36 @@
           <w:numId w:val="3"/>
         </w:numPr>
       </w:pPr>
-      <w:bookmarkStart w:id="11" w:name="_Toc511130648"/>
-      <w:bookmarkStart w:id="12" w:name="_Toc511130665"/>
+      <w:bookmarkStart w:id="10" w:name="_Toc511130648"/>
+      <w:bookmarkStart w:id="11" w:name="_Toc511158821"/>
       <w:r>
         <w:t>Relaterat arbete</w:t>
       </w:r>
+      <w:bookmarkEnd w:id="10"/>
       <w:bookmarkEnd w:id="11"/>
+    </w:p>
+    <w:p>
+      <w:r>
+        <w:br w:type="page"/>
+      </w:r>
+    </w:p>
+    <w:p>
+      <w:r>
+        <w:lastRenderedPageBreak/>
+        <w:br w:type="page"/>
+      </w:r>
+    </w:p>
+    <w:p>
+      <w:bookmarkStart w:id="12" w:name="_GoBack"/>
       <w:bookmarkEnd w:id="12"/>
     </w:p>
-    <w:p>
-      <w:r>
-        <w:br w:type="page"/>
-      </w:r>
-    </w:p>
-    <w:p/>
     <w:sectPr>
-      <w:headerReference w:type="first" r:id="rId9"/>
-      <w:footerReference w:type="first" r:id="rId10"/>
+      <w:footerReference w:type="default" r:id="rId10"/>
+      <w:headerReference w:type="first" r:id="rId11"/>
+      <w:footerReference w:type="first" r:id="rId12"/>
       <w:pgSz w:w="11906" w:h="16838"/>
       <w:pgMar w:top="1417" w:right="1417" w:bottom="1417" w:left="1417" w:header="624" w:footer="340" w:gutter="0"/>
+      <w:pgNumType w:start="1"/>
       <w:cols w:space="708"/>
       <w:titlePg/>
       <w:docGrid w:linePitch="360"/>
@@ -888,7 +773,7 @@
 </file>
 
 <file path=word/endnotes.xml><?xml version="1.0" encoding="utf-8"?>
-<w:endnotes xmlns:wpc="http://schemas.microsoft.com/office/word/2010/wordprocessingCanvas" xmlns:cx="http://schemas.microsoft.com/office/drawing/2014/chartex" xmlns:cx1="http://schemas.microsoft.com/office/drawing/2015/9/8/chartex" xmlns:cx2="http://schemas.microsoft.com/office/drawing/2015/10/21/chartex" xmlns:cx3="http://schemas.microsoft.com/office/drawing/2016/5/9/chartex" xmlns:cx4="http://schemas.microsoft.com/office/drawing/2016/5/10/chartex" xmlns:cx5="http://schemas.microsoft.com/office/drawing/2016/5/11/chartex" xmlns:cx6="http://schemas.microsoft.com/office/drawing/2016/5/12/chartex" xmlns:cx7="http://schemas.microsoft.com/office/drawing/2016/5/13/chartex" xmlns:cx8="http://schemas.microsoft.com/office/drawing/2016/5/14/chartex" xmlns:mc="http://schemas.openxmlformats.org/markup-compatibility/2006" xmlns:aink="http://schemas.microsoft.com/office/drawing/2016/ink" xmlns:am3d="http://schemas.microsoft.com/office/drawing/2017/model3d" xmlns:o="urn:schemas-microsoft-com:office:office" xmlns:r="http://schemas.openxmlformats.org/officeDocument/2006/relationships" xmlns:m="http://schemas.openxmlformats.org/officeDocument/2006/math" xmlns:v="urn:schemas-microsoft-com:vml" xmlns:wp14="http://schemas.microsoft.com/office/word/2010/wordprocessingDrawing" xmlns:wp="http://schemas.openxmlformats.org/drawingml/2006/wordprocessingDrawing" xmlns:w10="urn:schemas-microsoft-com:office:word" xmlns:w="http://schemas.openxmlformats.org/wordprocessingml/2006/main" xmlns:w14="http://schemas.microsoft.com/office/word/2010/wordml" xmlns:w15="http://schemas.microsoft.com/office/word/2012/wordml" xmlns:w16cid="http://schemas.microsoft.com/office/word/2016/wordml/cid" xmlns:w16se="http://schemas.microsoft.com/office/word/2015/wordml/symex" xmlns:wpg="http://schemas.microsoft.com/office/word/2010/wordprocessingGroup" xmlns:wpi="http://schemas.microsoft.com/office/word/2010/wordprocessingInk" xmlns:wne="http://schemas.microsoft.com/office/word/2006/wordml" xmlns:wps="http://schemas.microsoft.com/office/word/2010/wordprocessingShape" mc:Ignorable="w14 w15 w16se w16cid wp14">
+<w:endnotes xmlns:wpc="http://schemas.microsoft.com/office/word/2010/wordprocessingCanvas" xmlns:mc="http://schemas.openxmlformats.org/markup-compatibility/2006" xmlns:o="urn:schemas-microsoft-com:office:office" xmlns:r="http://schemas.openxmlformats.org/officeDocument/2006/relationships" xmlns:m="http://schemas.openxmlformats.org/officeDocument/2006/math" xmlns:v="urn:schemas-microsoft-com:vml" xmlns:wp14="http://schemas.microsoft.com/office/word/2010/wordprocessingDrawing" xmlns:wp="http://schemas.openxmlformats.org/drawingml/2006/wordprocessingDrawing" xmlns:w10="urn:schemas-microsoft-com:office:word" xmlns:w="http://schemas.openxmlformats.org/wordprocessingml/2006/main" xmlns:w14="http://schemas.microsoft.com/office/word/2010/wordml" xmlns:w15="http://schemas.microsoft.com/office/word/2012/wordml" xmlns:wpg="http://schemas.microsoft.com/office/word/2010/wordprocessingGroup" xmlns:wpi="http://schemas.microsoft.com/office/word/2010/wordprocessingInk" xmlns:wne="http://schemas.microsoft.com/office/word/2006/wordml" xmlns:wps="http://schemas.microsoft.com/office/word/2010/wordprocessingShape" mc:Ignorable="w14 w15 wp14">
   <w:endnote w:type="separator" w:id="-1">
     <w:p>
       <w:pPr>
@@ -913,10 +798,11 @@
 </file>
 
 <file path=word/footer1.xml><?xml version="1.0" encoding="utf-8"?>
-<w:ftr xmlns:wpc="http://schemas.microsoft.com/office/word/2010/wordprocessingCanvas" xmlns:cx="http://schemas.microsoft.com/office/drawing/2014/chartex" xmlns:cx1="http://schemas.microsoft.com/office/drawing/2015/9/8/chartex" xmlns:cx2="http://schemas.microsoft.com/office/drawing/2015/10/21/chartex" xmlns:cx3="http://schemas.microsoft.com/office/drawing/2016/5/9/chartex" xmlns:cx4="http://schemas.microsoft.com/office/drawing/2016/5/10/chartex" xmlns:cx5="http://schemas.microsoft.com/office/drawing/2016/5/11/chartex" xmlns:cx6="http://schemas.microsoft.com/office/drawing/2016/5/12/chartex" xmlns:cx7="http://schemas.microsoft.com/office/drawing/2016/5/13/chartex" xmlns:cx8="http://schemas.microsoft.com/office/drawing/2016/5/14/chartex" xmlns:mc="http://schemas.openxmlformats.org/markup-compatibility/2006" xmlns:aink="http://schemas.microsoft.com/office/drawing/2016/ink" xmlns:am3d="http://schemas.microsoft.com/office/drawing/2017/model3d" xmlns:o="urn:schemas-microsoft-com:office:office" xmlns:r="http://schemas.openxmlformats.org/officeDocument/2006/relationships" xmlns:m="http://schemas.openxmlformats.org/officeDocument/2006/math" xmlns:v="urn:schemas-microsoft-com:vml" xmlns:wp14="http://schemas.microsoft.com/office/word/2010/wordprocessingDrawing" xmlns:wp="http://schemas.openxmlformats.org/drawingml/2006/wordprocessingDrawing" xmlns:w10="urn:schemas-microsoft-com:office:word" xmlns:w="http://schemas.openxmlformats.org/wordprocessingml/2006/main" xmlns:w14="http://schemas.microsoft.com/office/word/2010/wordml" xmlns:w15="http://schemas.microsoft.com/office/word/2012/wordml" xmlns:w16cid="http://schemas.microsoft.com/office/word/2016/wordml/cid" xmlns:w16se="http://schemas.microsoft.com/office/word/2015/wordml/symex" xmlns:wpg="http://schemas.microsoft.com/office/word/2010/wordprocessingGroup" xmlns:wpi="http://schemas.microsoft.com/office/word/2010/wordprocessingInk" xmlns:wne="http://schemas.microsoft.com/office/word/2006/wordml" xmlns:wps="http://schemas.microsoft.com/office/word/2010/wordprocessingShape" mc:Ignorable="w14 w15 w16se w16cid wp14">
+<w:ftr xmlns:wpc="http://schemas.microsoft.com/office/word/2010/wordprocessingCanvas" xmlns:mc="http://schemas.openxmlformats.org/markup-compatibility/2006" xmlns:o="urn:schemas-microsoft-com:office:office" xmlns:r="http://schemas.openxmlformats.org/officeDocument/2006/relationships" xmlns:m="http://schemas.openxmlformats.org/officeDocument/2006/math" xmlns:v="urn:schemas-microsoft-com:vml" xmlns:wp14="http://schemas.microsoft.com/office/word/2010/wordprocessingDrawing" xmlns:wp="http://schemas.openxmlformats.org/drawingml/2006/wordprocessingDrawing" xmlns:w10="urn:schemas-microsoft-com:office:word" xmlns:w="http://schemas.openxmlformats.org/wordprocessingml/2006/main" xmlns:w14="http://schemas.microsoft.com/office/word/2010/wordml" xmlns:w15="http://schemas.microsoft.com/office/word/2012/wordml" xmlns:wpg="http://schemas.microsoft.com/office/word/2010/wordprocessingGroup" xmlns:wpi="http://schemas.microsoft.com/office/word/2010/wordprocessingInk" xmlns:wne="http://schemas.microsoft.com/office/word/2006/wordml" xmlns:wps="http://schemas.microsoft.com/office/word/2010/wordprocessingShape" mc:Ignorable="w14 w15 wp14">
   <w:p>
     <w:pPr>
       <w:pStyle w:val="Sidfot"/>
+      <w:jc w:val="center"/>
     </w:pPr>
   </w:p>
   <w:p>
@@ -928,10 +814,26 @@
 </file>
 
 <file path=word/footer2.xml><?xml version="1.0" encoding="utf-8"?>
-<w:ftr xmlns:wpc="http://schemas.microsoft.com/office/word/2010/wordprocessingCanvas" xmlns:cx="http://schemas.microsoft.com/office/drawing/2014/chartex" xmlns:cx1="http://schemas.microsoft.com/office/drawing/2015/9/8/chartex" xmlns:cx2="http://schemas.microsoft.com/office/drawing/2015/10/21/chartex" xmlns:cx3="http://schemas.microsoft.com/office/drawing/2016/5/9/chartex" xmlns:cx4="http://schemas.microsoft.com/office/drawing/2016/5/10/chartex" xmlns:cx5="http://schemas.microsoft.com/office/drawing/2016/5/11/chartex" xmlns:cx6="http://schemas.microsoft.com/office/drawing/2016/5/12/chartex" xmlns:cx7="http://schemas.microsoft.com/office/drawing/2016/5/13/chartex" xmlns:cx8="http://schemas.microsoft.com/office/drawing/2016/5/14/chartex" xmlns:mc="http://schemas.openxmlformats.org/markup-compatibility/2006" xmlns:aink="http://schemas.microsoft.com/office/drawing/2016/ink" xmlns:am3d="http://schemas.microsoft.com/office/drawing/2017/model3d" xmlns:o="urn:schemas-microsoft-com:office:office" xmlns:r="http://schemas.openxmlformats.org/officeDocument/2006/relationships" xmlns:m="http://schemas.openxmlformats.org/officeDocument/2006/math" xmlns:v="urn:schemas-microsoft-com:vml" xmlns:wp14="http://schemas.microsoft.com/office/word/2010/wordprocessingDrawing" xmlns:wp="http://schemas.openxmlformats.org/drawingml/2006/wordprocessingDrawing" xmlns:w10="urn:schemas-microsoft-com:office:word" xmlns:w="http://schemas.openxmlformats.org/wordprocessingml/2006/main" xmlns:w14="http://schemas.microsoft.com/office/word/2010/wordml" xmlns:w15="http://schemas.microsoft.com/office/word/2012/wordml" xmlns:w16cid="http://schemas.microsoft.com/office/word/2016/wordml/cid" xmlns:w16se="http://schemas.microsoft.com/office/word/2015/wordml/symex" xmlns:wpg="http://schemas.microsoft.com/office/word/2010/wordprocessingGroup" xmlns:wpi="http://schemas.microsoft.com/office/word/2010/wordprocessingInk" xmlns:wne="http://schemas.microsoft.com/office/word/2006/wordml" xmlns:wps="http://schemas.microsoft.com/office/word/2010/wordprocessingShape" mc:Ignorable="w14 w15 w16se w16cid wp14">
+<w:ftr xmlns:wpc="http://schemas.microsoft.com/office/word/2010/wordprocessingCanvas" xmlns:mc="http://schemas.openxmlformats.org/markup-compatibility/2006" xmlns:o="urn:schemas-microsoft-com:office:office" xmlns:r="http://schemas.openxmlformats.org/officeDocument/2006/relationships" xmlns:m="http://schemas.openxmlformats.org/officeDocument/2006/math" xmlns:v="urn:schemas-microsoft-com:vml" xmlns:wp14="http://schemas.microsoft.com/office/word/2010/wordprocessingDrawing" xmlns:wp="http://schemas.openxmlformats.org/drawingml/2006/wordprocessingDrawing" xmlns:w10="urn:schemas-microsoft-com:office:word" xmlns:w="http://schemas.openxmlformats.org/wordprocessingml/2006/main" xmlns:w14="http://schemas.microsoft.com/office/word/2010/wordml" xmlns:w15="http://schemas.microsoft.com/office/word/2012/wordml" xmlns:wpg="http://schemas.microsoft.com/office/word/2010/wordprocessingGroup" xmlns:wpi="http://schemas.microsoft.com/office/word/2010/wordprocessingInk" xmlns:wne="http://schemas.microsoft.com/office/word/2006/wordml" xmlns:wps="http://schemas.microsoft.com/office/word/2010/wordprocessingShape" mc:Ignorable="w14 w15 wp14">
+  <w:p>
+    <w:pPr>
+      <w:pStyle w:val="Sidfot"/>
+      <w:jc w:val="center"/>
+    </w:pPr>
+  </w:p>
+  <w:p>
+    <w:pPr>
+      <w:pStyle w:val="Sidfot"/>
+    </w:pPr>
+  </w:p>
+</w:ftr>
+</file>
+
+<file path=word/footer3.xml><?xml version="1.0" encoding="utf-8"?>
+<w:ftr xmlns:wpc="http://schemas.microsoft.com/office/word/2010/wordprocessingCanvas" xmlns:mc="http://schemas.openxmlformats.org/markup-compatibility/2006" xmlns:o="urn:schemas-microsoft-com:office:office" xmlns:r="http://schemas.openxmlformats.org/officeDocument/2006/relationships" xmlns:m="http://schemas.openxmlformats.org/officeDocument/2006/math" xmlns:v="urn:schemas-microsoft-com:vml" xmlns:wp14="http://schemas.microsoft.com/office/word/2010/wordprocessingDrawing" xmlns:wp="http://schemas.openxmlformats.org/drawingml/2006/wordprocessingDrawing" xmlns:w10="urn:schemas-microsoft-com:office:word" xmlns:w="http://schemas.openxmlformats.org/wordprocessingml/2006/main" xmlns:w14="http://schemas.microsoft.com/office/word/2010/wordml" xmlns:w15="http://schemas.microsoft.com/office/word/2012/wordml" xmlns:wpg="http://schemas.microsoft.com/office/word/2010/wordprocessingGroup" xmlns:wpi="http://schemas.microsoft.com/office/word/2010/wordprocessingInk" xmlns:wne="http://schemas.microsoft.com/office/word/2006/wordml" xmlns:wps="http://schemas.microsoft.com/office/word/2010/wordprocessingShape" mc:Ignorable="w14 w15 wp14">
   <w:sdt>
     <w:sdtPr>
-      <w:id w:val="911900154"/>
+      <w:id w:val="90896093"/>
       <w:docPartObj>
         <w:docPartGallery w:val="Page Numbers (Bottom of Page)"/>
         <w:docPartUnique/>
@@ -953,7 +855,55 @@
           <w:fldChar w:fldCharType="separate"/>
         </w:r>
         <w:r>
-          <w:t>2</w:t>
+          <w:rPr>
+            <w:noProof/>
+          </w:rPr>
+          <w:t>3</w:t>
+        </w:r>
+        <w:r>
+          <w:fldChar w:fldCharType="end"/>
+        </w:r>
+      </w:p>
+    </w:sdtContent>
+  </w:sdt>
+  <w:p>
+    <w:pPr>
+      <w:pStyle w:val="Sidfot"/>
+    </w:pPr>
+  </w:p>
+</w:ftr>
+</file>
+
+<file path=word/footer4.xml><?xml version="1.0" encoding="utf-8"?>
+<w:ftr xmlns:wpc="http://schemas.microsoft.com/office/word/2010/wordprocessingCanvas" xmlns:mc="http://schemas.openxmlformats.org/markup-compatibility/2006" xmlns:o="urn:schemas-microsoft-com:office:office" xmlns:r="http://schemas.openxmlformats.org/officeDocument/2006/relationships" xmlns:m="http://schemas.openxmlformats.org/officeDocument/2006/math" xmlns:v="urn:schemas-microsoft-com:vml" xmlns:wp14="http://schemas.microsoft.com/office/word/2010/wordprocessingDrawing" xmlns:wp="http://schemas.openxmlformats.org/drawingml/2006/wordprocessingDrawing" xmlns:w10="urn:schemas-microsoft-com:office:word" xmlns:w="http://schemas.openxmlformats.org/wordprocessingml/2006/main" xmlns:w14="http://schemas.microsoft.com/office/word/2010/wordml" xmlns:w15="http://schemas.microsoft.com/office/word/2012/wordml" xmlns:wpg="http://schemas.microsoft.com/office/word/2010/wordprocessingGroup" xmlns:wpi="http://schemas.microsoft.com/office/word/2010/wordprocessingInk" xmlns:wne="http://schemas.microsoft.com/office/word/2006/wordml" xmlns:wps="http://schemas.microsoft.com/office/word/2010/wordprocessingShape" mc:Ignorable="w14 w15 wp14">
+  <w:sdt>
+    <w:sdtPr>
+      <w:id w:val="-1483152671"/>
+      <w:docPartObj>
+        <w:docPartGallery w:val="Page Numbers (Bottom of Page)"/>
+        <w:docPartUnique/>
+      </w:docPartObj>
+    </w:sdtPr>
+    <w:sdtContent>
+      <w:p>
+        <w:pPr>
+          <w:pStyle w:val="Sidfot"/>
+          <w:jc w:val="center"/>
+        </w:pPr>
+        <w:r>
+          <w:fldChar w:fldCharType="begin"/>
+        </w:r>
+        <w:r>
+          <w:instrText>PAGE   \* MERGEFORMAT</w:instrText>
+        </w:r>
+        <w:r>
+          <w:fldChar w:fldCharType="separate"/>
+        </w:r>
+        <w:r>
+          <w:rPr>
+            <w:noProof/>
+          </w:rPr>
+          <w:t>1</w:t>
         </w:r>
         <w:r>
           <w:fldChar w:fldCharType="end"/>
@@ -970,7 +920,7 @@
 </file>
 
 <file path=word/footnotes.xml><?xml version="1.0" encoding="utf-8"?>
-<w:footnotes xmlns:wpc="http://schemas.microsoft.com/office/word/2010/wordprocessingCanvas" xmlns:cx="http://schemas.microsoft.com/office/drawing/2014/chartex" xmlns:cx1="http://schemas.microsoft.com/office/drawing/2015/9/8/chartex" xmlns:cx2="http://schemas.microsoft.com/office/drawing/2015/10/21/chartex" xmlns:cx3="http://schemas.microsoft.com/office/drawing/2016/5/9/chartex" xmlns:cx4="http://schemas.microsoft.com/office/drawing/2016/5/10/chartex" xmlns:cx5="http://schemas.microsoft.com/office/drawing/2016/5/11/chartex" xmlns:cx6="http://schemas.microsoft.com/office/drawing/2016/5/12/chartex" xmlns:cx7="http://schemas.microsoft.com/office/drawing/2016/5/13/chartex" xmlns:cx8="http://schemas.microsoft.com/office/drawing/2016/5/14/chartex" xmlns:mc="http://schemas.openxmlformats.org/markup-compatibility/2006" xmlns:aink="http://schemas.microsoft.com/office/drawing/2016/ink" xmlns:am3d="http://schemas.microsoft.com/office/drawing/2017/model3d" xmlns:o="urn:schemas-microsoft-com:office:office" xmlns:r="http://schemas.openxmlformats.org/officeDocument/2006/relationships" xmlns:m="http://schemas.openxmlformats.org/officeDocument/2006/math" xmlns:v="urn:schemas-microsoft-com:vml" xmlns:wp14="http://schemas.microsoft.com/office/word/2010/wordprocessingDrawing" xmlns:wp="http://schemas.openxmlformats.org/drawingml/2006/wordprocessingDrawing" xmlns:w10="urn:schemas-microsoft-com:office:word" xmlns:w="http://schemas.openxmlformats.org/wordprocessingml/2006/main" xmlns:w14="http://schemas.microsoft.com/office/word/2010/wordml" xmlns:w15="http://schemas.microsoft.com/office/word/2012/wordml" xmlns:w16cid="http://schemas.microsoft.com/office/word/2016/wordml/cid" xmlns:w16se="http://schemas.microsoft.com/office/word/2015/wordml/symex" xmlns:wpg="http://schemas.microsoft.com/office/word/2010/wordprocessingGroup" xmlns:wpi="http://schemas.microsoft.com/office/word/2010/wordprocessingInk" xmlns:wne="http://schemas.microsoft.com/office/word/2006/wordml" xmlns:wps="http://schemas.microsoft.com/office/word/2010/wordprocessingShape" mc:Ignorable="w14 w15 w16se w16cid wp14">
+<w:footnotes xmlns:wpc="http://schemas.microsoft.com/office/word/2010/wordprocessingCanvas" xmlns:mc="http://schemas.openxmlformats.org/markup-compatibility/2006" xmlns:o="urn:schemas-microsoft-com:office:office" xmlns:r="http://schemas.openxmlformats.org/officeDocument/2006/relationships" xmlns:m="http://schemas.openxmlformats.org/officeDocument/2006/math" xmlns:v="urn:schemas-microsoft-com:vml" xmlns:wp14="http://schemas.microsoft.com/office/word/2010/wordprocessingDrawing" xmlns:wp="http://schemas.openxmlformats.org/drawingml/2006/wordprocessingDrawing" xmlns:w10="urn:schemas-microsoft-com:office:word" xmlns:w="http://schemas.openxmlformats.org/wordprocessingml/2006/main" xmlns:w14="http://schemas.microsoft.com/office/word/2010/wordml" xmlns:w15="http://schemas.microsoft.com/office/word/2012/wordml" xmlns:wpg="http://schemas.microsoft.com/office/word/2010/wordprocessingGroup" xmlns:wpi="http://schemas.microsoft.com/office/word/2010/wordprocessingInk" xmlns:wne="http://schemas.microsoft.com/office/word/2006/wordml" xmlns:wps="http://schemas.microsoft.com/office/word/2010/wordprocessingShape" mc:Ignorable="w14 w15 wp14">
   <w:footnote w:type="separator" w:id="-1">
     <w:p>
       <w:pPr>
@@ -995,7 +945,7 @@
 </file>
 
 <file path=word/header1.xml><?xml version="1.0" encoding="utf-8"?>
-<w:hdr xmlns:wpc="http://schemas.microsoft.com/office/word/2010/wordprocessingCanvas" xmlns:cx="http://schemas.microsoft.com/office/drawing/2014/chartex" xmlns:cx1="http://schemas.microsoft.com/office/drawing/2015/9/8/chartex" xmlns:cx2="http://schemas.microsoft.com/office/drawing/2015/10/21/chartex" xmlns:cx3="http://schemas.microsoft.com/office/drawing/2016/5/9/chartex" xmlns:cx4="http://schemas.microsoft.com/office/drawing/2016/5/10/chartex" xmlns:cx5="http://schemas.microsoft.com/office/drawing/2016/5/11/chartex" xmlns:cx6="http://schemas.microsoft.com/office/drawing/2016/5/12/chartex" xmlns:cx7="http://schemas.microsoft.com/office/drawing/2016/5/13/chartex" xmlns:cx8="http://schemas.microsoft.com/office/drawing/2016/5/14/chartex" xmlns:mc="http://schemas.openxmlformats.org/markup-compatibility/2006" xmlns:aink="http://schemas.microsoft.com/office/drawing/2016/ink" xmlns:am3d="http://schemas.microsoft.com/office/drawing/2017/model3d" xmlns:o="urn:schemas-microsoft-com:office:office" xmlns:r="http://schemas.openxmlformats.org/officeDocument/2006/relationships" xmlns:m="http://schemas.openxmlformats.org/officeDocument/2006/math" xmlns:v="urn:schemas-microsoft-com:vml" xmlns:wp14="http://schemas.microsoft.com/office/word/2010/wordprocessingDrawing" xmlns:wp="http://schemas.openxmlformats.org/drawingml/2006/wordprocessingDrawing" xmlns:w10="urn:schemas-microsoft-com:office:word" xmlns:w="http://schemas.openxmlformats.org/wordprocessingml/2006/main" xmlns:w14="http://schemas.microsoft.com/office/word/2010/wordml" xmlns:w15="http://schemas.microsoft.com/office/word/2012/wordml" xmlns:w16cid="http://schemas.microsoft.com/office/word/2016/wordml/cid" xmlns:w16se="http://schemas.microsoft.com/office/word/2015/wordml/symex" xmlns:wpg="http://schemas.microsoft.com/office/word/2010/wordprocessingGroup" xmlns:wpi="http://schemas.microsoft.com/office/word/2010/wordprocessingInk" xmlns:wne="http://schemas.microsoft.com/office/word/2006/wordml" xmlns:wps="http://schemas.microsoft.com/office/word/2010/wordprocessingShape" mc:Ignorable="w14 w15 w16se w16cid wp14">
+<w:hdr xmlns:wpc="http://schemas.microsoft.com/office/word/2010/wordprocessingCanvas" xmlns:mc="http://schemas.openxmlformats.org/markup-compatibility/2006" xmlns:o="urn:schemas-microsoft-com:office:office" xmlns:r="http://schemas.openxmlformats.org/officeDocument/2006/relationships" xmlns:m="http://schemas.openxmlformats.org/officeDocument/2006/math" xmlns:v="urn:schemas-microsoft-com:vml" xmlns:wp14="http://schemas.microsoft.com/office/word/2010/wordprocessingDrawing" xmlns:wp="http://schemas.openxmlformats.org/drawingml/2006/wordprocessingDrawing" xmlns:w10="urn:schemas-microsoft-com:office:word" xmlns:w="http://schemas.openxmlformats.org/wordprocessingml/2006/main" xmlns:w14="http://schemas.microsoft.com/office/word/2010/wordml" xmlns:w15="http://schemas.microsoft.com/office/word/2012/wordml" xmlns:wpg="http://schemas.microsoft.com/office/word/2010/wordprocessingGroup" xmlns:wpi="http://schemas.microsoft.com/office/word/2010/wordprocessingInk" xmlns:wne="http://schemas.microsoft.com/office/word/2006/wordml" xmlns:wps="http://schemas.microsoft.com/office/word/2010/wordprocessingShape" mc:Ignorable="w14 w15 wp14">
   <w:p>
     <w:pPr>
       <w:pStyle w:val="Sidhuvud"/>
@@ -1003,6 +953,7 @@
     <w:r>
       <w:rPr>
         <w:noProof/>
+        <w:lang w:eastAsia="sv-SE"/>
       </w:rPr>
       <w:drawing>
         <wp:anchor distT="0" distB="0" distL="114300" distR="114300" simplePos="0" relativeHeight="251659264" behindDoc="0" locked="0" layoutInCell="1" allowOverlap="1" wp14:anchorId="44D7CA9B" wp14:editId="754B1158">
@@ -1016,7 +967,7 @@
           <wp:extent cx="970915" cy="1143000"/>
           <wp:effectExtent l="0" t="0" r="0" b="0"/>
           <wp:wrapNone/>
-          <wp:docPr id="4" name="Picture 2147483646"/>
+          <wp:docPr id="3" name="Picture 2147483646"/>
           <wp:cNvGraphicFramePr/>
           <a:graphic xmlns:a="http://schemas.openxmlformats.org/drawingml/2006/main">
             <a:graphicData uri="http://schemas.openxmlformats.org/drawingml/2006/picture">
@@ -1051,7 +1002,7 @@
 </file>
 
 <file path=word/header2.xml><?xml version="1.0" encoding="utf-8"?>
-<w:hdr xmlns:wpc="http://schemas.microsoft.com/office/word/2010/wordprocessingCanvas" xmlns:cx="http://schemas.microsoft.com/office/drawing/2014/chartex" xmlns:cx1="http://schemas.microsoft.com/office/drawing/2015/9/8/chartex" xmlns:cx2="http://schemas.microsoft.com/office/drawing/2015/10/21/chartex" xmlns:cx3="http://schemas.microsoft.com/office/drawing/2016/5/9/chartex" xmlns:cx4="http://schemas.microsoft.com/office/drawing/2016/5/10/chartex" xmlns:cx5="http://schemas.microsoft.com/office/drawing/2016/5/11/chartex" xmlns:cx6="http://schemas.microsoft.com/office/drawing/2016/5/12/chartex" xmlns:cx7="http://schemas.microsoft.com/office/drawing/2016/5/13/chartex" xmlns:cx8="http://schemas.microsoft.com/office/drawing/2016/5/14/chartex" xmlns:mc="http://schemas.openxmlformats.org/markup-compatibility/2006" xmlns:aink="http://schemas.microsoft.com/office/drawing/2016/ink" xmlns:am3d="http://schemas.microsoft.com/office/drawing/2017/model3d" xmlns:o="urn:schemas-microsoft-com:office:office" xmlns:r="http://schemas.openxmlformats.org/officeDocument/2006/relationships" xmlns:m="http://schemas.openxmlformats.org/officeDocument/2006/math" xmlns:v="urn:schemas-microsoft-com:vml" xmlns:wp14="http://schemas.microsoft.com/office/word/2010/wordprocessingDrawing" xmlns:wp="http://schemas.openxmlformats.org/drawingml/2006/wordprocessingDrawing" xmlns:w10="urn:schemas-microsoft-com:office:word" xmlns:w="http://schemas.openxmlformats.org/wordprocessingml/2006/main" xmlns:w14="http://schemas.microsoft.com/office/word/2010/wordml" xmlns:w15="http://schemas.microsoft.com/office/word/2012/wordml" xmlns:w16cid="http://schemas.microsoft.com/office/word/2016/wordml/cid" xmlns:w16se="http://schemas.microsoft.com/office/word/2015/wordml/symex" xmlns:wpg="http://schemas.microsoft.com/office/word/2010/wordprocessingGroup" xmlns:wpi="http://schemas.microsoft.com/office/word/2010/wordprocessingInk" xmlns:wne="http://schemas.microsoft.com/office/word/2006/wordml" xmlns:wps="http://schemas.microsoft.com/office/word/2010/wordprocessingShape" mc:Ignorable="w14 w15 w16se w16cid wp14">
+<w:hdr xmlns:wpc="http://schemas.microsoft.com/office/word/2010/wordprocessingCanvas" xmlns:mc="http://schemas.openxmlformats.org/markup-compatibility/2006" xmlns:o="urn:schemas-microsoft-com:office:office" xmlns:r="http://schemas.openxmlformats.org/officeDocument/2006/relationships" xmlns:m="http://schemas.openxmlformats.org/officeDocument/2006/math" xmlns:v="urn:schemas-microsoft-com:vml" xmlns:wp14="http://schemas.microsoft.com/office/word/2010/wordprocessingDrawing" xmlns:wp="http://schemas.openxmlformats.org/drawingml/2006/wordprocessingDrawing" xmlns:w10="urn:schemas-microsoft-com:office:word" xmlns:w="http://schemas.openxmlformats.org/wordprocessingml/2006/main" xmlns:w14="http://schemas.microsoft.com/office/word/2010/wordml" xmlns:w15="http://schemas.microsoft.com/office/word/2012/wordml" xmlns:wpg="http://schemas.microsoft.com/office/word/2010/wordprocessingGroup" xmlns:wpi="http://schemas.microsoft.com/office/word/2010/wordprocessingInk" xmlns:wne="http://schemas.microsoft.com/office/word/2006/wordml" xmlns:wps="http://schemas.microsoft.com/office/word/2010/wordprocessingShape" mc:Ignorable="w14 w15 wp14">
   <w:p>
     <w:pPr>
       <w:pStyle w:val="Sidhuvud"/>
@@ -1061,7 +1012,7 @@
 </file>
 
 <file path=word/numbering.xml><?xml version="1.0" encoding="utf-8"?>
-<w:numbering xmlns:wpc="http://schemas.microsoft.com/office/word/2010/wordprocessingCanvas" xmlns:cx="http://schemas.microsoft.com/office/drawing/2014/chartex" xmlns:cx1="http://schemas.microsoft.com/office/drawing/2015/9/8/chartex" xmlns:cx2="http://schemas.microsoft.com/office/drawing/2015/10/21/chartex" xmlns:cx3="http://schemas.microsoft.com/office/drawing/2016/5/9/chartex" xmlns:cx4="http://schemas.microsoft.com/office/drawing/2016/5/10/chartex" xmlns:cx5="http://schemas.microsoft.com/office/drawing/2016/5/11/chartex" xmlns:cx6="http://schemas.microsoft.com/office/drawing/2016/5/12/chartex" xmlns:cx7="http://schemas.microsoft.com/office/drawing/2016/5/13/chartex" xmlns:cx8="http://schemas.microsoft.com/office/drawing/2016/5/14/chartex" xmlns:mc="http://schemas.openxmlformats.org/markup-compatibility/2006" xmlns:aink="http://schemas.microsoft.com/office/drawing/2016/ink" xmlns:am3d="http://schemas.microsoft.com/office/drawing/2017/model3d" xmlns:o="urn:schemas-microsoft-com:office:office" xmlns:r="http://schemas.openxmlformats.org/officeDocument/2006/relationships" xmlns:m="http://schemas.openxmlformats.org/officeDocument/2006/math" xmlns:v="urn:schemas-microsoft-com:vml" xmlns:wp14="http://schemas.microsoft.com/office/word/2010/wordprocessingDrawing" xmlns:wp="http://schemas.openxmlformats.org/drawingml/2006/wordprocessingDrawing" xmlns:w10="urn:schemas-microsoft-com:office:word" xmlns:w="http://schemas.openxmlformats.org/wordprocessingml/2006/main" xmlns:w14="http://schemas.microsoft.com/office/word/2010/wordml" xmlns:w15="http://schemas.microsoft.com/office/word/2012/wordml" xmlns:w16cid="http://schemas.microsoft.com/office/word/2016/wordml/cid" xmlns:w16se="http://schemas.microsoft.com/office/word/2015/wordml/symex" xmlns:wpg="http://schemas.microsoft.com/office/word/2010/wordprocessingGroup" xmlns:wpi="http://schemas.microsoft.com/office/word/2010/wordprocessingInk" xmlns:wne="http://schemas.microsoft.com/office/word/2006/wordml" xmlns:wps="http://schemas.microsoft.com/office/word/2010/wordprocessingShape" mc:Ignorable="w14 w15 w16se w16cid wp14">
+<w:numbering xmlns:wpc="http://schemas.microsoft.com/office/word/2010/wordprocessingCanvas" xmlns:mc="http://schemas.openxmlformats.org/markup-compatibility/2006" xmlns:o="urn:schemas-microsoft-com:office:office" xmlns:r="http://schemas.openxmlformats.org/officeDocument/2006/relationships" xmlns:m="http://schemas.openxmlformats.org/officeDocument/2006/math" xmlns:v="urn:schemas-microsoft-com:vml" xmlns:wp14="http://schemas.microsoft.com/office/word/2010/wordprocessingDrawing" xmlns:wp="http://schemas.openxmlformats.org/drawingml/2006/wordprocessingDrawing" xmlns:w10="urn:schemas-microsoft-com:office:word" xmlns:w="http://schemas.openxmlformats.org/wordprocessingml/2006/main" xmlns:w14="http://schemas.microsoft.com/office/word/2010/wordml" xmlns:w15="http://schemas.microsoft.com/office/word/2012/wordml" xmlns:wpg="http://schemas.microsoft.com/office/word/2010/wordprocessingGroup" xmlns:wpi="http://schemas.microsoft.com/office/word/2010/wordprocessingInk" xmlns:wne="http://schemas.microsoft.com/office/word/2006/wordml" xmlns:wps="http://schemas.microsoft.com/office/word/2010/wordprocessingShape" mc:Ignorable="w14 w15 wp14">
   <w:abstractNum w:abstractNumId="0" w15:restartNumberingAfterBreak="0">
     <w:nsid w:val="140F328D"/>
     <w:multiLevelType w:val="hybridMultilevel"/>
@@ -1366,7 +1317,7 @@
 </file>
 
 <file path=word/styles.xml><?xml version="1.0" encoding="utf-8"?>
-<w:styles xmlns:mc="http://schemas.openxmlformats.org/markup-compatibility/2006" xmlns:r="http://schemas.openxmlformats.org/officeDocument/2006/relationships" xmlns:w="http://schemas.openxmlformats.org/wordprocessingml/2006/main" xmlns:w14="http://schemas.microsoft.com/office/word/2010/wordml" xmlns:w15="http://schemas.microsoft.com/office/word/2012/wordml" xmlns:w16cid="http://schemas.microsoft.com/office/word/2016/wordml/cid" xmlns:w16se="http://schemas.microsoft.com/office/word/2015/wordml/symex" mc:Ignorable="w14 w15 w16se w16cid">
+<w:styles xmlns:mc="http://schemas.openxmlformats.org/markup-compatibility/2006" xmlns:r="http://schemas.openxmlformats.org/officeDocument/2006/relationships" xmlns:w="http://schemas.openxmlformats.org/wordprocessingml/2006/main" xmlns:w14="http://schemas.microsoft.com/office/word/2010/wordml" xmlns:w15="http://schemas.microsoft.com/office/word/2012/wordml" mc:Ignorable="w14 w15">
   <w:docDefaults>
     <w:rPrDefault>
       <w:rPr>
@@ -1382,7 +1333,7 @@
       </w:pPr>
     </w:pPrDefault>
   </w:docDefaults>
-  <w:latentStyles w:defLockedState="0" w:defUIPriority="99" w:defSemiHidden="0" w:defUnhideWhenUsed="0" w:defQFormat="0" w:count="375">
+  <w:latentStyles w:defLockedState="0" w:defUIPriority="99" w:defSemiHidden="0" w:defUnhideWhenUsed="0" w:defQFormat="0" w:count="371">
     <w:lsdException w:name="Normal" w:uiPriority="0" w:qFormat="1"/>
     <w:lsdException w:name="heading 1" w:uiPriority="9" w:qFormat="1"/>
     <w:lsdException w:name="heading 2" w:semiHidden="1" w:uiPriority="9" w:unhideWhenUsed="1" w:qFormat="1"/>
@@ -1754,10 +1705,6 @@
     <w:lsdException w:name="List Table 5 Dark Accent 6" w:uiPriority="50"/>
     <w:lsdException w:name="List Table 6 Colorful Accent 6" w:uiPriority="51"/>
     <w:lsdException w:name="List Table 7 Colorful Accent 6" w:uiPriority="52"/>
-    <w:lsdException w:name="Mention" w:semiHidden="1" w:unhideWhenUsed="1"/>
-    <w:lsdException w:name="Smart Hyperlink" w:semiHidden="1" w:unhideWhenUsed="1"/>
-    <w:lsdException w:name="Hashtag" w:semiHidden="1" w:unhideWhenUsed="1"/>
-    <w:lsdException w:name="Unresolved Mention" w:semiHidden="1" w:unhideWhenUsed="1"/>
   </w:latentStyles>
   <w:style w:type="paragraph" w:default="1" w:styleId="Normal">
     <w:name w:val="Normal"/>

</xml_diff>

<commit_message>
metod, resultat och bilder
</commit_message>
<xml_diff>
--- a/Ny(tt) Microsoft Word-dokument.docx
+++ b/Ny(tt) Microsoft Word-dokument.docx
@@ -1,6 +1,6 @@
 
 <file path=word/document.xml><?xml version="1.0" encoding="utf-8"?>
-<w:document xmlns:wpc="http://schemas.microsoft.com/office/word/2010/wordprocessingCanvas" xmlns:cx="http://schemas.microsoft.com/office/drawing/2014/chartex" xmlns:cx1="http://schemas.microsoft.com/office/drawing/2015/9/8/chartex" xmlns:cx2="http://schemas.microsoft.com/office/drawing/2015/10/21/chartex" xmlns:cx3="http://schemas.microsoft.com/office/drawing/2016/5/9/chartex" xmlns:cx4="http://schemas.microsoft.com/office/drawing/2016/5/10/chartex" xmlns:cx5="http://schemas.microsoft.com/office/drawing/2016/5/11/chartex" xmlns:cx6="http://schemas.microsoft.com/office/drawing/2016/5/12/chartex" xmlns:cx7="http://schemas.microsoft.com/office/drawing/2016/5/13/chartex" xmlns:cx8="http://schemas.microsoft.com/office/drawing/2016/5/14/chartex" xmlns:mc="http://schemas.openxmlformats.org/markup-compatibility/2006" xmlns:aink="http://schemas.microsoft.com/office/drawing/2016/ink" xmlns:am3d="http://schemas.microsoft.com/office/drawing/2017/model3d" xmlns:o="urn:schemas-microsoft-com:office:office" xmlns:r="http://schemas.openxmlformats.org/officeDocument/2006/relationships" xmlns:m="http://schemas.openxmlformats.org/officeDocument/2006/math" xmlns:v="urn:schemas-microsoft-com:vml" xmlns:wp14="http://schemas.microsoft.com/office/word/2010/wordprocessingDrawing" xmlns:wp="http://schemas.openxmlformats.org/drawingml/2006/wordprocessingDrawing" xmlns:w10="urn:schemas-microsoft-com:office:word" xmlns:w="http://schemas.openxmlformats.org/wordprocessingml/2006/main" xmlns:w14="http://schemas.microsoft.com/office/word/2010/wordml" xmlns:w15="http://schemas.microsoft.com/office/word/2012/wordml" xmlns:w16cid="http://schemas.microsoft.com/office/word/2016/wordml/cid" xmlns:w16se="http://schemas.microsoft.com/office/word/2015/wordml/symex" xmlns:wpg="http://schemas.microsoft.com/office/word/2010/wordprocessingGroup" xmlns:wpi="http://schemas.microsoft.com/office/word/2010/wordprocessingInk" xmlns:wne="http://schemas.microsoft.com/office/word/2006/wordml" xmlns:wps="http://schemas.microsoft.com/office/word/2010/wordprocessingShape" mc:Ignorable="w14 w15 w16se w16cid wp14">
+<w:document xmlns:wpc="http://schemas.microsoft.com/office/word/2010/wordprocessingCanvas" xmlns:mc="http://schemas.openxmlformats.org/markup-compatibility/2006" xmlns:o="urn:schemas-microsoft-com:office:office" xmlns:r="http://schemas.openxmlformats.org/officeDocument/2006/relationships" xmlns:m="http://schemas.openxmlformats.org/officeDocument/2006/math" xmlns:v="urn:schemas-microsoft-com:vml" xmlns:wp14="http://schemas.microsoft.com/office/word/2010/wordprocessingDrawing" xmlns:wp="http://schemas.openxmlformats.org/drawingml/2006/wordprocessingDrawing" xmlns:w10="urn:schemas-microsoft-com:office:word" xmlns:w="http://schemas.openxmlformats.org/wordprocessingml/2006/main" xmlns:w14="http://schemas.microsoft.com/office/word/2010/wordml" xmlns:w15="http://schemas.microsoft.com/office/word/2012/wordml" xmlns:wpg="http://schemas.microsoft.com/office/word/2010/wordprocessingGroup" xmlns:wpi="http://schemas.microsoft.com/office/word/2010/wordprocessingInk" xmlns:wne="http://schemas.microsoft.com/office/word/2006/wordml" xmlns:wps="http://schemas.microsoft.com/office/word/2010/wordprocessingShape" mc:Ignorable="w14 w15 wp14">
   <w:body>
     <w:p/>
     <w:p>
@@ -331,7 +331,7 @@
       <w:bookmarkStart w:id="0" w:name="_Toc511129699"/>
       <w:bookmarkStart w:id="1" w:name="_Toc511130644"/>
       <w:bookmarkStart w:id="2" w:name="_Toc511158817"/>
-      <w:bookmarkStart w:id="3" w:name="_Toc511386015"/>
+      <w:bookmarkStart w:id="3" w:name="_Toc511411324"/>
       <w:r>
         <w:lastRenderedPageBreak/>
         <w:t>Sammanfattning</w:t>
@@ -359,7 +359,7 @@
       <w:bookmarkStart w:id="4" w:name="_Toc511129700"/>
       <w:bookmarkStart w:id="5" w:name="_Toc511130645"/>
       <w:bookmarkStart w:id="6" w:name="_Toc511158818"/>
-      <w:bookmarkStart w:id="7" w:name="_Toc511386016"/>
+      <w:bookmarkStart w:id="7" w:name="_Toc511411325"/>
       <w:r>
         <w:lastRenderedPageBreak/>
         <w:t>Abstract</w:t>
@@ -431,7 +431,7 @@
           <w:r>
             <w:fldChar w:fldCharType="separate"/>
           </w:r>
-          <w:hyperlink w:anchor="_Toc511386015" w:history="1">
+          <w:hyperlink w:anchor="_Toc511411324" w:history="1">
             <w:r>
               <w:rPr>
                 <w:rStyle w:val="Hyperlnk"/>
@@ -458,7 +458,7 @@
                 <w:noProof/>
                 <w:webHidden/>
               </w:rPr>
-              <w:instrText xml:space="preserve"> PAGEREF _Toc511386015 \h </w:instrText>
+              <w:instrText xml:space="preserve"> PAGEREF _Toc511411324 \h </w:instrText>
             </w:r>
             <w:r>
               <w:rPr>
@@ -501,7 +501,7 @@
               <w:lang w:eastAsia="sv-SE"/>
             </w:rPr>
           </w:pPr>
-          <w:hyperlink w:anchor="_Toc511386016" w:history="1">
+          <w:hyperlink w:anchor="_Toc511411325" w:history="1">
             <w:r>
               <w:rPr>
                 <w:rStyle w:val="Hyperlnk"/>
@@ -528,7 +528,7 @@
                 <w:noProof/>
                 <w:webHidden/>
               </w:rPr>
-              <w:instrText xml:space="preserve"> PAGEREF _Toc511386016 \h </w:instrText>
+              <w:instrText xml:space="preserve"> PAGEREF _Toc511411325 \h </w:instrText>
             </w:r>
             <w:r>
               <w:rPr>
@@ -571,7 +571,7 @@
               <w:lang w:eastAsia="sv-SE"/>
             </w:rPr>
           </w:pPr>
-          <w:hyperlink w:anchor="_Toc511386017" w:history="1">
+          <w:hyperlink w:anchor="_Toc511411326" w:history="1">
             <w:r>
               <w:rPr>
                 <w:rStyle w:val="Hyperlnk"/>
@@ -598,7 +598,7 @@
                 <w:noProof/>
                 <w:webHidden/>
               </w:rPr>
-              <w:instrText xml:space="preserve"> PAGEREF _Toc511386017 \h </w:instrText>
+              <w:instrText xml:space="preserve"> PAGEREF _Toc511411326 \h </w:instrText>
             </w:r>
             <w:r>
               <w:rPr>
@@ -642,7 +642,7 @@
               <w:lang w:eastAsia="sv-SE"/>
             </w:rPr>
           </w:pPr>
-          <w:hyperlink w:anchor="_Toc511386018" w:history="1">
+          <w:hyperlink w:anchor="_Toc511411327" w:history="1">
             <w:r>
               <w:rPr>
                 <w:rStyle w:val="Hyperlnk"/>
@@ -684,7 +684,7 @@
                 <w:noProof/>
                 <w:webHidden/>
               </w:rPr>
-              <w:instrText xml:space="preserve"> PAGEREF _Toc511386018 \h </w:instrText>
+              <w:instrText xml:space="preserve"> PAGEREF _Toc511411327 \h </w:instrText>
             </w:r>
             <w:r>
               <w:rPr>
@@ -728,7 +728,7 @@
               <w:lang w:eastAsia="sv-SE"/>
             </w:rPr>
           </w:pPr>
-          <w:hyperlink w:anchor="_Toc511386019" w:history="1">
+          <w:hyperlink w:anchor="_Toc511411328" w:history="1">
             <w:r>
               <w:rPr>
                 <w:rStyle w:val="Hyperlnk"/>
@@ -774,7 +774,7 @@
                 <w:noProof/>
                 <w:webHidden/>
               </w:rPr>
-              <w:instrText xml:space="preserve"> PAGEREF _Toc511386019 \h </w:instrText>
+              <w:instrText xml:space="preserve"> PAGEREF _Toc511411328 \h </w:instrText>
             </w:r>
             <w:r>
               <w:rPr>
@@ -818,7 +818,7 @@
               <w:lang w:eastAsia="sv-SE"/>
             </w:rPr>
           </w:pPr>
-          <w:hyperlink w:anchor="_Toc511386020" w:history="1">
+          <w:hyperlink w:anchor="_Toc511411329" w:history="1">
             <w:r>
               <w:rPr>
                 <w:rStyle w:val="Hyperlnk"/>
@@ -864,7 +864,78 @@
                 <w:noProof/>
                 <w:webHidden/>
               </w:rPr>
-              <w:instrText xml:space="preserve"> PAGEREF _Toc511386020 \h </w:instrText>
+              <w:instrText xml:space="preserve"> PAGEREF _Toc511411329 \h </w:instrText>
+            </w:r>
+            <w:r>
+              <w:rPr>
+                <w:noProof/>
+                <w:webHidden/>
+              </w:rPr>
+            </w:r>
+            <w:r>
+              <w:rPr>
+                <w:noProof/>
+                <w:webHidden/>
+              </w:rPr>
+              <w:fldChar w:fldCharType="separate"/>
+            </w:r>
+            <w:r>
+              <w:rPr>
+                <w:noProof/>
+                <w:webHidden/>
+              </w:rPr>
+              <w:t>2</w:t>
+            </w:r>
+            <w:r>
+              <w:rPr>
+                <w:noProof/>
+                <w:webHidden/>
+              </w:rPr>
+              <w:fldChar w:fldCharType="end"/>
+            </w:r>
+          </w:hyperlink>
+        </w:p>
+        <w:p>
+          <w:pPr>
+            <w:pStyle w:val="Innehll3"/>
+            <w:tabs>
+              <w:tab w:val="right" w:leader="dot" w:pos="9062"/>
+            </w:tabs>
+            <w:rPr>
+              <w:rFonts w:asciiTheme="minorHAnsi" w:eastAsiaTheme="minorEastAsia" w:hAnsiTheme="minorHAnsi"/>
+              <w:noProof/>
+              <w:lang w:eastAsia="sv-SE"/>
+            </w:rPr>
+          </w:pPr>
+          <w:hyperlink w:anchor="_Toc511411330" w:history="1">
+            <w:r>
+              <w:rPr>
+                <w:rStyle w:val="Hyperlnk"/>
+                <w:noProof/>
+                <w:lang w:eastAsia="sv-SE"/>
+              </w:rPr>
+              <w:t>1.1.3 Kontextmedvetenhet (Context-Awarness)</w:t>
+            </w:r>
+            <w:r>
+              <w:rPr>
+                <w:noProof/>
+                <w:webHidden/>
+              </w:rPr>
+              <w:tab/>
+            </w:r>
+            <w:r>
+              <w:rPr>
+                <w:noProof/>
+                <w:webHidden/>
+              </w:rPr>
+              <w:fldChar w:fldCharType="begin"/>
+            </w:r>
+            <w:r>
+              <w:rPr>
+                <w:noProof/>
+                <w:webHidden/>
+              </w:rPr>
+              <w:instrText xml:space="preserve"> PAGEREF _Toc511411330 \h </w:instrText>
             </w:r>
             <w:r>
               <w:rPr>
@@ -908,7 +979,7 @@
               <w:lang w:eastAsia="sv-SE"/>
             </w:rPr>
           </w:pPr>
-          <w:hyperlink w:anchor="_Toc511386021" w:history="1">
+          <w:hyperlink w:anchor="_Toc511411331" w:history="1">
             <w:r>
               <w:rPr>
                 <w:rStyle w:val="Hyperlnk"/>
@@ -950,7 +1021,7 @@
                 <w:noProof/>
                 <w:webHidden/>
               </w:rPr>
-              <w:instrText xml:space="preserve"> PAGEREF _Toc511386021 \h </w:instrText>
+              <w:instrText xml:space="preserve"> PAGEREF _Toc511411331 \h </w:instrText>
             </w:r>
             <w:r>
               <w:rPr>
@@ -993,7 +1064,7 @@
               <w:lang w:eastAsia="sv-SE"/>
             </w:rPr>
           </w:pPr>
-          <w:hyperlink w:anchor="_Toc511386022" w:history="1">
+          <w:hyperlink w:anchor="_Toc511411332" w:history="1">
             <w:r>
               <w:rPr>
                 <w:rStyle w:val="Hyperlnk"/>
@@ -1020,7 +1091,7 @@
                 <w:noProof/>
                 <w:webHidden/>
               </w:rPr>
-              <w:instrText xml:space="preserve"> PAGEREF _Toc511386022 \h </w:instrText>
+              <w:instrText xml:space="preserve"> PAGEREF _Toc511411332 \h </w:instrText>
             </w:r>
             <w:r>
               <w:rPr>
@@ -1041,6 +1112,846 @@
                 <w:webHidden/>
               </w:rPr>
               <w:t>4</w:t>
+            </w:r>
+            <w:r>
+              <w:rPr>
+                <w:noProof/>
+                <w:webHidden/>
+              </w:rPr>
+              <w:fldChar w:fldCharType="end"/>
+            </w:r>
+          </w:hyperlink>
+        </w:p>
+        <w:p>
+          <w:pPr>
+            <w:pStyle w:val="Innehll2"/>
+            <w:tabs>
+              <w:tab w:val="right" w:leader="dot" w:pos="9062"/>
+            </w:tabs>
+            <w:rPr>
+              <w:rFonts w:asciiTheme="minorHAnsi" w:eastAsiaTheme="minorEastAsia" w:hAnsiTheme="minorHAnsi"/>
+              <w:noProof/>
+              <w:lang w:eastAsia="sv-SE"/>
+            </w:rPr>
+          </w:pPr>
+          <w:hyperlink w:anchor="_Toc511411333" w:history="1">
+            <w:r>
+              <w:rPr>
+                <w:rStyle w:val="Hyperlnk"/>
+                <w:noProof/>
+              </w:rPr>
+              <w:t>2.1 Användartester</w:t>
+            </w:r>
+            <w:r>
+              <w:rPr>
+                <w:noProof/>
+                <w:webHidden/>
+              </w:rPr>
+              <w:tab/>
+            </w:r>
+            <w:r>
+              <w:rPr>
+                <w:noProof/>
+                <w:webHidden/>
+              </w:rPr>
+              <w:fldChar w:fldCharType="begin"/>
+            </w:r>
+            <w:r>
+              <w:rPr>
+                <w:noProof/>
+                <w:webHidden/>
+              </w:rPr>
+              <w:instrText xml:space="preserve"> PAGEREF _Toc511411333 \h </w:instrText>
+            </w:r>
+            <w:r>
+              <w:rPr>
+                <w:noProof/>
+                <w:webHidden/>
+              </w:rPr>
+            </w:r>
+            <w:r>
+              <w:rPr>
+                <w:noProof/>
+                <w:webHidden/>
+              </w:rPr>
+              <w:fldChar w:fldCharType="separate"/>
+            </w:r>
+            <w:r>
+              <w:rPr>
+                <w:noProof/>
+                <w:webHidden/>
+              </w:rPr>
+              <w:t>4</w:t>
+            </w:r>
+            <w:r>
+              <w:rPr>
+                <w:noProof/>
+                <w:webHidden/>
+              </w:rPr>
+              <w:fldChar w:fldCharType="end"/>
+            </w:r>
+          </w:hyperlink>
+        </w:p>
+        <w:p>
+          <w:pPr>
+            <w:pStyle w:val="Innehll2"/>
+            <w:tabs>
+              <w:tab w:val="right" w:leader="dot" w:pos="9062"/>
+            </w:tabs>
+            <w:rPr>
+              <w:rFonts w:asciiTheme="minorHAnsi" w:eastAsiaTheme="minorEastAsia" w:hAnsiTheme="minorHAnsi"/>
+              <w:noProof/>
+              <w:lang w:eastAsia="sv-SE"/>
+            </w:rPr>
+          </w:pPr>
+          <w:hyperlink w:anchor="_Toc511411334" w:history="1">
+            <w:r>
+              <w:rPr>
+                <w:rStyle w:val="Hyperlnk"/>
+                <w:noProof/>
+              </w:rPr>
+              <w:t>2.2 Enkät</w:t>
+            </w:r>
+            <w:r>
+              <w:rPr>
+                <w:noProof/>
+                <w:webHidden/>
+              </w:rPr>
+              <w:tab/>
+            </w:r>
+            <w:r>
+              <w:rPr>
+                <w:noProof/>
+                <w:webHidden/>
+              </w:rPr>
+              <w:fldChar w:fldCharType="begin"/>
+            </w:r>
+            <w:r>
+              <w:rPr>
+                <w:noProof/>
+                <w:webHidden/>
+              </w:rPr>
+              <w:instrText xml:space="preserve"> PAGEREF _Toc511411334 \h </w:instrText>
+            </w:r>
+            <w:r>
+              <w:rPr>
+                <w:noProof/>
+                <w:webHidden/>
+              </w:rPr>
+            </w:r>
+            <w:r>
+              <w:rPr>
+                <w:noProof/>
+                <w:webHidden/>
+              </w:rPr>
+              <w:fldChar w:fldCharType="separate"/>
+            </w:r>
+            <w:r>
+              <w:rPr>
+                <w:noProof/>
+                <w:webHidden/>
+              </w:rPr>
+              <w:t>5</w:t>
+            </w:r>
+            <w:r>
+              <w:rPr>
+                <w:noProof/>
+                <w:webHidden/>
+              </w:rPr>
+              <w:fldChar w:fldCharType="end"/>
+            </w:r>
+          </w:hyperlink>
+        </w:p>
+        <w:p>
+          <w:pPr>
+            <w:pStyle w:val="Innehll2"/>
+            <w:tabs>
+              <w:tab w:val="right" w:leader="dot" w:pos="9062"/>
+            </w:tabs>
+            <w:rPr>
+              <w:rFonts w:asciiTheme="minorHAnsi" w:eastAsiaTheme="minorEastAsia" w:hAnsiTheme="minorHAnsi"/>
+              <w:noProof/>
+              <w:lang w:eastAsia="sv-SE"/>
+            </w:rPr>
+          </w:pPr>
+          <w:hyperlink w:anchor="_Toc511411335" w:history="1">
+            <w:r>
+              <w:rPr>
+                <w:rStyle w:val="Hyperlnk"/>
+                <w:noProof/>
+              </w:rPr>
+              <w:t>2.3 Val av testare</w:t>
+            </w:r>
+            <w:r>
+              <w:rPr>
+                <w:noProof/>
+                <w:webHidden/>
+              </w:rPr>
+              <w:tab/>
+            </w:r>
+            <w:r>
+              <w:rPr>
+                <w:noProof/>
+                <w:webHidden/>
+              </w:rPr>
+              <w:fldChar w:fldCharType="begin"/>
+            </w:r>
+            <w:r>
+              <w:rPr>
+                <w:noProof/>
+                <w:webHidden/>
+              </w:rPr>
+              <w:instrText xml:space="preserve"> PAGEREF _Toc511411335 \h </w:instrText>
+            </w:r>
+            <w:r>
+              <w:rPr>
+                <w:noProof/>
+                <w:webHidden/>
+              </w:rPr>
+            </w:r>
+            <w:r>
+              <w:rPr>
+                <w:noProof/>
+                <w:webHidden/>
+              </w:rPr>
+              <w:fldChar w:fldCharType="separate"/>
+            </w:r>
+            <w:r>
+              <w:rPr>
+                <w:noProof/>
+                <w:webHidden/>
+              </w:rPr>
+              <w:t>6</w:t>
+            </w:r>
+            <w:r>
+              <w:rPr>
+                <w:noProof/>
+                <w:webHidden/>
+              </w:rPr>
+              <w:fldChar w:fldCharType="end"/>
+            </w:r>
+          </w:hyperlink>
+        </w:p>
+        <w:p>
+          <w:pPr>
+            <w:pStyle w:val="Innehll2"/>
+            <w:tabs>
+              <w:tab w:val="right" w:leader="dot" w:pos="9062"/>
+            </w:tabs>
+            <w:rPr>
+              <w:rFonts w:asciiTheme="minorHAnsi" w:eastAsiaTheme="minorEastAsia" w:hAnsiTheme="minorHAnsi"/>
+              <w:noProof/>
+              <w:lang w:eastAsia="sv-SE"/>
+            </w:rPr>
+          </w:pPr>
+          <w:hyperlink w:anchor="_Toc511411336" w:history="1">
+            <w:r>
+              <w:rPr>
+                <w:rStyle w:val="Hyperlnk"/>
+                <w:noProof/>
+              </w:rPr>
+              <w:t>2.4 Metoddiskussion</w:t>
+            </w:r>
+            <w:r>
+              <w:rPr>
+                <w:noProof/>
+                <w:webHidden/>
+              </w:rPr>
+              <w:tab/>
+            </w:r>
+            <w:r>
+              <w:rPr>
+                <w:noProof/>
+                <w:webHidden/>
+              </w:rPr>
+              <w:fldChar w:fldCharType="begin"/>
+            </w:r>
+            <w:r>
+              <w:rPr>
+                <w:noProof/>
+                <w:webHidden/>
+              </w:rPr>
+              <w:instrText xml:space="preserve"> PAGEREF _Toc511411336 \h </w:instrText>
+            </w:r>
+            <w:r>
+              <w:rPr>
+                <w:noProof/>
+                <w:webHidden/>
+              </w:rPr>
+            </w:r>
+            <w:r>
+              <w:rPr>
+                <w:noProof/>
+                <w:webHidden/>
+              </w:rPr>
+              <w:fldChar w:fldCharType="separate"/>
+            </w:r>
+            <w:r>
+              <w:rPr>
+                <w:noProof/>
+                <w:webHidden/>
+              </w:rPr>
+              <w:t>6</w:t>
+            </w:r>
+            <w:r>
+              <w:rPr>
+                <w:noProof/>
+                <w:webHidden/>
+              </w:rPr>
+              <w:fldChar w:fldCharType="end"/>
+            </w:r>
+          </w:hyperlink>
+        </w:p>
+        <w:p>
+          <w:pPr>
+            <w:pStyle w:val="Innehll2"/>
+            <w:tabs>
+              <w:tab w:val="right" w:leader="dot" w:pos="9062"/>
+            </w:tabs>
+            <w:rPr>
+              <w:rFonts w:asciiTheme="minorHAnsi" w:eastAsiaTheme="minorEastAsia" w:hAnsiTheme="minorHAnsi"/>
+              <w:noProof/>
+              <w:lang w:eastAsia="sv-SE"/>
+            </w:rPr>
+          </w:pPr>
+          <w:hyperlink w:anchor="_Toc511411337" w:history="1">
+            <w:r>
+              <w:rPr>
+                <w:rStyle w:val="Hyperlnk"/>
+                <w:noProof/>
+              </w:rPr>
+              <w:t>2.5 Prototyp uppbyggnad</w:t>
+            </w:r>
+            <w:r>
+              <w:rPr>
+                <w:noProof/>
+                <w:webHidden/>
+              </w:rPr>
+              <w:tab/>
+            </w:r>
+            <w:r>
+              <w:rPr>
+                <w:noProof/>
+                <w:webHidden/>
+              </w:rPr>
+              <w:fldChar w:fldCharType="begin"/>
+            </w:r>
+            <w:r>
+              <w:rPr>
+                <w:noProof/>
+                <w:webHidden/>
+              </w:rPr>
+              <w:instrText xml:space="preserve"> PAGEREF _Toc511411337 \h </w:instrText>
+            </w:r>
+            <w:r>
+              <w:rPr>
+                <w:noProof/>
+                <w:webHidden/>
+              </w:rPr>
+            </w:r>
+            <w:r>
+              <w:rPr>
+                <w:noProof/>
+                <w:webHidden/>
+              </w:rPr>
+              <w:fldChar w:fldCharType="separate"/>
+            </w:r>
+            <w:r>
+              <w:rPr>
+                <w:noProof/>
+                <w:webHidden/>
+              </w:rPr>
+              <w:t>6</w:t>
+            </w:r>
+            <w:r>
+              <w:rPr>
+                <w:noProof/>
+                <w:webHidden/>
+              </w:rPr>
+              <w:fldChar w:fldCharType="end"/>
+            </w:r>
+          </w:hyperlink>
+        </w:p>
+        <w:p>
+          <w:pPr>
+            <w:pStyle w:val="Innehll3"/>
+            <w:tabs>
+              <w:tab w:val="right" w:leader="dot" w:pos="9062"/>
+            </w:tabs>
+            <w:rPr>
+              <w:rFonts w:asciiTheme="minorHAnsi" w:eastAsiaTheme="minorEastAsia" w:hAnsiTheme="minorHAnsi"/>
+              <w:noProof/>
+              <w:lang w:eastAsia="sv-SE"/>
+            </w:rPr>
+          </w:pPr>
+          <w:hyperlink w:anchor="_Toc511411338" w:history="1">
+            <w:r>
+              <w:rPr>
+                <w:rStyle w:val="Hyperlnk"/>
+                <w:noProof/>
+              </w:rPr>
+              <w:t>2.5.1 Funktionalitet</w:t>
+            </w:r>
+            <w:r>
+              <w:rPr>
+                <w:noProof/>
+                <w:webHidden/>
+              </w:rPr>
+              <w:tab/>
+            </w:r>
+            <w:r>
+              <w:rPr>
+                <w:noProof/>
+                <w:webHidden/>
+              </w:rPr>
+              <w:fldChar w:fldCharType="begin"/>
+            </w:r>
+            <w:r>
+              <w:rPr>
+                <w:noProof/>
+                <w:webHidden/>
+              </w:rPr>
+              <w:instrText xml:space="preserve"> PAGEREF _Toc511411338 \h </w:instrText>
+            </w:r>
+            <w:r>
+              <w:rPr>
+                <w:noProof/>
+                <w:webHidden/>
+              </w:rPr>
+            </w:r>
+            <w:r>
+              <w:rPr>
+                <w:noProof/>
+                <w:webHidden/>
+              </w:rPr>
+              <w:fldChar w:fldCharType="separate"/>
+            </w:r>
+            <w:r>
+              <w:rPr>
+                <w:noProof/>
+                <w:webHidden/>
+              </w:rPr>
+              <w:t>7</w:t>
+            </w:r>
+            <w:r>
+              <w:rPr>
+                <w:noProof/>
+                <w:webHidden/>
+              </w:rPr>
+              <w:fldChar w:fldCharType="end"/>
+            </w:r>
+          </w:hyperlink>
+        </w:p>
+        <w:p>
+          <w:pPr>
+            <w:pStyle w:val="Innehll3"/>
+            <w:tabs>
+              <w:tab w:val="right" w:leader="dot" w:pos="9062"/>
+            </w:tabs>
+            <w:rPr>
+              <w:rFonts w:asciiTheme="minorHAnsi" w:eastAsiaTheme="minorEastAsia" w:hAnsiTheme="minorHAnsi"/>
+              <w:noProof/>
+              <w:lang w:eastAsia="sv-SE"/>
+            </w:rPr>
+          </w:pPr>
+          <w:hyperlink w:anchor="_Toc511411339" w:history="1">
+            <w:r>
+              <w:rPr>
+                <w:rStyle w:val="Hyperlnk"/>
+                <w:noProof/>
+              </w:rPr>
+              <w:t>2.5.2 Konstruktion av geofence</w:t>
+            </w:r>
+            <w:r>
+              <w:rPr>
+                <w:noProof/>
+                <w:webHidden/>
+              </w:rPr>
+              <w:tab/>
+            </w:r>
+            <w:r>
+              <w:rPr>
+                <w:noProof/>
+                <w:webHidden/>
+              </w:rPr>
+              <w:fldChar w:fldCharType="begin"/>
+            </w:r>
+            <w:r>
+              <w:rPr>
+                <w:noProof/>
+                <w:webHidden/>
+              </w:rPr>
+              <w:instrText xml:space="preserve"> PAGEREF _Toc511411339 \h </w:instrText>
+            </w:r>
+            <w:r>
+              <w:rPr>
+                <w:noProof/>
+                <w:webHidden/>
+              </w:rPr>
+            </w:r>
+            <w:r>
+              <w:rPr>
+                <w:noProof/>
+                <w:webHidden/>
+              </w:rPr>
+              <w:fldChar w:fldCharType="separate"/>
+            </w:r>
+            <w:r>
+              <w:rPr>
+                <w:noProof/>
+                <w:webHidden/>
+              </w:rPr>
+              <w:t>7</w:t>
+            </w:r>
+            <w:r>
+              <w:rPr>
+                <w:noProof/>
+                <w:webHidden/>
+              </w:rPr>
+              <w:fldChar w:fldCharType="end"/>
+            </w:r>
+          </w:hyperlink>
+        </w:p>
+        <w:p>
+          <w:pPr>
+            <w:pStyle w:val="Innehll3"/>
+            <w:tabs>
+              <w:tab w:val="right" w:leader="dot" w:pos="9062"/>
+            </w:tabs>
+            <w:rPr>
+              <w:rFonts w:asciiTheme="minorHAnsi" w:eastAsiaTheme="minorEastAsia" w:hAnsiTheme="minorHAnsi"/>
+              <w:noProof/>
+              <w:lang w:eastAsia="sv-SE"/>
+            </w:rPr>
+          </w:pPr>
+          <w:hyperlink w:anchor="_Toc511411340" w:history="1">
+            <w:r>
+              <w:rPr>
+                <w:rStyle w:val="Hyperlnk"/>
+                <w:noProof/>
+              </w:rPr>
+              <w:t>2.5.3 Ljudinspelning</w:t>
+            </w:r>
+            <w:r>
+              <w:rPr>
+                <w:noProof/>
+                <w:webHidden/>
+              </w:rPr>
+              <w:tab/>
+            </w:r>
+            <w:r>
+              <w:rPr>
+                <w:noProof/>
+                <w:webHidden/>
+              </w:rPr>
+              <w:fldChar w:fldCharType="begin"/>
+            </w:r>
+            <w:r>
+              <w:rPr>
+                <w:noProof/>
+                <w:webHidden/>
+              </w:rPr>
+              <w:instrText xml:space="preserve"> PAGEREF _Toc511411340 \h </w:instrText>
+            </w:r>
+            <w:r>
+              <w:rPr>
+                <w:noProof/>
+                <w:webHidden/>
+              </w:rPr>
+            </w:r>
+            <w:r>
+              <w:rPr>
+                <w:noProof/>
+                <w:webHidden/>
+              </w:rPr>
+              <w:fldChar w:fldCharType="separate"/>
+            </w:r>
+            <w:r>
+              <w:rPr>
+                <w:noProof/>
+                <w:webHidden/>
+              </w:rPr>
+              <w:t>8</w:t>
+            </w:r>
+            <w:r>
+              <w:rPr>
+                <w:noProof/>
+                <w:webHidden/>
+              </w:rPr>
+              <w:fldChar w:fldCharType="end"/>
+            </w:r>
+          </w:hyperlink>
+        </w:p>
+        <w:p>
+          <w:pPr>
+            <w:pStyle w:val="Innehll3"/>
+            <w:tabs>
+              <w:tab w:val="right" w:leader="dot" w:pos="9062"/>
+            </w:tabs>
+            <w:rPr>
+              <w:rFonts w:asciiTheme="minorHAnsi" w:eastAsiaTheme="minorEastAsia" w:hAnsiTheme="minorHAnsi"/>
+              <w:noProof/>
+              <w:lang w:eastAsia="sv-SE"/>
+            </w:rPr>
+          </w:pPr>
+          <w:hyperlink w:anchor="_Toc511411341" w:history="1">
+            <w:r>
+              <w:rPr>
+                <w:rStyle w:val="Hyperlnk"/>
+                <w:noProof/>
+              </w:rPr>
+              <w:t>2.5.4 Första version</w:t>
+            </w:r>
+            <w:r>
+              <w:rPr>
+                <w:noProof/>
+                <w:webHidden/>
+              </w:rPr>
+              <w:tab/>
+            </w:r>
+            <w:r>
+              <w:rPr>
+                <w:noProof/>
+                <w:webHidden/>
+              </w:rPr>
+              <w:fldChar w:fldCharType="begin"/>
+            </w:r>
+            <w:r>
+              <w:rPr>
+                <w:noProof/>
+                <w:webHidden/>
+              </w:rPr>
+              <w:instrText xml:space="preserve"> PAGEREF _Toc511411341 \h </w:instrText>
+            </w:r>
+            <w:r>
+              <w:rPr>
+                <w:noProof/>
+                <w:webHidden/>
+              </w:rPr>
+            </w:r>
+            <w:r>
+              <w:rPr>
+                <w:noProof/>
+                <w:webHidden/>
+              </w:rPr>
+              <w:fldChar w:fldCharType="separate"/>
+            </w:r>
+            <w:r>
+              <w:rPr>
+                <w:noProof/>
+                <w:webHidden/>
+              </w:rPr>
+              <w:t>8</w:t>
+            </w:r>
+            <w:r>
+              <w:rPr>
+                <w:noProof/>
+                <w:webHidden/>
+              </w:rPr>
+              <w:fldChar w:fldCharType="end"/>
+            </w:r>
+          </w:hyperlink>
+        </w:p>
+        <w:p>
+          <w:pPr>
+            <w:pStyle w:val="Innehll3"/>
+            <w:tabs>
+              <w:tab w:val="right" w:leader="dot" w:pos="9062"/>
+            </w:tabs>
+            <w:rPr>
+              <w:rFonts w:asciiTheme="minorHAnsi" w:eastAsiaTheme="minorEastAsia" w:hAnsiTheme="minorHAnsi"/>
+              <w:noProof/>
+              <w:lang w:eastAsia="sv-SE"/>
+            </w:rPr>
+          </w:pPr>
+          <w:hyperlink w:anchor="_Toc511411342" w:history="1">
+            <w:r>
+              <w:rPr>
+                <w:rStyle w:val="Hyperlnk"/>
+                <w:noProof/>
+              </w:rPr>
+              <w:t>2.5.5 Andra version</w:t>
+            </w:r>
+            <w:r>
+              <w:rPr>
+                <w:noProof/>
+                <w:webHidden/>
+              </w:rPr>
+              <w:tab/>
+            </w:r>
+            <w:r>
+              <w:rPr>
+                <w:noProof/>
+                <w:webHidden/>
+              </w:rPr>
+              <w:fldChar w:fldCharType="begin"/>
+            </w:r>
+            <w:r>
+              <w:rPr>
+                <w:noProof/>
+                <w:webHidden/>
+              </w:rPr>
+              <w:instrText xml:space="preserve"> PAGEREF _Toc511411342 \h </w:instrText>
+            </w:r>
+            <w:r>
+              <w:rPr>
+                <w:noProof/>
+                <w:webHidden/>
+              </w:rPr>
+            </w:r>
+            <w:r>
+              <w:rPr>
+                <w:noProof/>
+                <w:webHidden/>
+              </w:rPr>
+              <w:fldChar w:fldCharType="separate"/>
+            </w:r>
+            <w:r>
+              <w:rPr>
+                <w:noProof/>
+                <w:webHidden/>
+              </w:rPr>
+              <w:t>9</w:t>
+            </w:r>
+            <w:r>
+              <w:rPr>
+                <w:noProof/>
+                <w:webHidden/>
+              </w:rPr>
+              <w:fldChar w:fldCharType="end"/>
+            </w:r>
+          </w:hyperlink>
+        </w:p>
+        <w:p>
+          <w:pPr>
+            <w:pStyle w:val="Innehll3"/>
+            <w:tabs>
+              <w:tab w:val="right" w:leader="dot" w:pos="9062"/>
+            </w:tabs>
+            <w:rPr>
+              <w:rFonts w:asciiTheme="minorHAnsi" w:eastAsiaTheme="minorEastAsia" w:hAnsiTheme="minorHAnsi"/>
+              <w:noProof/>
+              <w:lang w:eastAsia="sv-SE"/>
+            </w:rPr>
+          </w:pPr>
+          <w:hyperlink w:anchor="_Toc511411343" w:history="1">
+            <w:r>
+              <w:rPr>
+                <w:rStyle w:val="Hyperlnk"/>
+                <w:noProof/>
+              </w:rPr>
+              <w:t>2.5.6 Tredje version</w:t>
+            </w:r>
+            <w:r>
+              <w:rPr>
+                <w:noProof/>
+                <w:webHidden/>
+              </w:rPr>
+              <w:tab/>
+            </w:r>
+            <w:r>
+              <w:rPr>
+                <w:noProof/>
+                <w:webHidden/>
+              </w:rPr>
+              <w:fldChar w:fldCharType="begin"/>
+            </w:r>
+            <w:r>
+              <w:rPr>
+                <w:noProof/>
+                <w:webHidden/>
+              </w:rPr>
+              <w:instrText xml:space="preserve"> PAGEREF _Toc511411343 \h </w:instrText>
+            </w:r>
+            <w:r>
+              <w:rPr>
+                <w:noProof/>
+                <w:webHidden/>
+              </w:rPr>
+            </w:r>
+            <w:r>
+              <w:rPr>
+                <w:noProof/>
+                <w:webHidden/>
+              </w:rPr>
+              <w:fldChar w:fldCharType="separate"/>
+            </w:r>
+            <w:r>
+              <w:rPr>
+                <w:noProof/>
+                <w:webHidden/>
+              </w:rPr>
+              <w:t>10</w:t>
+            </w:r>
+            <w:r>
+              <w:rPr>
+                <w:noProof/>
+                <w:webHidden/>
+              </w:rPr>
+              <w:fldChar w:fldCharType="end"/>
+            </w:r>
+          </w:hyperlink>
+        </w:p>
+        <w:p>
+          <w:pPr>
+            <w:pStyle w:val="Innehll2"/>
+            <w:tabs>
+              <w:tab w:val="right" w:leader="dot" w:pos="9062"/>
+            </w:tabs>
+            <w:rPr>
+              <w:rFonts w:asciiTheme="minorHAnsi" w:eastAsiaTheme="minorEastAsia" w:hAnsiTheme="minorHAnsi"/>
+              <w:noProof/>
+              <w:lang w:eastAsia="sv-SE"/>
+            </w:rPr>
+          </w:pPr>
+          <w:hyperlink w:anchor="_Toc511411344" w:history="1">
+            <w:r>
+              <w:rPr>
+                <w:rStyle w:val="Hyperlnk"/>
+                <w:noProof/>
+              </w:rPr>
+              <w:t>2.6 Avgränsningar</w:t>
+            </w:r>
+            <w:r>
+              <w:rPr>
+                <w:noProof/>
+                <w:webHidden/>
+              </w:rPr>
+              <w:tab/>
+            </w:r>
+            <w:r>
+              <w:rPr>
+                <w:noProof/>
+                <w:webHidden/>
+              </w:rPr>
+              <w:fldChar w:fldCharType="begin"/>
+            </w:r>
+            <w:r>
+              <w:rPr>
+                <w:noProof/>
+                <w:webHidden/>
+              </w:rPr>
+              <w:instrText xml:space="preserve"> PAGEREF _Toc511411344 \h </w:instrText>
+            </w:r>
+            <w:r>
+              <w:rPr>
+                <w:noProof/>
+                <w:webHidden/>
+              </w:rPr>
+            </w:r>
+            <w:r>
+              <w:rPr>
+                <w:noProof/>
+                <w:webHidden/>
+              </w:rPr>
+              <w:fldChar w:fldCharType="separate"/>
+            </w:r>
+            <w:r>
+              <w:rPr>
+                <w:noProof/>
+                <w:webHidden/>
+              </w:rPr>
+              <w:t>10</w:t>
             </w:r>
             <w:r>
               <w:rPr>
@@ -1063,7 +1974,7 @@
               <w:lang w:eastAsia="sv-SE"/>
             </w:rPr>
           </w:pPr>
-          <w:hyperlink w:anchor="_Toc511386023" w:history="1">
+          <w:hyperlink w:anchor="_Toc511411345" w:history="1">
             <w:r>
               <w:rPr>
                 <w:rStyle w:val="Hyperlnk"/>
@@ -1090,7 +2001,7 @@
                 <w:noProof/>
                 <w:webHidden/>
               </w:rPr>
-              <w:instrText xml:space="preserve"> PAGEREF _Toc511386023 \h </w:instrText>
+              <w:instrText xml:space="preserve"> PAGEREF _Toc511411345 \h </w:instrText>
             </w:r>
             <w:r>
               <w:rPr>
@@ -1110,7 +2021,78 @@
                 <w:noProof/>
                 <w:webHidden/>
               </w:rPr>
-              <w:t>5</w:t>
+              <w:t>12</w:t>
+            </w:r>
+            <w:r>
+              <w:rPr>
+                <w:noProof/>
+                <w:webHidden/>
+              </w:rPr>
+              <w:fldChar w:fldCharType="end"/>
+            </w:r>
+          </w:hyperlink>
+        </w:p>
+        <w:p>
+          <w:pPr>
+            <w:pStyle w:val="Innehll1"/>
+            <w:tabs>
+              <w:tab w:val="right" w:leader="dot" w:pos="9062"/>
+            </w:tabs>
+            <w:rPr>
+              <w:rFonts w:asciiTheme="minorHAnsi" w:eastAsiaTheme="minorEastAsia" w:hAnsiTheme="minorHAnsi"/>
+              <w:noProof/>
+              <w:lang w:eastAsia="sv-SE"/>
+            </w:rPr>
+          </w:pPr>
+          <w:hyperlink w:anchor="_Toc511411346" w:history="1">
+            <w:r>
+              <w:rPr>
+                <w:rStyle w:val="Hyperlnk"/>
+                <w:noProof/>
+                <w:lang w:eastAsia="sv-SE"/>
+              </w:rPr>
+              <w:t>Referenser</w:t>
+            </w:r>
+            <w:r>
+              <w:rPr>
+                <w:noProof/>
+                <w:webHidden/>
+              </w:rPr>
+              <w:tab/>
+            </w:r>
+            <w:r>
+              <w:rPr>
+                <w:noProof/>
+                <w:webHidden/>
+              </w:rPr>
+              <w:fldChar w:fldCharType="begin"/>
+            </w:r>
+            <w:r>
+              <w:rPr>
+                <w:noProof/>
+                <w:webHidden/>
+              </w:rPr>
+              <w:instrText xml:space="preserve"> PAGEREF _Toc511411346 \h </w:instrText>
+            </w:r>
+            <w:r>
+              <w:rPr>
+                <w:noProof/>
+                <w:webHidden/>
+              </w:rPr>
+            </w:r>
+            <w:r>
+              <w:rPr>
+                <w:noProof/>
+                <w:webHidden/>
+              </w:rPr>
+              <w:fldChar w:fldCharType="separate"/>
+            </w:r>
+            <w:r>
+              <w:rPr>
+                <w:noProof/>
+                <w:webHidden/>
+              </w:rPr>
+              <w:t>14</w:t>
             </w:r>
             <w:r>
               <w:rPr>
@@ -1173,17 +2155,19 @@
           <w:docGrid w:linePitch="360"/>
         </w:sectPr>
       </w:pPr>
+      <w:bookmarkStart w:id="8" w:name="_GoBack"/>
+      <w:bookmarkEnd w:id="8"/>
     </w:p>
     <w:p>
       <w:pPr>
         <w:pStyle w:val="Rubrik1"/>
       </w:pPr>
-      <w:bookmarkStart w:id="8" w:name="_Toc511386017"/>
+      <w:bookmarkStart w:id="9" w:name="_Toc511411326"/>
       <w:r>
         <w:lastRenderedPageBreak/>
         <w:t>1 Inledning</w:t>
       </w:r>
-      <w:bookmarkEnd w:id="8"/>
+      <w:bookmarkEnd w:id="9"/>
     </w:p>
     <w:p>
       <w:r>
@@ -1383,12 +2367,12 @@
           <w:numId w:val="4"/>
         </w:numPr>
       </w:pPr>
-      <w:bookmarkStart w:id="9" w:name="_Toc511386018"/>
+      <w:bookmarkStart w:id="10" w:name="_Toc511411327"/>
       <w:r>
         <w:lastRenderedPageBreak/>
         <w:t>Termer</w:t>
       </w:r>
-      <w:bookmarkEnd w:id="9"/>
+      <w:bookmarkEnd w:id="10"/>
     </w:p>
     <w:p>
       <w:pPr>
@@ -1481,7 +2465,7 @@
           <w:lang w:eastAsia="sv-SE"/>
         </w:rPr>
       </w:pPr>
-      <w:bookmarkStart w:id="10" w:name="_Toc511386019"/>
+      <w:bookmarkStart w:id="11" w:name="_Toc511411328"/>
       <w:r>
         <w:rPr>
           <w:rFonts w:eastAsia="Times New Roman"/>
@@ -1489,7 +2473,7 @@
         </w:rPr>
         <w:t>Ljudvandring</w:t>
       </w:r>
-      <w:bookmarkEnd w:id="10"/>
+      <w:bookmarkEnd w:id="11"/>
     </w:p>
     <w:p>
       <w:pPr>
@@ -1560,7 +2544,7 @@
           <w:lang w:eastAsia="sv-SE"/>
         </w:rPr>
       </w:pPr>
-      <w:bookmarkStart w:id="11" w:name="_Toc511386020"/>
+      <w:bookmarkStart w:id="12" w:name="_Toc511411329"/>
       <w:proofErr w:type="spellStart"/>
       <w:r>
         <w:rPr>
@@ -1583,25 +2567,648 @@
         </w:rPr>
         <w:t>nce</w:t>
       </w:r>
-      <w:bookmarkEnd w:id="11"/>
-      <w:proofErr w:type="spellEnd"/>
-    </w:p>
-    <w:p>
-      <w:pPr>
-        <w:rPr>
-          <w:lang w:eastAsia="sv-SE"/>
-        </w:rPr>
-      </w:pPr>
-      <w:r>
-        <w:rPr>
-          <w:noProof/>
-          <w:lang w:eastAsia="sv-SE"/>
-        </w:rPr>
+      <w:bookmarkEnd w:id="12"/>
+      <w:proofErr w:type="spellEnd"/>
+    </w:p>
+    <w:p>
+      <w:pPr>
+        <w:rPr>
+          <w:rFonts w:cs="Times New Roman"/>
+          <w:shd w:val="clear" w:color="auto" w:fill="FFFFFF"/>
+          <w:lang w:eastAsia="sv-SE"/>
+        </w:rPr>
+      </w:pPr>
+      <w:r>
+        <w:rPr>
+          <w:rFonts w:cs="Times New Roman"/>
+          <w:iCs/>
+          <w:shd w:val="clear" w:color="auto" w:fill="FFFFFF"/>
+          <w:lang w:eastAsia="sv-SE"/>
+        </w:rPr>
+        <w:t>“</w:t>
+      </w:r>
+      <w:proofErr w:type="spellStart"/>
+      <w:r>
+        <w:t>Geofencing</w:t>
+      </w:r>
+      <w:proofErr w:type="spellEnd"/>
+      <w:r>
+        <w:t xml:space="preserve"> </w:t>
+      </w:r>
+      <w:proofErr w:type="spellStart"/>
+      <w:r>
+        <w:t>combines</w:t>
+      </w:r>
+      <w:proofErr w:type="spellEnd"/>
+      <w:r>
+        <w:t xml:space="preserve"> </w:t>
+      </w:r>
+      <w:proofErr w:type="spellStart"/>
+      <w:r>
+        <w:t>awareness</w:t>
+      </w:r>
+      <w:proofErr w:type="spellEnd"/>
+      <w:r>
+        <w:t xml:space="preserve"> </w:t>
+      </w:r>
+      <w:proofErr w:type="spellStart"/>
+      <w:r>
+        <w:t>of</w:t>
+      </w:r>
+      <w:proofErr w:type="spellEnd"/>
+      <w:r>
+        <w:t xml:space="preserve"> the </w:t>
+      </w:r>
+      <w:proofErr w:type="spellStart"/>
+      <w:r>
+        <w:t>user's</w:t>
+      </w:r>
+      <w:proofErr w:type="spellEnd"/>
+      <w:r>
+        <w:t xml:space="preserve"> </w:t>
+      </w:r>
+      <w:proofErr w:type="spellStart"/>
+      <w:r>
+        <w:t>current</w:t>
+      </w:r>
+      <w:proofErr w:type="spellEnd"/>
+      <w:r>
+        <w:t xml:space="preserve"> </w:t>
+      </w:r>
+      <w:proofErr w:type="spellStart"/>
+      <w:r>
+        <w:t>location</w:t>
+      </w:r>
+      <w:proofErr w:type="spellEnd"/>
+      <w:r>
+        <w:t xml:space="preserve"> </w:t>
+      </w:r>
+      <w:proofErr w:type="spellStart"/>
+      <w:r>
+        <w:t>with</w:t>
+      </w:r>
+      <w:proofErr w:type="spellEnd"/>
+      <w:r>
+        <w:t xml:space="preserve"> </w:t>
+      </w:r>
+      <w:proofErr w:type="spellStart"/>
+      <w:r>
+        <w:t>awareness</w:t>
+      </w:r>
+      <w:proofErr w:type="spellEnd"/>
+      <w:r>
+        <w:t xml:space="preserve"> </w:t>
+      </w:r>
+      <w:proofErr w:type="spellStart"/>
+      <w:r>
+        <w:t>of</w:t>
+      </w:r>
+      <w:proofErr w:type="spellEnd"/>
+      <w:r>
+        <w:t xml:space="preserve"> the </w:t>
+      </w:r>
+      <w:proofErr w:type="spellStart"/>
+      <w:r>
+        <w:t>user's</w:t>
+      </w:r>
+      <w:proofErr w:type="spellEnd"/>
+      <w:r>
+        <w:t xml:space="preserve"> </w:t>
+      </w:r>
+      <w:proofErr w:type="spellStart"/>
+      <w:r>
+        <w:t>proximity</w:t>
+      </w:r>
+      <w:proofErr w:type="spellEnd"/>
+      <w:r>
+        <w:t xml:space="preserve"> to </w:t>
+      </w:r>
+      <w:proofErr w:type="spellStart"/>
+      <w:r>
+        <w:t>locations</w:t>
+      </w:r>
+      <w:proofErr w:type="spellEnd"/>
+      <w:r>
+        <w:t xml:space="preserve"> </w:t>
+      </w:r>
+      <w:proofErr w:type="spellStart"/>
+      <w:r>
+        <w:t>that</w:t>
+      </w:r>
+      <w:proofErr w:type="spellEnd"/>
+      <w:r>
+        <w:t xml:space="preserve"> </w:t>
+      </w:r>
+      <w:proofErr w:type="spellStart"/>
+      <w:r>
+        <w:t>may</w:t>
+      </w:r>
+      <w:proofErr w:type="spellEnd"/>
+      <w:r>
+        <w:t xml:space="preserve"> be </w:t>
+      </w:r>
+      <w:proofErr w:type="spellStart"/>
+      <w:r>
+        <w:t>of</w:t>
+      </w:r>
+      <w:proofErr w:type="spellEnd"/>
+      <w:r>
+        <w:t xml:space="preserve"> </w:t>
+      </w:r>
+      <w:proofErr w:type="spellStart"/>
+      <w:r>
+        <w:t>interest</w:t>
+      </w:r>
+      <w:proofErr w:type="spellEnd"/>
+      <w:r>
+        <w:t>”</w:t>
+      </w:r>
+      <w:r>
+        <w:t xml:space="preserve"> [Android </w:t>
+      </w:r>
+      <w:proofErr w:type="spellStart"/>
+      <w:r>
+        <w:t>Geofence</w:t>
+      </w:r>
+      <w:proofErr w:type="spellEnd"/>
+      <w:r>
+        <w:t xml:space="preserve">]. </w:t>
+      </w:r>
+      <w:proofErr w:type="spellStart"/>
+      <w:r>
+        <w:t>Geofence</w:t>
+      </w:r>
+      <w:proofErr w:type="spellEnd"/>
+      <w:r>
+        <w:t xml:space="preserve"> är ett geografiskt markerat område. Genom en GPS-enhet kan man avgöra om en</w:t>
+      </w:r>
+      <w:r>
+        <w:rPr>
+          <w:rFonts w:cs="Times New Roman"/>
+          <w:shd w:val="clear" w:color="auto" w:fill="FFFFFF"/>
+          <w:lang w:eastAsia="sv-SE"/>
+        </w:rPr>
+        <w:t xml:space="preserve"> användare går in</w:t>
+      </w:r>
+      <w:r>
+        <w:rPr>
+          <w:rFonts w:cs="Times New Roman"/>
+          <w:shd w:val="clear" w:color="auto" w:fill="FFFFFF"/>
+          <w:lang w:eastAsia="sv-SE"/>
+        </w:rPr>
+        <w:t>,</w:t>
+      </w:r>
+      <w:r>
+        <w:rPr>
+          <w:rFonts w:cs="Times New Roman"/>
+          <w:shd w:val="clear" w:color="auto" w:fill="FFFFFF"/>
+          <w:lang w:eastAsia="sv-SE"/>
+        </w:rPr>
+        <w:t xml:space="preserve"> alternativt går ut ur ett </w:t>
+      </w:r>
+      <w:proofErr w:type="spellStart"/>
+      <w:r>
+        <w:rPr>
+          <w:rFonts w:cs="Times New Roman"/>
+          <w:shd w:val="clear" w:color="auto" w:fill="FFFFFF"/>
+          <w:lang w:eastAsia="sv-SE"/>
+        </w:rPr>
+        <w:t>geofenceområde</w:t>
+      </w:r>
+      <w:proofErr w:type="spellEnd"/>
+      <w:r>
+        <w:rPr>
+          <w:rFonts w:cs="Times New Roman"/>
+          <w:shd w:val="clear" w:color="auto" w:fill="FFFFFF"/>
+          <w:lang w:eastAsia="sv-SE"/>
+        </w:rPr>
+        <w:t>. Med den informationen kan man sedan utföra händelser i enheten.</w:t>
+      </w:r>
+    </w:p>
+    <w:p>
+      <w:pPr>
+        <w:rPr>
+          <w:rFonts w:cs="Times New Roman"/>
+          <w:shd w:val="clear" w:color="auto" w:fill="FFFFFF"/>
+          <w:lang w:eastAsia="sv-SE"/>
+        </w:rPr>
+      </w:pPr>
+    </w:p>
+    <w:p>
+      <w:pPr>
+        <w:pStyle w:val="Rubrik3"/>
+        <w:rPr>
+          <w:lang w:eastAsia="sv-SE"/>
+        </w:rPr>
+      </w:pPr>
+      <w:bookmarkStart w:id="13" w:name="_Toc511411330"/>
+      <w:r>
+        <w:rPr>
+          <w:lang w:eastAsia="sv-SE"/>
+        </w:rPr>
+        <w:t>1.1.3 Kontextmedvetenhet (</w:t>
+      </w:r>
+      <w:proofErr w:type="spellStart"/>
+      <w:r>
+        <w:rPr>
+          <w:lang w:eastAsia="sv-SE"/>
+        </w:rPr>
+        <w:t>Context-Awarness</w:t>
+      </w:r>
+      <w:proofErr w:type="spellEnd"/>
+      <w:r>
+        <w:rPr>
+          <w:lang w:eastAsia="sv-SE"/>
+        </w:rPr>
+        <w:t>)</w:t>
+      </w:r>
+      <w:bookmarkEnd w:id="13"/>
+    </w:p>
+    <w:p>
+      <w:pPr>
+        <w:rPr>
+          <w:lang w:eastAsia="sv-SE"/>
+        </w:rPr>
+      </w:pPr>
+      <w:r>
+        <w:rPr>
+          <w:shd w:val="clear" w:color="auto" w:fill="FFFFFF"/>
+        </w:rPr>
+        <w:t>“</w:t>
+      </w:r>
+      <w:proofErr w:type="spellStart"/>
+      <w:r>
+        <w:rPr>
+          <w:shd w:val="clear" w:color="auto" w:fill="FFFFFF"/>
+        </w:rPr>
+        <w:t>Context-awareness</w:t>
+      </w:r>
+      <w:proofErr w:type="spellEnd"/>
+      <w:r>
+        <w:rPr>
+          <w:shd w:val="clear" w:color="auto" w:fill="FFFFFF"/>
+        </w:rPr>
+        <w:t xml:space="preserve">, the </w:t>
+      </w:r>
+      <w:proofErr w:type="spellStart"/>
+      <w:r>
+        <w:rPr>
+          <w:shd w:val="clear" w:color="auto" w:fill="FFFFFF"/>
+        </w:rPr>
+        <w:t>ability</w:t>
+      </w:r>
+      <w:proofErr w:type="spellEnd"/>
+      <w:r>
+        <w:rPr>
+          <w:shd w:val="clear" w:color="auto" w:fill="FFFFFF"/>
+        </w:rPr>
+        <w:t xml:space="preserve"> </w:t>
+      </w:r>
+      <w:proofErr w:type="spellStart"/>
+      <w:r>
+        <w:rPr>
+          <w:shd w:val="clear" w:color="auto" w:fill="FFFFFF"/>
+        </w:rPr>
+        <w:t>of</w:t>
+      </w:r>
+      <w:proofErr w:type="spellEnd"/>
+      <w:r>
+        <w:rPr>
+          <w:shd w:val="clear" w:color="auto" w:fill="FFFFFF"/>
+        </w:rPr>
+        <w:t xml:space="preserve"> a </w:t>
+      </w:r>
+      <w:proofErr w:type="spellStart"/>
+      <w:r>
+        <w:rPr>
+          <w:shd w:val="clear" w:color="auto" w:fill="FFFFFF"/>
+        </w:rPr>
+        <w:t>device</w:t>
+      </w:r>
+      <w:proofErr w:type="spellEnd"/>
+      <w:r>
+        <w:rPr>
+          <w:shd w:val="clear" w:color="auto" w:fill="FFFFFF"/>
+        </w:rPr>
+        <w:t xml:space="preserve"> or program to sense, </w:t>
+      </w:r>
+      <w:proofErr w:type="spellStart"/>
+      <w:r>
+        <w:rPr>
+          <w:shd w:val="clear" w:color="auto" w:fill="FFFFFF"/>
+        </w:rPr>
+        <w:t>react</w:t>
+      </w:r>
+      <w:proofErr w:type="spellEnd"/>
+      <w:r>
+        <w:rPr>
+          <w:shd w:val="clear" w:color="auto" w:fill="FFFFFF"/>
+        </w:rPr>
+        <w:t xml:space="preserve"> or </w:t>
+      </w:r>
+      <w:proofErr w:type="spellStart"/>
+      <w:r>
+        <w:rPr>
+          <w:shd w:val="clear" w:color="auto" w:fill="FFFFFF"/>
+        </w:rPr>
+        <w:t>adapt</w:t>
+      </w:r>
+      <w:proofErr w:type="spellEnd"/>
+      <w:r>
+        <w:rPr>
+          <w:shd w:val="clear" w:color="auto" w:fill="FFFFFF"/>
+        </w:rPr>
+        <w:t xml:space="preserve"> to </w:t>
+      </w:r>
+      <w:proofErr w:type="spellStart"/>
+      <w:r>
+        <w:rPr>
+          <w:shd w:val="clear" w:color="auto" w:fill="FFFFFF"/>
+        </w:rPr>
+        <w:t>its</w:t>
+      </w:r>
+      <w:proofErr w:type="spellEnd"/>
+      <w:r>
+        <w:rPr>
+          <w:shd w:val="clear" w:color="auto" w:fill="FFFFFF"/>
+        </w:rPr>
+        <w:t xml:space="preserve"> </w:t>
+      </w:r>
+      <w:proofErr w:type="spellStart"/>
+      <w:r>
+        <w:rPr>
+          <w:shd w:val="clear" w:color="auto" w:fill="FFFFFF"/>
+        </w:rPr>
+        <w:t>environment</w:t>
+      </w:r>
+      <w:proofErr w:type="spellEnd"/>
+      <w:r>
+        <w:rPr>
+          <w:shd w:val="clear" w:color="auto" w:fill="FFFFFF"/>
+        </w:rPr>
+        <w:t xml:space="preserve"> </w:t>
+      </w:r>
+      <w:proofErr w:type="spellStart"/>
+      <w:r>
+        <w:rPr>
+          <w:shd w:val="clear" w:color="auto" w:fill="FFFFFF"/>
+        </w:rPr>
+        <w:t>of</w:t>
+      </w:r>
+      <w:proofErr w:type="spellEnd"/>
+      <w:r>
+        <w:rPr>
+          <w:shd w:val="clear" w:color="auto" w:fill="FFFFFF"/>
+        </w:rPr>
+        <w:t xml:space="preserve"> </w:t>
+      </w:r>
+      <w:proofErr w:type="spellStart"/>
+      <w:r>
+        <w:rPr>
+          <w:shd w:val="clear" w:color="auto" w:fill="FFFFFF"/>
+        </w:rPr>
+        <w:t>use</w:t>
+      </w:r>
+      <w:proofErr w:type="spellEnd"/>
+      <w:r>
+        <w:rPr>
+          <w:shd w:val="clear" w:color="auto" w:fill="FFFFFF"/>
+        </w:rPr>
+        <w:t xml:space="preserve">, is a </w:t>
+      </w:r>
+      <w:proofErr w:type="spellStart"/>
+      <w:r>
+        <w:rPr>
+          <w:shd w:val="clear" w:color="auto" w:fill="FFFFFF"/>
+        </w:rPr>
+        <w:t>key</w:t>
+      </w:r>
+      <w:proofErr w:type="spellEnd"/>
+      <w:r>
+        <w:rPr>
+          <w:shd w:val="clear" w:color="auto" w:fill="FFFFFF"/>
+        </w:rPr>
+        <w:t xml:space="preserve"> </w:t>
+      </w:r>
+      <w:proofErr w:type="spellStart"/>
+      <w:r>
+        <w:rPr>
+          <w:shd w:val="clear" w:color="auto" w:fill="FFFFFF"/>
+        </w:rPr>
+        <w:t>technology</w:t>
+      </w:r>
+      <w:proofErr w:type="spellEnd"/>
+      <w:r>
+        <w:rPr>
+          <w:shd w:val="clear" w:color="auto" w:fill="FFFFFF"/>
+        </w:rPr>
+        <w:t xml:space="preserve"> in </w:t>
+      </w:r>
+      <w:proofErr w:type="spellStart"/>
+      <w:r>
+        <w:rPr>
+          <w:shd w:val="clear" w:color="auto" w:fill="FFFFFF"/>
+        </w:rPr>
+        <w:t>ubiquitous</w:t>
+      </w:r>
+      <w:proofErr w:type="spellEnd"/>
+      <w:r>
+        <w:rPr>
+          <w:shd w:val="clear" w:color="auto" w:fill="FFFFFF"/>
+        </w:rPr>
+        <w:t xml:space="preserve">, </w:t>
+      </w:r>
+      <w:proofErr w:type="spellStart"/>
+      <w:r>
+        <w:rPr>
+          <w:shd w:val="clear" w:color="auto" w:fill="FFFFFF"/>
+        </w:rPr>
+        <w:t>handheld</w:t>
+      </w:r>
+      <w:proofErr w:type="spellEnd"/>
+      <w:r>
+        <w:rPr>
+          <w:shd w:val="clear" w:color="auto" w:fill="FFFFFF"/>
+        </w:rPr>
+        <w:t xml:space="preserve"> and </w:t>
+      </w:r>
+      <w:proofErr w:type="spellStart"/>
+      <w:r>
+        <w:rPr>
+          <w:shd w:val="clear" w:color="auto" w:fill="FFFFFF"/>
+        </w:rPr>
+        <w:t>wearable</w:t>
+      </w:r>
+      <w:proofErr w:type="spellEnd"/>
+      <w:r>
+        <w:rPr>
+          <w:shd w:val="clear" w:color="auto" w:fill="FFFFFF"/>
+        </w:rPr>
+        <w:t xml:space="preserve"> </w:t>
+      </w:r>
+      <w:proofErr w:type="spellStart"/>
+      <w:r>
+        <w:rPr>
+          <w:shd w:val="clear" w:color="auto" w:fill="FFFFFF"/>
+        </w:rPr>
+        <w:t>computing</w:t>
+      </w:r>
+      <w:proofErr w:type="spellEnd"/>
+      <w:r>
+        <w:rPr>
+          <w:shd w:val="clear" w:color="auto" w:fill="FFFFFF"/>
+        </w:rPr>
+        <w:t>”</w:t>
+      </w:r>
+      <w:r>
+        <w:rPr>
+          <w:shd w:val="clear" w:color="auto" w:fill="FFFFFF"/>
+        </w:rPr>
+        <w:t xml:space="preserve"> [</w:t>
+      </w:r>
+      <w:proofErr w:type="spellStart"/>
+      <w:r>
+        <w:rPr>
+          <w:shd w:val="clear" w:color="auto" w:fill="FFFFFF"/>
+        </w:rPr>
+        <w:t>Context-awarness</w:t>
+      </w:r>
+      <w:proofErr w:type="spellEnd"/>
+      <w:r>
+        <w:rPr>
+          <w:shd w:val="clear" w:color="auto" w:fill="FFFFFF"/>
+        </w:rPr>
+        <w:t>].</w:t>
+      </w:r>
+    </w:p>
+    <w:p/>
+    <w:p>
+      <w:r>
+        <w:br w:type="page"/>
+      </w:r>
+    </w:p>
+    <w:p>
+      <w:pPr>
+        <w:pStyle w:val="Rubrik2"/>
+        <w:numPr>
+          <w:ilvl w:val="1"/>
+          <w:numId w:val="3"/>
+        </w:numPr>
+      </w:pPr>
+      <w:bookmarkStart w:id="14" w:name="_Toc511130648"/>
+      <w:bookmarkStart w:id="15" w:name="_Toc511411331"/>
+      <w:r>
+        <w:lastRenderedPageBreak/>
+        <w:t>Relaterat arbete</w:t>
+      </w:r>
+      <w:bookmarkEnd w:id="14"/>
+      <w:bookmarkEnd w:id="15"/>
+    </w:p>
+    <w:p>
+      <w:pPr>
+        <w:pStyle w:val="Rubrik1"/>
+      </w:pPr>
+      <w:r>
+        <w:br w:type="page"/>
+      </w:r>
+      <w:bookmarkStart w:id="16" w:name="_Toc511411332"/>
+      <w:r>
+        <w:lastRenderedPageBreak/>
+        <w:t>2 Metod</w:t>
+      </w:r>
+      <w:bookmarkEnd w:id="16"/>
+    </w:p>
+    <w:p>
+      <w:r>
+        <w:t xml:space="preserve">I vår forskning utvecklas en applikation även benämnd artefakt med underlag från Oates beskrivning av design and </w:t>
+      </w:r>
+      <w:proofErr w:type="spellStart"/>
+      <w:r>
+        <w:t>creation</w:t>
+      </w:r>
+      <w:proofErr w:type="spellEnd"/>
+      <w:r>
+        <w:t xml:space="preserve"> [</w:t>
+      </w:r>
+      <w:proofErr w:type="spellStart"/>
+      <w:r>
+        <w:t>oates</w:t>
+      </w:r>
+      <w:proofErr w:type="spellEnd"/>
+      <w:r>
+        <w:t xml:space="preserve">]. Vi följde den iterativa processen som beskrivs i fem steg, </w:t>
+      </w:r>
+      <w:proofErr w:type="spellStart"/>
+      <w:r>
+        <w:t>awareness</w:t>
+      </w:r>
+      <w:proofErr w:type="spellEnd"/>
+      <w:r>
+        <w:t xml:space="preserve">, suggestion, </w:t>
+      </w:r>
+      <w:proofErr w:type="spellStart"/>
+      <w:r>
+        <w:t>development</w:t>
+      </w:r>
+      <w:proofErr w:type="spellEnd"/>
+      <w:r>
+        <w:t xml:space="preserve">, </w:t>
+      </w:r>
+      <w:proofErr w:type="spellStart"/>
+      <w:r>
+        <w:t>evaluation</w:t>
+      </w:r>
+      <w:proofErr w:type="spellEnd"/>
+      <w:r>
+        <w:t xml:space="preserve"> och </w:t>
+      </w:r>
+      <w:proofErr w:type="spellStart"/>
+      <w:r>
+        <w:t>conclusion</w:t>
+      </w:r>
+      <w:proofErr w:type="spellEnd"/>
+      <w:r>
+        <w:t xml:space="preserve">. Applikationens syfte är att skapa en kontextmedveten ljudvandring med hjälp av </w:t>
+      </w:r>
+      <w:proofErr w:type="spellStart"/>
+      <w:r>
+        <w:t>geofencing</w:t>
+      </w:r>
+      <w:proofErr w:type="spellEnd"/>
+      <w:r>
+        <w:t xml:space="preserve"> teknik. Efter utvecklingsfasen så har vi valt att evaluera vår applikation genom användartester följt av enkäter [</w:t>
+      </w:r>
+      <w:proofErr w:type="spellStart"/>
+      <w:r>
+        <w:t>oates</w:t>
+      </w:r>
+      <w:proofErr w:type="spellEnd"/>
+      <w:r>
+        <w:t>]. I detta avsnitt diskuteras alternativa metoder samt hur metoderna genomfördes i denna studie.</w:t>
+      </w:r>
+    </w:p>
+    <w:p/>
+    <w:p>
+      <w:pPr>
+        <w:pStyle w:val="Rubrik2"/>
+      </w:pPr>
+      <w:bookmarkStart w:id="17" w:name="_Toc511411333"/>
+      <w:r>
+        <w:t>2.1 Användartester</w:t>
+      </w:r>
+      <w:bookmarkEnd w:id="17"/>
+    </w:p>
+    <w:p>
+      <w:pPr>
+        <w:keepNext/>
+        <w:jc w:val="center"/>
+      </w:pPr>
+      <w:r>
         <w:drawing>
-          <wp:inline distT="0" distB="0" distL="0" distR="0" wp14:anchorId="2ADF8425" wp14:editId="473A8A7F">
-            <wp:extent cx="2552700" cy="2552700"/>
+          <wp:inline distT="0" distB="0" distL="0" distR="0" wp14:anchorId="2DD3E09B" wp14:editId="345C5F9E">
+            <wp:extent cx="2572109" cy="4572638"/>
             <wp:effectExtent l="0" t="0" r="0" b="0"/>
-            <wp:docPr id="1" name="Bildobjekt 1" descr="https://developer.android.com/images/training/geofence@2x.png"/>
+            <wp:docPr id="1" name="Bildobjekt 1"/>
             <wp:cNvGraphicFramePr>
               <a:graphicFrameLocks xmlns:a="http://schemas.openxmlformats.org/drawingml/2006/main" noChangeAspect="1"/>
             </wp:cNvGraphicFramePr>
@@ -1609,36 +3216,23 @@
               <a:graphicData uri="http://schemas.openxmlformats.org/drawingml/2006/picture">
                 <pic:pic xmlns:pic="http://schemas.openxmlformats.org/drawingml/2006/picture">
                   <pic:nvPicPr>
-                    <pic:cNvPr id="0" name="Picture 1" descr="https://developer.android.com/images/training/geofence@2x.png"/>
-                    <pic:cNvPicPr>
-                      <a:picLocks noChangeAspect="1" noChangeArrowheads="1"/>
-                    </pic:cNvPicPr>
+                    <pic:cNvPr id="1" name=""/>
+                    <pic:cNvPicPr/>
                   </pic:nvPicPr>
                   <pic:blipFill>
-                    <a:blip r:embed="rId11" cstate="print">
-                      <a:extLst>
-                        <a:ext uri="{28A0092B-C50C-407E-A947-70E740481C1C}">
-                          <a14:useLocalDpi xmlns:a14="http://schemas.microsoft.com/office/drawing/2010/main" val="0"/>
-                        </a:ext>
-                      </a:extLst>
-                    </a:blip>
-                    <a:srcRect/>
+                    <a:blip r:embed="rId11"/>
                     <a:stretch>
                       <a:fillRect/>
                     </a:stretch>
                   </pic:blipFill>
-                  <pic:spPr bwMode="auto">
+                  <pic:spPr>
                     <a:xfrm>
                       <a:off x="0" y="0"/>
-                      <a:ext cx="2552700" cy="2552700"/>
+                      <a:ext cx="2572109" cy="4572638"/>
                     </a:xfrm>
                     <a:prstGeom prst="rect">
                       <a:avLst/>
                     </a:prstGeom>
-                    <a:noFill/>
-                    <a:ln>
-                      <a:noFill/>
-                    </a:ln>
                   </pic:spPr>
                 </pic:pic>
               </a:graphicData>
@@ -1649,307 +3243,1671 @@
     </w:p>
     <w:p>
       <w:pPr>
-        <w:rPr>
-          <w:rFonts w:cs="Times New Roman"/>
-          <w:lang w:eastAsia="sv-SE"/>
-        </w:rPr>
-      </w:pPr>
-      <w:r>
-        <w:rPr>
-          <w:rFonts w:cs="Times New Roman"/>
+        <w:pStyle w:val="Beskrivning"/>
+        <w:jc w:val="center"/>
+        <w:rPr>
+          <w:sz w:val="22"/>
+          <w:szCs w:val="22"/>
+        </w:rPr>
+      </w:pPr>
+      <w:bookmarkStart w:id="18" w:name="_Ref511409126"/>
+      <w:r>
+        <w:rPr>
+          <w:sz w:val="22"/>
+          <w:szCs w:val="22"/>
+        </w:rPr>
+        <w:t xml:space="preserve">Figur </w:t>
+      </w:r>
+      <w:r>
+        <w:rPr>
+          <w:sz w:val="22"/>
+          <w:szCs w:val="22"/>
+        </w:rPr>
+        <w:fldChar w:fldCharType="begin"/>
+      </w:r>
+      <w:r>
+        <w:rPr>
+          <w:sz w:val="22"/>
+          <w:szCs w:val="22"/>
+        </w:rPr>
+        <w:instrText xml:space="preserve"> SEQ Figur \* ARABIC </w:instrText>
+      </w:r>
+      <w:r>
+        <w:rPr>
+          <w:sz w:val="22"/>
+          <w:szCs w:val="22"/>
+        </w:rPr>
+        <w:fldChar w:fldCharType="separate"/>
+      </w:r>
+      <w:r>
+        <w:rPr>
+          <w:noProof/>
+          <w:sz w:val="22"/>
+          <w:szCs w:val="22"/>
+        </w:rPr>
+        <w:t>1</w:t>
+      </w:r>
+      <w:r>
+        <w:rPr>
+          <w:sz w:val="22"/>
+          <w:szCs w:val="22"/>
+        </w:rPr>
+        <w:fldChar w:fldCharType="end"/>
+      </w:r>
+      <w:bookmarkEnd w:id="18"/>
+      <w:r>
+        <w:rPr>
+          <w:sz w:val="22"/>
+          <w:szCs w:val="22"/>
+        </w:rPr>
+        <w:t>: Vandringen</w:t>
+      </w:r>
+    </w:p>
+    <w:p>
+      <w:r>
+        <w:t>I användartesterna har en testversion av en ljudvandring skapats. Denna vandring skapades i Malmö och sträckte sig från centralstationen till Malmö Universitetshus Gäddan via Niagara</w:t>
+      </w:r>
+      <w:r>
+        <w:t xml:space="preserve"> (se </w:t>
+      </w:r>
+      <w:r>
+        <w:fldChar w:fldCharType="begin"/>
+      </w:r>
+      <w:r>
+        <w:instrText xml:space="preserve"> REF _Ref511409126 \h </w:instrText>
+      </w:r>
+      <w:r>
+        <w:fldChar w:fldCharType="separate"/>
+      </w:r>
+      <w:r>
+        <w:t>Fig</w:t>
+      </w:r>
+      <w:r>
+        <w:t>u</w:t>
+      </w:r>
+      <w:r>
+        <w:t>r</w:t>
+      </w:r>
+      <w:r>
+        <w:t xml:space="preserve"> </w:t>
+      </w:r>
+      <w:r>
+        <w:rPr>
+          <w:noProof/>
+        </w:rPr>
+        <w:t>1</w:t>
+      </w:r>
+      <w:r>
+        <w:fldChar w:fldCharType="end"/>
+      </w:r>
+      <w:r>
+        <w:t>)</w:t>
+      </w:r>
+      <w:r>
+        <w:t>. Vandringen beräknas vara ca 480 meter lån</w:t>
+      </w:r>
+      <w:r>
+        <w:t xml:space="preserve">g. I testerna deltog totalt 11 </w:t>
+      </w:r>
+      <w:r>
+        <w:t>personer i åldrar</w:t>
+      </w:r>
+      <w:r>
+        <w:t>na</w:t>
+      </w:r>
+      <w:r>
+        <w:t xml:space="preserve"> 20-30 år. </w:t>
+      </w:r>
+      <w:r>
+        <w:t xml:space="preserve">Alla deltagare i användartesterna var studerande på </w:t>
+      </w:r>
+      <w:r>
+        <w:t>ett</w:t>
+      </w:r>
+      <w:r>
+        <w:t xml:space="preserve"> datavetenskapligt program. </w:t>
+      </w:r>
+      <w:r>
+        <w:t>Deltagarna fick en skriftlig introduktion före testerna för att förstå syftet med den.</w:t>
+      </w:r>
+    </w:p>
+    <w:p/>
+    <w:p>
+      <w:pPr>
+        <w:pStyle w:val="Rubrik2"/>
+      </w:pPr>
+      <w:bookmarkStart w:id="19" w:name="_Toc511411334"/>
+      <w:r>
+        <w:lastRenderedPageBreak/>
+        <w:t>2.2 Enkät</w:t>
+      </w:r>
+      <w:bookmarkEnd w:id="19"/>
+    </w:p>
+    <w:p>
+      <w:pPr>
+        <w:keepNext/>
+        <w:jc w:val="center"/>
+      </w:pPr>
+      <w:r>
+        <w:drawing>
+          <wp:inline distT="0" distB="0" distL="0" distR="0" wp14:anchorId="418D9BC5" wp14:editId="709DA75C">
+            <wp:extent cx="2572109" cy="4572638"/>
+            <wp:effectExtent l="0" t="0" r="0" b="0"/>
+            <wp:docPr id="3" name="Bildobjekt 3"/>
+            <wp:cNvGraphicFramePr>
+              <a:graphicFrameLocks xmlns:a="http://schemas.openxmlformats.org/drawingml/2006/main" noChangeAspect="1"/>
+            </wp:cNvGraphicFramePr>
+            <a:graphic xmlns:a="http://schemas.openxmlformats.org/drawingml/2006/main">
+              <a:graphicData uri="http://schemas.openxmlformats.org/drawingml/2006/picture">
+                <pic:pic xmlns:pic="http://schemas.openxmlformats.org/drawingml/2006/picture">
+                  <pic:nvPicPr>
+                    <pic:cNvPr id="1" name=""/>
+                    <pic:cNvPicPr/>
+                  </pic:nvPicPr>
+                  <pic:blipFill>
+                    <a:blip r:embed="rId12"/>
+                    <a:stretch>
+                      <a:fillRect/>
+                    </a:stretch>
+                  </pic:blipFill>
+                  <pic:spPr>
+                    <a:xfrm>
+                      <a:off x="0" y="0"/>
+                      <a:ext cx="2572109" cy="4572638"/>
+                    </a:xfrm>
+                    <a:prstGeom prst="rect">
+                      <a:avLst/>
+                    </a:prstGeom>
+                  </pic:spPr>
+                </pic:pic>
+              </a:graphicData>
+            </a:graphic>
+          </wp:inline>
+        </w:drawing>
+      </w:r>
+    </w:p>
+    <w:p>
+      <w:pPr>
+        <w:pStyle w:val="Beskrivning"/>
+        <w:jc w:val="center"/>
+        <w:rPr>
+          <w:sz w:val="22"/>
+          <w:szCs w:val="22"/>
+        </w:rPr>
+      </w:pPr>
+      <w:bookmarkStart w:id="20" w:name="_Ref511409318"/>
+      <w:r>
+        <w:rPr>
+          <w:sz w:val="22"/>
+          <w:szCs w:val="22"/>
+        </w:rPr>
+        <w:t xml:space="preserve">Figur </w:t>
+      </w:r>
+      <w:r>
+        <w:rPr>
+          <w:sz w:val="22"/>
+          <w:szCs w:val="22"/>
+        </w:rPr>
+        <w:fldChar w:fldCharType="begin"/>
+      </w:r>
+      <w:r>
+        <w:rPr>
+          <w:sz w:val="22"/>
+          <w:szCs w:val="22"/>
+        </w:rPr>
+        <w:instrText xml:space="preserve"> SEQ Figur \* ARABIC </w:instrText>
+      </w:r>
+      <w:r>
+        <w:rPr>
+          <w:sz w:val="22"/>
+          <w:szCs w:val="22"/>
+        </w:rPr>
+        <w:fldChar w:fldCharType="separate"/>
+      </w:r>
+      <w:r>
+        <w:rPr>
+          <w:noProof/>
+          <w:sz w:val="22"/>
+          <w:szCs w:val="22"/>
+        </w:rPr>
+        <w:t>2</w:t>
+      </w:r>
+      <w:r>
+        <w:rPr>
+          <w:sz w:val="22"/>
+          <w:szCs w:val="22"/>
+        </w:rPr>
+        <w:fldChar w:fldCharType="end"/>
+      </w:r>
+      <w:bookmarkEnd w:id="20"/>
+      <w:r>
+        <w:rPr>
+          <w:sz w:val="22"/>
+          <w:szCs w:val="22"/>
+        </w:rPr>
+        <w:t>: Länk till enkät</w:t>
+      </w:r>
+    </w:p>
+    <w:p>
+      <w:r>
+        <w:t>Efter att ljudvandringen slutförts så kunde deltagarna svara på en enkät angående deras upplevelse under vandringen. De fick tillgång till enkäten genom en länk som visades i applikationen vid slutet av vandringen</w:t>
+      </w:r>
+      <w:r>
+        <w:t xml:space="preserve"> (se </w:t>
+      </w:r>
+      <w:r>
+        <w:fldChar w:fldCharType="begin"/>
+      </w:r>
+      <w:r>
+        <w:instrText xml:space="preserve"> REF _Ref511409318 \h </w:instrText>
+      </w:r>
+      <w:r>
+        <w:fldChar w:fldCharType="separate"/>
+      </w:r>
+      <w:r>
+        <w:t xml:space="preserve">Figur </w:t>
+      </w:r>
+      <w:r>
+        <w:rPr>
+          <w:noProof/>
+        </w:rPr>
+        <w:t>2</w:t>
+      </w:r>
+      <w:r>
+        <w:fldChar w:fldCharType="end"/>
+      </w:r>
+      <w:r>
+        <w:t>)</w:t>
+      </w:r>
+      <w:r>
+        <w:t>. Vi valde att använda oss av Google forms för hantering av vår enkät [</w:t>
+      </w:r>
+      <w:proofErr w:type="spellStart"/>
+      <w:r>
+        <w:t>google</w:t>
+      </w:r>
+      <w:proofErr w:type="spellEnd"/>
+      <w:r>
+        <w:t xml:space="preserve"> forms]. Enkäten var formad runt fyra avsnitt: generell information, upplevelse, avvikande från vandring och </w:t>
+      </w:r>
+      <w:proofErr w:type="gramStart"/>
+      <w:r>
+        <w:t>ej</w:t>
+      </w:r>
+      <w:proofErr w:type="gramEnd"/>
+      <w:r>
+        <w:t xml:space="preserve"> genomförbar vandring.</w:t>
+      </w:r>
+      <w:r>
+        <w:br/>
+      </w:r>
+      <w:r>
+        <w:br/>
+      </w:r>
+      <w:r>
+        <w:t xml:space="preserve">Första avsnittet, generell information, används för att få en uppfattning om medelhastighet, enhetsmodell och genomförbarhet. Andra avsnittet används för att analysera hur användarna upplevde synkroniseringen mellan ljud och plats. Tredje avsnittet används för att analysera om en användare befann sig utanför ett </w:t>
+      </w:r>
+      <w:proofErr w:type="spellStart"/>
+      <w:r>
+        <w:t>geofenceområde</w:t>
+      </w:r>
+      <w:proofErr w:type="spellEnd"/>
+      <w:r>
+        <w:t xml:space="preserve"> och vad som var anledningen till det. Sista delen i enkäten var för att se vad som kunde stå till orsak om en användare inte kunde slutföra vandringen och vad det berodde på.</w:t>
+      </w:r>
+    </w:p>
+    <w:p/>
+    <w:p/>
+    <w:p>
+      <w:pPr>
+        <w:pStyle w:val="Rubrik2"/>
+      </w:pPr>
+      <w:bookmarkStart w:id="21" w:name="_Toc511411335"/>
+      <w:r>
+        <w:lastRenderedPageBreak/>
+        <w:t>2.3 Val av testare</w:t>
+      </w:r>
+      <w:bookmarkEnd w:id="21"/>
+    </w:p>
+    <w:p>
+      <w:r>
+        <w:t>Deltagarna för användartesterna bestod av andra studenter på Malmö Universitet som också går på fakulteten för teknik och samhälle</w:t>
+      </w:r>
+      <w:r>
+        <w:t xml:space="preserve"> inom ett datavetenskapligt program. Det då</w:t>
+      </w:r>
+      <w:r>
+        <w:t xml:space="preserve"> applikationen som skapats endast är en prototyp och fokuserar inte på användarvänligheten utan inriktar sig mot det tekniska. Därmed lämpar det sig bättre med deltagare som är erfarna vid </w:t>
+      </w:r>
+      <w:r>
+        <w:t>A</w:t>
+      </w:r>
+      <w:r>
+        <w:t>ndroid och kan förstå hur applikationen fungerar i bakgrunden.</w:t>
+      </w:r>
+    </w:p>
+    <w:p/>
+    <w:p>
+      <w:pPr>
+        <w:pStyle w:val="Rubrik2"/>
+      </w:pPr>
+      <w:bookmarkStart w:id="22" w:name="_Toc511411336"/>
+      <w:r>
+        <w:t>2.4 Metoddiskussion</w:t>
+      </w:r>
+      <w:bookmarkEnd w:id="22"/>
+    </w:p>
+    <w:p>
+      <w:r>
+        <w:t xml:space="preserve">Design and </w:t>
+      </w:r>
+      <w:proofErr w:type="spellStart"/>
+      <w:r>
+        <w:t>creation</w:t>
+      </w:r>
+      <w:proofErr w:type="spellEnd"/>
+      <w:r>
+        <w:t xml:space="preserve"> var de självklara valet då syftet med forskningen är att ta fram en prototyp och testa den [Oates]. Valet av datainsamlingsmetod kan däremot variera, enkät i samband med användartester bestämde vi som insamlingsmetod då de är ett smidigt sätt att få resultat av användartesterna. Genom att använda </w:t>
+      </w:r>
+      <w:proofErr w:type="spellStart"/>
+      <w:r>
+        <w:t>googles</w:t>
+      </w:r>
+      <w:proofErr w:type="spellEnd"/>
+      <w:r>
+        <w:t xml:space="preserve"> formulär funktion så fick deltagarna alternativet att besvara enkäten direkt efter vandringen [Google-forms]. De är en gynnsam lösning då deltagaren kan glömma viktig feedback om man besvarar den vid ett senare tillfälle. Alternativt så hade kvantitativa/kvalitativa intervjuer också fungerat som insamlingsmetod för användartesterna, men då krävs de att både deltagaren och forskaren befinner sig på plats för att utföra intervjun vilket är tidskrävande. Tanken med vandringen är också att deltagaren ska få uppleva den i sitt eget tempo och testa gränser inom </w:t>
+      </w:r>
+      <w:proofErr w:type="spellStart"/>
+      <w:r>
+        <w:t>appen</w:t>
+      </w:r>
+      <w:proofErr w:type="spellEnd"/>
+      <w:r>
+        <w:t>, inte ha en forskare som iakttar hen vilket kan påverka resultatet [Oates].</w:t>
+      </w:r>
+    </w:p>
+    <w:p/>
+    <w:p>
+      <w:pPr>
+        <w:pStyle w:val="Rubrik2"/>
+      </w:pPr>
+      <w:bookmarkStart w:id="23" w:name="_Toc511411337"/>
+      <w:r>
+        <w:t>2.5 Prototyp uppbyggnad</w:t>
+      </w:r>
+      <w:bookmarkEnd w:id="23"/>
+    </w:p>
+    <w:p>
+      <w:r>
+        <w:t xml:space="preserve">Vi valde att konstruera vår applikation i Android [Android]. De gjorde vi genom Android-studio, som är Androids egna utvecklingsverktyg för att bygga applikationer [Android-studio]. Mobilmodeller som användes under utvecklingen var en Samsung S7 och </w:t>
+      </w:r>
+      <w:proofErr w:type="gramStart"/>
+      <w:r>
+        <w:t>en</w:t>
+      </w:r>
+      <w:proofErr w:type="gramEnd"/>
+      <w:r>
+        <w:t xml:space="preserve"> </w:t>
+      </w:r>
+      <w:proofErr w:type="spellStart"/>
+      <w:r>
+        <w:t>OnePlus</w:t>
+      </w:r>
+      <w:proofErr w:type="spellEnd"/>
+      <w:r>
+        <w:t xml:space="preserve"> 5. Under prototyp uppbyggnaden så har vi utfört en del testvandringar och optimeringar kring våra </w:t>
+      </w:r>
+      <w:proofErr w:type="spellStart"/>
+      <w:r>
+        <w:t>geofenceområden</w:t>
+      </w:r>
+      <w:proofErr w:type="spellEnd"/>
+      <w:r>
+        <w:t xml:space="preserve">, det gjorde vi genom en iterativ process. Som hjälp under utvecklingen har vi även noterat våra GPS-koordinater under testvandringarna för att få en bättre uppfattning om hur stora </w:t>
+      </w:r>
+      <w:proofErr w:type="spellStart"/>
+      <w:r>
+        <w:t>geofenceområdena</w:t>
+      </w:r>
+      <w:proofErr w:type="spellEnd"/>
+      <w:r>
+        <w:t xml:space="preserve"> bör vara. I denna del så beskrivs uppbyggnaden och funktionaliteten av prototypen utförligt samt en diskussion vilka begränsningar och utmaningar vi stötte på.</w:t>
+      </w:r>
+    </w:p>
+    <w:p/>
+    <w:p>
+      <w:pPr>
+        <w:pStyle w:val="Rubrik3"/>
+      </w:pPr>
+      <w:bookmarkStart w:id="24" w:name="_Toc511411338"/>
+      <w:r>
+        <w:lastRenderedPageBreak/>
+        <w:t>2.5.1 Funktionalitet</w:t>
+      </w:r>
+      <w:bookmarkEnd w:id="24"/>
+    </w:p>
+    <w:p>
+      <w:pPr>
+        <w:keepNext/>
+        <w:jc w:val="center"/>
+      </w:pPr>
+      <w:r>
+        <w:drawing>
+          <wp:inline distT="0" distB="0" distL="0" distR="0" wp14:anchorId="261789EE" wp14:editId="701327E1">
+            <wp:extent cx="2572109" cy="4572638"/>
+            <wp:effectExtent l="0" t="0" r="0" b="0"/>
+            <wp:docPr id="5" name="Bildobjekt 5"/>
+            <wp:cNvGraphicFramePr>
+              <a:graphicFrameLocks xmlns:a="http://schemas.openxmlformats.org/drawingml/2006/main" noChangeAspect="1"/>
+            </wp:cNvGraphicFramePr>
+            <a:graphic xmlns:a="http://schemas.openxmlformats.org/drawingml/2006/main">
+              <a:graphicData uri="http://schemas.openxmlformats.org/drawingml/2006/picture">
+                <pic:pic xmlns:pic="http://schemas.openxmlformats.org/drawingml/2006/picture">
+                  <pic:nvPicPr>
+                    <pic:cNvPr id="1" name=""/>
+                    <pic:cNvPicPr/>
+                  </pic:nvPicPr>
+                  <pic:blipFill>
+                    <a:blip r:embed="rId11"/>
+                    <a:stretch>
+                      <a:fillRect/>
+                    </a:stretch>
+                  </pic:blipFill>
+                  <pic:spPr>
+                    <a:xfrm>
+                      <a:off x="0" y="0"/>
+                      <a:ext cx="2572109" cy="4572638"/>
+                    </a:xfrm>
+                    <a:prstGeom prst="rect">
+                      <a:avLst/>
+                    </a:prstGeom>
+                  </pic:spPr>
+                </pic:pic>
+              </a:graphicData>
+            </a:graphic>
+          </wp:inline>
+        </w:drawing>
+      </w:r>
+    </w:p>
+    <w:p>
+      <w:pPr>
+        <w:pStyle w:val="Beskrivning"/>
+        <w:jc w:val="center"/>
+        <w:rPr>
+          <w:sz w:val="22"/>
+          <w:szCs w:val="22"/>
+        </w:rPr>
+      </w:pPr>
+      <w:bookmarkStart w:id="25" w:name="_Ref511409648"/>
+      <w:r>
+        <w:rPr>
+          <w:sz w:val="22"/>
+          <w:szCs w:val="22"/>
+        </w:rPr>
+        <w:t xml:space="preserve">Figur </w:t>
+      </w:r>
+      <w:r>
+        <w:rPr>
+          <w:sz w:val="22"/>
+          <w:szCs w:val="22"/>
+        </w:rPr>
+        <w:fldChar w:fldCharType="begin"/>
+      </w:r>
+      <w:r>
+        <w:rPr>
+          <w:sz w:val="22"/>
+          <w:szCs w:val="22"/>
+        </w:rPr>
+        <w:instrText xml:space="preserve"> SEQ Figur \* ARABIC </w:instrText>
+      </w:r>
+      <w:r>
+        <w:rPr>
+          <w:sz w:val="22"/>
+          <w:szCs w:val="22"/>
+        </w:rPr>
+        <w:fldChar w:fldCharType="separate"/>
+      </w:r>
+      <w:r>
+        <w:rPr>
+          <w:noProof/>
+          <w:sz w:val="22"/>
+          <w:szCs w:val="22"/>
+        </w:rPr>
+        <w:t>3</w:t>
+      </w:r>
+      <w:r>
+        <w:rPr>
+          <w:sz w:val="22"/>
+          <w:szCs w:val="22"/>
+        </w:rPr>
+        <w:fldChar w:fldCharType="end"/>
+      </w:r>
+      <w:bookmarkEnd w:id="25"/>
+      <w:r>
+        <w:rPr>
+          <w:sz w:val="22"/>
+          <w:szCs w:val="22"/>
+        </w:rPr>
+        <w:t xml:space="preserve">: </w:t>
+      </w:r>
+      <w:r>
+        <w:rPr>
+          <w:sz w:val="22"/>
+          <w:szCs w:val="22"/>
+        </w:rPr>
+        <w:t>Funktionalitet och färger</w:t>
+      </w:r>
+    </w:p>
+    <w:p>
+      <w:r>
+        <w:t xml:space="preserve">Applikationens funktionalitet baseras på </w:t>
+      </w:r>
+      <w:proofErr w:type="spellStart"/>
+      <w:r>
+        <w:t>geofen</w:t>
+      </w:r>
+      <w:r>
+        <w:t>ceområden</w:t>
+      </w:r>
+      <w:proofErr w:type="spellEnd"/>
+      <w:r>
+        <w:t xml:space="preserve"> (se </w:t>
+      </w:r>
+      <w:r>
+        <w:fldChar w:fldCharType="begin"/>
+      </w:r>
+      <w:r>
+        <w:instrText xml:space="preserve"> REF _Ref511409648 \h </w:instrText>
+      </w:r>
+      <w:r>
+        <w:fldChar w:fldCharType="separate"/>
+      </w:r>
+      <w:r>
+        <w:t xml:space="preserve">Figur </w:t>
+      </w:r>
+      <w:r>
+        <w:rPr>
+          <w:noProof/>
+        </w:rPr>
+        <w:t>3</w:t>
+      </w:r>
+      <w:r>
+        <w:fldChar w:fldCharType="end"/>
+      </w:r>
+      <w:r>
+        <w:t xml:space="preserve">). En vandring går ut på att användaren rör sig genom </w:t>
+      </w:r>
+      <w:proofErr w:type="spellStart"/>
+      <w:r>
+        <w:t>geofenceområdena</w:t>
+      </w:r>
+      <w:proofErr w:type="spellEnd"/>
+      <w:r>
+        <w:t xml:space="preserve"> för att ta del av de ljud som är kopplat till respektive område. Vi bestämde oss för att färglägga våra </w:t>
+      </w:r>
+      <w:proofErr w:type="spellStart"/>
+      <w:r>
+        <w:t>geofenceområden</w:t>
+      </w:r>
+      <w:proofErr w:type="spellEnd"/>
+      <w:r>
+        <w:t xml:space="preserve"> i olika färger för att ge användaren en tydligare bild var hen ska förflytta sig under en ljudvandring. Ett blåmarkerat </w:t>
+      </w:r>
+      <w:proofErr w:type="spellStart"/>
+      <w:r>
+        <w:t>geofence</w:t>
+      </w:r>
+      <w:proofErr w:type="spellEnd"/>
+      <w:r>
+        <w:t xml:space="preserve"> är ett område som användaren ska röra sig mot, när användaren går in i ett blått område så väntar applikationen på att föregående ljuduppspelning ska spelats färdigt innan de blåa områdets ljudklipp börjar spela. Ett grönt område betyder att de har passerats eller där ljudet spelas upp just nu. Ett rött område är inaktivt och blir blått när användaren ska röra sig mot det. Om användaren befinner sig utanför de blåa eller gröna aktiva området så pausas ljudet och vandringen, området som ljudet då spelats i blir gult till användaren väljer att gå tillbaka in till området för att återuppta vandringen. Ljudet pausas för att vandringen är kontextmedveten och om användaren avviker från rutten så kan känslan av att de ljud som spelas upp inte överensstämmer med den plats som hen befinner sig på.</w:t>
+      </w:r>
+    </w:p>
+    <w:p>
+      <w:pPr>
+        <w:pStyle w:val="Rubrik3"/>
+        <w:rPr>
+          <w:rFonts w:ascii="Arial" w:hAnsi="Arial" w:cs="Arial"/>
+          <w:color w:val="000000"/>
+          <w:sz w:val="22"/>
+          <w:szCs w:val="22"/>
+        </w:rPr>
+      </w:pPr>
+    </w:p>
+    <w:p>
+      <w:pPr>
+        <w:pStyle w:val="Rubrik3"/>
+      </w:pPr>
+      <w:bookmarkStart w:id="26" w:name="_Toc511411339"/>
+      <w:r>
+        <w:t xml:space="preserve">2.5.2 Konstruktion av </w:t>
+      </w:r>
+      <w:proofErr w:type="spellStart"/>
+      <w:r>
+        <w:t>geofence</w:t>
+      </w:r>
+      <w:bookmarkEnd w:id="26"/>
+      <w:proofErr w:type="spellEnd"/>
+    </w:p>
+    <w:p>
+      <w:r>
+        <w:t xml:space="preserve">Konstruktionen av </w:t>
+      </w:r>
+      <w:proofErr w:type="spellStart"/>
+      <w:r>
+        <w:t>geofencing</w:t>
+      </w:r>
+      <w:proofErr w:type="spellEnd"/>
+      <w:r>
+        <w:t xml:space="preserve"> började i Androids egna </w:t>
+      </w:r>
+      <w:proofErr w:type="spellStart"/>
+      <w:r>
+        <w:t>geofence</w:t>
+      </w:r>
+      <w:proofErr w:type="spellEnd"/>
+      <w:r>
+        <w:t xml:space="preserve"> tillägg. Efter några tester insåg vi att Android erbjuder bara cirkulära </w:t>
+      </w:r>
+      <w:proofErr w:type="spellStart"/>
+      <w:r>
+        <w:t>geofences</w:t>
+      </w:r>
+      <w:proofErr w:type="spellEnd"/>
+      <w:r>
+        <w:t xml:space="preserve"> och inget simpelt sätt att placera ut rektangulära [Android-</w:t>
+      </w:r>
+      <w:proofErr w:type="spellStart"/>
+      <w:r>
+        <w:t>Geofence</w:t>
+      </w:r>
+      <w:proofErr w:type="spellEnd"/>
+      <w:r>
+        <w:t xml:space="preserve">]. Därför bestämde vi oss för att skapa våra </w:t>
+      </w:r>
+      <w:r>
+        <w:lastRenderedPageBreak/>
+        <w:t xml:space="preserve">egna </w:t>
+      </w:r>
+      <w:proofErr w:type="spellStart"/>
+      <w:r>
+        <w:t>geofences</w:t>
+      </w:r>
+      <w:proofErr w:type="spellEnd"/>
+      <w:r>
+        <w:t xml:space="preserve"> genom att placera ut polygoner med fyra latitud- och longitudkoordinater som bildar en rektangel. För att skapa </w:t>
+      </w:r>
+      <w:proofErr w:type="spellStart"/>
+      <w:r>
+        <w:t>geofenceområdena</w:t>
+      </w:r>
+      <w:proofErr w:type="spellEnd"/>
+      <w:r>
+        <w:t xml:space="preserve"> tog vi hjälp av ett internetverktyg som ger möjligheten att placera ut koordinater och beräkna avstånden mellan dessa [</w:t>
+      </w:r>
+      <w:proofErr w:type="spellStart"/>
+      <w:r>
+        <w:t>FreeMapTool</w:t>
+      </w:r>
+      <w:proofErr w:type="spellEnd"/>
+      <w:r>
+        <w:t>].</w:t>
+      </w:r>
+    </w:p>
+    <w:p>
+      <w:pPr>
+        <w:pStyle w:val="Rubrik3"/>
+      </w:pPr>
+      <w:bookmarkStart w:id="27" w:name="_Toc511411340"/>
+      <w:r>
+        <w:t>2.5.3 Ljudinspelning</w:t>
+      </w:r>
+      <w:bookmarkEnd w:id="27"/>
+    </w:p>
+    <w:p>
+      <w:r>
+        <w:t xml:space="preserve">Eftersom vi bestämt oss för att skapa en kontextmedveten vandring spelade vi in ljudet till vår testvandring medan vi själva gick den. Under inspelningen så uppmärksammade vi olika sevärdheter vi såg. Det för kunna avgöra om användarna uppfattade om ljudet stämde överens med den plats de befann sig på. Totalt blev ljudklippet ca sex minuter långt och skulle delas upp på tolv </w:t>
+      </w:r>
+      <w:proofErr w:type="spellStart"/>
+      <w:r>
+        <w:t>geofenceområden</w:t>
+      </w:r>
+      <w:proofErr w:type="spellEnd"/>
+      <w:r>
+        <w:t>. Därmed blev längden på alla ljudklippen ungefär 30 sekunder långa. Vi tog hjälp utav ett ljudverktyg för att dela upp ljudklippet i vandringen. Under delningen av ljudklippen tog vi hänsyn till om en mening låg på gränsen mellan två ljudklipp så vi inte delade ett ljudklipp mitt i ett meningsutbyte(??).</w:t>
+      </w:r>
+    </w:p>
+    <w:p>
+      <w:pPr>
+        <w:pStyle w:val="Rubrik3"/>
+      </w:pPr>
+      <w:bookmarkStart w:id="28" w:name="_Toc511411341"/>
+      <w:r>
+        <w:t>2.5.4 Första version</w:t>
+      </w:r>
+      <w:bookmarkEnd w:id="28"/>
+    </w:p>
+    <w:p>
+      <w:pPr>
+        <w:keepNext/>
+        <w:jc w:val="center"/>
+      </w:pPr>
+      <w:r>
+        <w:drawing>
+          <wp:inline distT="0" distB="0" distL="0" distR="0" wp14:anchorId="569FAAF4" wp14:editId="466E2762">
+            <wp:extent cx="5420481" cy="4572638"/>
+            <wp:effectExtent l="0" t="0" r="8890" b="0"/>
+            <wp:docPr id="6" name="Bildobjekt 6"/>
+            <wp:cNvGraphicFramePr>
+              <a:graphicFrameLocks xmlns:a="http://schemas.openxmlformats.org/drawingml/2006/main" noChangeAspect="1"/>
+            </wp:cNvGraphicFramePr>
+            <a:graphic xmlns:a="http://schemas.openxmlformats.org/drawingml/2006/main">
+              <a:graphicData uri="http://schemas.openxmlformats.org/drawingml/2006/picture">
+                <pic:pic xmlns:pic="http://schemas.openxmlformats.org/drawingml/2006/picture">
+                  <pic:nvPicPr>
+                    <pic:cNvPr id="1" name=""/>
+                    <pic:cNvPicPr/>
+                  </pic:nvPicPr>
+                  <pic:blipFill>
+                    <a:blip r:embed="rId13"/>
+                    <a:stretch>
+                      <a:fillRect/>
+                    </a:stretch>
+                  </pic:blipFill>
+                  <pic:spPr>
+                    <a:xfrm>
+                      <a:off x="0" y="0"/>
+                      <a:ext cx="5420481" cy="4572638"/>
+                    </a:xfrm>
+                    <a:prstGeom prst="rect">
+                      <a:avLst/>
+                    </a:prstGeom>
+                  </pic:spPr>
+                </pic:pic>
+              </a:graphicData>
+            </a:graphic>
+          </wp:inline>
+        </w:drawing>
+      </w:r>
+    </w:p>
+    <w:p>
+      <w:pPr>
+        <w:pStyle w:val="Beskrivning"/>
+        <w:jc w:val="center"/>
+        <w:rPr>
+          <w:sz w:val="22"/>
+          <w:szCs w:val="22"/>
+        </w:rPr>
+      </w:pPr>
+      <w:bookmarkStart w:id="29" w:name="_Ref511409915"/>
+      <w:r>
+        <w:rPr>
+          <w:sz w:val="22"/>
+          <w:szCs w:val="22"/>
+        </w:rPr>
+        <w:t xml:space="preserve">Figur </w:t>
+      </w:r>
+      <w:r>
+        <w:rPr>
+          <w:sz w:val="22"/>
+          <w:szCs w:val="22"/>
+        </w:rPr>
+        <w:fldChar w:fldCharType="begin"/>
+      </w:r>
+      <w:r>
+        <w:rPr>
+          <w:sz w:val="22"/>
+          <w:szCs w:val="22"/>
+        </w:rPr>
+        <w:instrText xml:space="preserve"> SEQ Figur \* ARABIC </w:instrText>
+      </w:r>
+      <w:r>
+        <w:rPr>
+          <w:sz w:val="22"/>
+          <w:szCs w:val="22"/>
+        </w:rPr>
+        <w:fldChar w:fldCharType="separate"/>
+      </w:r>
+      <w:r>
+        <w:rPr>
+          <w:noProof/>
+          <w:sz w:val="22"/>
+          <w:szCs w:val="22"/>
+        </w:rPr>
+        <w:t>4</w:t>
+      </w:r>
+      <w:r>
+        <w:rPr>
+          <w:sz w:val="22"/>
+          <w:szCs w:val="22"/>
+        </w:rPr>
+        <w:fldChar w:fldCharType="end"/>
+      </w:r>
+      <w:bookmarkEnd w:id="29"/>
+      <w:r>
+        <w:rPr>
+          <w:sz w:val="22"/>
+          <w:szCs w:val="22"/>
+        </w:rPr>
+        <w:t>: Första version</w:t>
+      </w:r>
+    </w:p>
+    <w:p>
+      <w:r>
+        <w:t xml:space="preserve">Under första versionen gjorde vi en egen uppskattning av hur stora </w:t>
+      </w:r>
+      <w:proofErr w:type="spellStart"/>
+      <w:r>
+        <w:t>geofenceområdena</w:t>
+      </w:r>
+      <w:proofErr w:type="spellEnd"/>
+      <w:r>
+        <w:t xml:space="preserve"> bör vara för att vi skulle kunna gå ut och testa dem. Den första </w:t>
+      </w:r>
+      <w:r>
+        <w:t>vandringen</w:t>
+      </w:r>
+      <w:r>
+        <w:t xml:space="preserve"> placerades från Gäddan till centralstationen i Malmö. Totalt var de 24 områden som var ca 10x20 meter stora och sträckte sig ca 480 meter. Efter första testet insåg vi att dessa var på tok </w:t>
+      </w:r>
+      <w:r>
+        <w:lastRenderedPageBreak/>
+        <w:t xml:space="preserve">för små och behöver korrigeras eftersom vi hamnade utanför </w:t>
+      </w:r>
+      <w:proofErr w:type="spellStart"/>
+      <w:r>
+        <w:t>geofenceområden</w:t>
+      </w:r>
+      <w:proofErr w:type="spellEnd"/>
+      <w:r>
+        <w:t xml:space="preserve"> under testvandringen. Den position vi hamnade längst utanför var vid Niagara (se </w:t>
+      </w:r>
+      <w:r>
+        <w:fldChar w:fldCharType="begin"/>
+      </w:r>
+      <w:r>
+        <w:instrText xml:space="preserve"> REF _Ref511409915 \h </w:instrText>
+      </w:r>
+      <w:r>
+        <w:fldChar w:fldCharType="separate"/>
+      </w:r>
+      <w:r>
+        <w:t xml:space="preserve">Figur </w:t>
+      </w:r>
+      <w:r>
+        <w:rPr>
+          <w:noProof/>
+        </w:rPr>
+        <w:t>4</w:t>
+      </w:r>
+      <w:r>
+        <w:fldChar w:fldCharType="end"/>
+      </w:r>
+      <w:r>
+        <w:t>).</w:t>
+      </w:r>
+    </w:p>
+    <w:p>
+      <w:pPr>
+        <w:pStyle w:val="Rubrik3"/>
+      </w:pPr>
+      <w:bookmarkStart w:id="30" w:name="_Toc511411342"/>
+      <w:r>
+        <w:t>2.5.5 Andra version</w:t>
+      </w:r>
+      <w:bookmarkEnd w:id="30"/>
+    </w:p>
+    <w:p>
+      <w:pPr>
+        <w:keepNext/>
+        <w:jc w:val="center"/>
+      </w:pPr>
+      <w:r>
+        <w:drawing>
+          <wp:inline distT="0" distB="0" distL="0" distR="0" wp14:anchorId="67C1FE9B" wp14:editId="185181B6">
+            <wp:extent cx="5420481" cy="4572638"/>
+            <wp:effectExtent l="0" t="0" r="8890" b="0"/>
+            <wp:docPr id="7" name="Bildobjekt 7"/>
+            <wp:cNvGraphicFramePr>
+              <a:graphicFrameLocks xmlns:a="http://schemas.openxmlformats.org/drawingml/2006/main" noChangeAspect="1"/>
+            </wp:cNvGraphicFramePr>
+            <a:graphic xmlns:a="http://schemas.openxmlformats.org/drawingml/2006/main">
+              <a:graphicData uri="http://schemas.openxmlformats.org/drawingml/2006/picture">
+                <pic:pic xmlns:pic="http://schemas.openxmlformats.org/drawingml/2006/picture">
+                  <pic:nvPicPr>
+                    <pic:cNvPr id="1" name=""/>
+                    <pic:cNvPicPr/>
+                  </pic:nvPicPr>
+                  <pic:blipFill>
+                    <a:blip r:embed="rId14"/>
+                    <a:stretch>
+                      <a:fillRect/>
+                    </a:stretch>
+                  </pic:blipFill>
+                  <pic:spPr>
+                    <a:xfrm>
+                      <a:off x="0" y="0"/>
+                      <a:ext cx="5420481" cy="4572638"/>
+                    </a:xfrm>
+                    <a:prstGeom prst="rect">
+                      <a:avLst/>
+                    </a:prstGeom>
+                  </pic:spPr>
+                </pic:pic>
+              </a:graphicData>
+            </a:graphic>
+          </wp:inline>
+        </w:drawing>
+      </w:r>
+    </w:p>
+    <w:p>
+      <w:pPr>
+        <w:pStyle w:val="Beskrivning"/>
+        <w:jc w:val="center"/>
+        <w:rPr>
+          <w:sz w:val="22"/>
+          <w:szCs w:val="22"/>
+        </w:rPr>
+      </w:pPr>
+      <w:bookmarkStart w:id="31" w:name="_Ref511410015"/>
+      <w:r>
+        <w:rPr>
+          <w:sz w:val="22"/>
+          <w:szCs w:val="22"/>
+        </w:rPr>
+        <w:t xml:space="preserve">Figur </w:t>
+      </w:r>
+      <w:r>
+        <w:rPr>
+          <w:sz w:val="22"/>
+          <w:szCs w:val="22"/>
+        </w:rPr>
+        <w:fldChar w:fldCharType="begin"/>
+      </w:r>
+      <w:r>
+        <w:rPr>
+          <w:sz w:val="22"/>
+          <w:szCs w:val="22"/>
+        </w:rPr>
+        <w:instrText xml:space="preserve"> SEQ Figur \* ARABIC </w:instrText>
+      </w:r>
+      <w:r>
+        <w:rPr>
+          <w:sz w:val="22"/>
+          <w:szCs w:val="22"/>
+        </w:rPr>
+        <w:fldChar w:fldCharType="separate"/>
+      </w:r>
+      <w:r>
+        <w:rPr>
+          <w:noProof/>
+          <w:sz w:val="22"/>
+          <w:szCs w:val="22"/>
+        </w:rPr>
+        <w:t>5</w:t>
+      </w:r>
+      <w:r>
+        <w:rPr>
+          <w:sz w:val="22"/>
+          <w:szCs w:val="22"/>
+        </w:rPr>
+        <w:fldChar w:fldCharType="end"/>
+      </w:r>
+      <w:bookmarkEnd w:id="31"/>
+      <w:r>
+        <w:rPr>
+          <w:sz w:val="22"/>
+          <w:szCs w:val="22"/>
+        </w:rPr>
+        <w:t>: Andra version</w:t>
+      </w:r>
+    </w:p>
+    <w:p>
+      <w:r>
+        <w:t xml:space="preserve">Nästa version så korrigerades vandringen, vi bestämde oss för att göra områdena till en storlek på 40x40 meter och därmed halverades antalet </w:t>
+      </w:r>
+      <w:proofErr w:type="spellStart"/>
+      <w:r>
+        <w:t>geofenceområden</w:t>
+      </w:r>
+      <w:proofErr w:type="spellEnd"/>
+      <w:r>
+        <w:t xml:space="preserve"> till 12. Längden på vandringen kvarstod på ca 480 meter, däremot bestämde vi oss för att ändra vandringen så den börjar vid centralstationen istället för Gäddan, då de var mer bekvämt för testdeltagarna att påbörja vandringen från centralstationen istället. När vi testade applikationen med version två så insåg vi att vid Niagara befann vi oss precis vid kanten</w:t>
+      </w:r>
+      <w:r>
+        <w:t xml:space="preserve"> av </w:t>
+      </w:r>
+      <w:proofErr w:type="spellStart"/>
+      <w:r>
+        <w:t>geofenceområdet</w:t>
+      </w:r>
+      <w:proofErr w:type="spellEnd"/>
+      <w:r>
+        <w:t xml:space="preserve"> (se </w:t>
+      </w:r>
+      <w:r>
+        <w:fldChar w:fldCharType="begin"/>
+      </w:r>
+      <w:r>
+        <w:instrText xml:space="preserve"> REF _Ref511410015 \h </w:instrText>
+      </w:r>
+      <w:r>
+        <w:fldChar w:fldCharType="separate"/>
+      </w:r>
+      <w:r>
+        <w:t xml:space="preserve">Figur </w:t>
+      </w:r>
+      <w:r>
+        <w:rPr>
+          <w:noProof/>
+        </w:rPr>
+        <w:t>5</w:t>
+      </w:r>
+      <w:r>
+        <w:fldChar w:fldCharType="end"/>
+      </w:r>
+      <w:r>
+        <w:t>). De</w:t>
+      </w:r>
+      <w:r>
+        <w:t xml:space="preserve"> kan bero på störningar i GPS-mottagningen</w:t>
+      </w:r>
+      <w:r>
+        <w:t xml:space="preserve"> då Niagara är 12 våningar högt och därmed en väldigt stor byggnad.</w:t>
+      </w:r>
+    </w:p>
+    <w:p>
+      <w:pPr>
+        <w:pStyle w:val="Rubrik3"/>
+      </w:pPr>
+      <w:bookmarkStart w:id="32" w:name="_Toc511411343"/>
+      <w:r>
+        <w:lastRenderedPageBreak/>
+        <w:t>2.5.6 Tredje version</w:t>
+      </w:r>
+      <w:bookmarkEnd w:id="32"/>
+    </w:p>
+    <w:p>
+      <w:pPr>
+        <w:keepNext/>
+        <w:jc w:val="center"/>
+      </w:pPr>
+      <w:r>
+        <w:drawing>
+          <wp:inline distT="0" distB="0" distL="0" distR="0" wp14:anchorId="74F864DD" wp14:editId="7842575C">
+            <wp:extent cx="5420481" cy="4572638"/>
+            <wp:effectExtent l="0" t="0" r="8890" b="0"/>
+            <wp:docPr id="8" name="Bildobjekt 8"/>
+            <wp:cNvGraphicFramePr>
+              <a:graphicFrameLocks xmlns:a="http://schemas.openxmlformats.org/drawingml/2006/main" noChangeAspect="1"/>
+            </wp:cNvGraphicFramePr>
+            <a:graphic xmlns:a="http://schemas.openxmlformats.org/drawingml/2006/main">
+              <a:graphicData uri="http://schemas.openxmlformats.org/drawingml/2006/picture">
+                <pic:pic xmlns:pic="http://schemas.openxmlformats.org/drawingml/2006/picture">
+                  <pic:nvPicPr>
+                    <pic:cNvPr id="1" name=""/>
+                    <pic:cNvPicPr/>
+                  </pic:nvPicPr>
+                  <pic:blipFill>
+                    <a:blip r:embed="rId15"/>
+                    <a:stretch>
+                      <a:fillRect/>
+                    </a:stretch>
+                  </pic:blipFill>
+                  <pic:spPr>
+                    <a:xfrm>
+                      <a:off x="0" y="0"/>
+                      <a:ext cx="5420481" cy="4572638"/>
+                    </a:xfrm>
+                    <a:prstGeom prst="rect">
+                      <a:avLst/>
+                    </a:prstGeom>
+                  </pic:spPr>
+                </pic:pic>
+              </a:graphicData>
+            </a:graphic>
+          </wp:inline>
+        </w:drawing>
+      </w:r>
+    </w:p>
+    <w:p>
+      <w:pPr>
+        <w:pStyle w:val="Beskrivning"/>
+        <w:jc w:val="center"/>
+        <w:rPr>
+          <w:sz w:val="22"/>
+          <w:szCs w:val="22"/>
+        </w:rPr>
+      </w:pPr>
+      <w:r>
+        <w:rPr>
+          <w:sz w:val="22"/>
+          <w:szCs w:val="22"/>
+        </w:rPr>
+        <w:t xml:space="preserve">Figur </w:t>
+      </w:r>
+      <w:r>
+        <w:rPr>
+          <w:sz w:val="22"/>
+          <w:szCs w:val="22"/>
+        </w:rPr>
+        <w:fldChar w:fldCharType="begin"/>
+      </w:r>
+      <w:r>
+        <w:rPr>
+          <w:sz w:val="22"/>
+          <w:szCs w:val="22"/>
+        </w:rPr>
+        <w:instrText xml:space="preserve"> SEQ Figur \* ARABIC </w:instrText>
+      </w:r>
+      <w:r>
+        <w:rPr>
+          <w:sz w:val="22"/>
+          <w:szCs w:val="22"/>
+        </w:rPr>
+        <w:fldChar w:fldCharType="separate"/>
+      </w:r>
+      <w:r>
+        <w:rPr>
+          <w:noProof/>
+          <w:sz w:val="22"/>
+          <w:szCs w:val="22"/>
+        </w:rPr>
+        <w:t>6</w:t>
+      </w:r>
+      <w:r>
+        <w:rPr>
+          <w:sz w:val="22"/>
+          <w:szCs w:val="22"/>
+        </w:rPr>
+        <w:fldChar w:fldCharType="end"/>
+      </w:r>
+      <w:r>
+        <w:rPr>
+          <w:sz w:val="22"/>
+          <w:szCs w:val="22"/>
+        </w:rPr>
+        <w:t>: Tredje version</w:t>
+      </w:r>
+    </w:p>
+    <w:p>
+      <w:r>
+        <w:t xml:space="preserve">Slutligen utfördes ett par ytterligare förbättringar för att färdigställa applikationen inför användartesterna. De var mindre justeringar i applikationen som innefattade en ökning på ca 10 meter i bredd och vi bestämde oss för att placera </w:t>
+      </w:r>
+      <w:proofErr w:type="spellStart"/>
+      <w:r>
+        <w:t>geofenceområdena</w:t>
+      </w:r>
+      <w:proofErr w:type="spellEnd"/>
+      <w:r>
+        <w:t xml:space="preserve"> lite närmare byggnaderna från bilvägen (se figur??). Då var </w:t>
+      </w:r>
+      <w:proofErr w:type="spellStart"/>
+      <w:r>
+        <w:t>geofence</w:t>
+      </w:r>
+      <w:proofErr w:type="spellEnd"/>
+      <w:r>
+        <w:t xml:space="preserve"> områdena ca 50x40 meter stora och längden på hela vandringen kvarstod på ca 480 meter. Efter våra egna tester så såg vi inga problem med denna </w:t>
+      </w:r>
+      <w:r>
+        <w:t>version</w:t>
+      </w:r>
+      <w:r>
+        <w:t xml:space="preserve"> och bestämde att den var redo för användartesterna.</w:t>
+      </w:r>
+    </w:p>
+    <w:p>
+      <w:pPr>
+        <w:pStyle w:val="Rubrik2"/>
+      </w:pPr>
+      <w:bookmarkStart w:id="33" w:name="_Toc511411344"/>
+      <w:r>
+        <w:t>2.6 Avgränsningar</w:t>
+      </w:r>
+      <w:bookmarkEnd w:id="33"/>
+    </w:p>
+    <w:p>
+      <w:pPr>
+        <w:rPr>
+          <w:rFonts w:ascii="Times New Roman" w:hAnsi="Times New Roman" w:cs="Times New Roman"/>
+          <w:sz w:val="24"/>
+          <w:szCs w:val="24"/>
+          <w:lang w:eastAsia="sv-SE"/>
+        </w:rPr>
+      </w:pPr>
+      <w:r>
+        <w:rPr>
+          <w:lang w:eastAsia="sv-SE"/>
+        </w:rPr>
+        <w:t xml:space="preserve">Utvecklingen av prototypen hade i fokus på funktionaliteten över gränssnittsdesignen. Det då de viktiga i forskningen inte låg i applikationens utseende utan i huruvida </w:t>
+      </w:r>
+      <w:proofErr w:type="spellStart"/>
+      <w:r>
+        <w:rPr>
+          <w:lang w:eastAsia="sv-SE"/>
+        </w:rPr>
+        <w:t>geofence</w:t>
+      </w:r>
+      <w:proofErr w:type="spellEnd"/>
+      <w:r>
+        <w:rPr>
+          <w:lang w:eastAsia="sv-SE"/>
+        </w:rPr>
+        <w:t xml:space="preserve"> teknik kan användas för att skapa en kontextmedveten ljudvandring. Därför bestämde vi oss för att inkludera andra studenter i våra användartester som också studerar en datavetenskaplig utbildning, totalt deltog 11 personer. Vidareutveckling av applikationens utseende och användarvänlighet behöver vidareutvecklas och studeras noggrannare innan man testar på mindre datakunniga slutanvändare. Med dem hade man också kunnat testa applikationen på fler testdeltagare och därmed fått en högre träffsäkerhet och ett mer generaliserbart resultat. </w:t>
+      </w:r>
+    </w:p>
+    <w:p>
+      <w:pPr>
+        <w:rPr>
+          <w:rFonts w:ascii="Times New Roman" w:hAnsi="Times New Roman" w:cs="Times New Roman"/>
+          <w:sz w:val="24"/>
+          <w:szCs w:val="24"/>
+          <w:lang w:eastAsia="sv-SE"/>
+        </w:rPr>
+      </w:pPr>
+    </w:p>
+    <w:p>
+      <w:pPr>
+        <w:rPr>
+          <w:rFonts w:ascii="Times New Roman" w:hAnsi="Times New Roman" w:cs="Times New Roman"/>
+          <w:sz w:val="24"/>
+          <w:szCs w:val="24"/>
+          <w:lang w:eastAsia="sv-SE"/>
+        </w:rPr>
+      </w:pPr>
+      <w:r>
+        <w:rPr>
+          <w:lang w:eastAsia="sv-SE"/>
+        </w:rPr>
+        <w:lastRenderedPageBreak/>
+        <w:t>Vår applikation testar endast en ljudvandring i form av en raksträcka vid Malmö Universitet. Det för att utforma en simpel första prototypvandring som möjligt. Att skapa fler varierande vandringar som exempelvis vandringar i andra geografiska platser hade möjligtvis genererat ett annat resultat. Då GPS noggrannheten kan variera beroende på vilken plats man befinner sig.</w:t>
+      </w:r>
+    </w:p>
+    <w:p>
+      <w:pPr>
+        <w:pStyle w:val="Rubrik2"/>
+      </w:pPr>
+      <w:r>
+        <w:br w:type="page"/>
+      </w:r>
+    </w:p>
+    <w:p>
+      <w:pPr>
+        <w:pStyle w:val="Rubrik1"/>
+      </w:pPr>
+      <w:bookmarkStart w:id="34" w:name="_Toc511411345"/>
+      <w:r>
+        <w:lastRenderedPageBreak/>
+        <w:t>3 Resultat</w:t>
+      </w:r>
+      <w:bookmarkEnd w:id="34"/>
+    </w:p>
+    <w:p>
+      <w:pPr>
+        <w:rPr>
+          <w:rFonts w:ascii="Times New Roman" w:hAnsi="Times New Roman" w:cs="Times New Roman"/>
+          <w:sz w:val="24"/>
+          <w:szCs w:val="24"/>
+          <w:lang w:eastAsia="sv-SE"/>
+        </w:rPr>
+      </w:pPr>
+      <w:r>
+        <w:rPr>
+          <w:lang w:eastAsia="sv-SE"/>
+        </w:rPr>
+        <w:t xml:space="preserve">I vår forskning utvecklades en prototyp för Android i syfte att undersöka om förbättringar inom synkronisering av ljud och plats för en kontextmedveten ljudvandring kan uppnås med hjälp av </w:t>
+      </w:r>
+      <w:proofErr w:type="spellStart"/>
+      <w:r>
+        <w:rPr>
+          <w:lang w:eastAsia="sv-SE"/>
+        </w:rPr>
+        <w:t>geofencing</w:t>
+      </w:r>
+      <w:proofErr w:type="spellEnd"/>
+      <w:r>
+        <w:rPr>
+          <w:lang w:eastAsia="sv-SE"/>
+        </w:rPr>
+        <w:t xml:space="preserve"> teknik. Vi utförde 11 användartester på andra studenter inom en datavetenskaplig utbildning. För att sedan samla ihop data om vad deltagarna uppfattade om ljudvandringen så fick de svara på en enkät när de slutfört testet.</w:t>
+      </w:r>
+    </w:p>
+    <w:p>
+      <w:pPr>
+        <w:rPr>
+          <w:rFonts w:ascii="Times New Roman" w:hAnsi="Times New Roman" w:cs="Times New Roman"/>
+          <w:sz w:val="24"/>
+          <w:szCs w:val="24"/>
+          <w:lang w:eastAsia="sv-SE"/>
+        </w:rPr>
+      </w:pPr>
+    </w:p>
+    <w:p>
+      <w:pPr>
+        <w:keepNext/>
+        <w:jc w:val="center"/>
+      </w:pPr>
+      <w:r>
+        <w:rPr>
+          <w:lang w:eastAsia="sv-SE"/>
+        </w:rPr>
+        <w:drawing>
+          <wp:inline distT="0" distB="0" distL="0" distR="0" wp14:anchorId="01C01DF8" wp14:editId="7131E8B4">
+            <wp:extent cx="5760720" cy="1666875"/>
+            <wp:effectExtent l="0" t="0" r="0" b="9525"/>
+            <wp:docPr id="9" name="Bildobjekt 9"/>
+            <wp:cNvGraphicFramePr>
+              <a:graphicFrameLocks xmlns:a="http://schemas.openxmlformats.org/drawingml/2006/main" noChangeAspect="1"/>
+            </wp:cNvGraphicFramePr>
+            <a:graphic xmlns:a="http://schemas.openxmlformats.org/drawingml/2006/main">
+              <a:graphicData uri="http://schemas.openxmlformats.org/drawingml/2006/picture">
+                <pic:pic xmlns:pic="http://schemas.openxmlformats.org/drawingml/2006/picture">
+                  <pic:nvPicPr>
+                    <pic:cNvPr id="1" name=""/>
+                    <pic:cNvPicPr/>
+                  </pic:nvPicPr>
+                  <pic:blipFill>
+                    <a:blip r:embed="rId16"/>
+                    <a:stretch>
+                      <a:fillRect/>
+                    </a:stretch>
+                  </pic:blipFill>
+                  <pic:spPr>
+                    <a:xfrm>
+                      <a:off x="0" y="0"/>
+                      <a:ext cx="5760720" cy="1666875"/>
+                    </a:xfrm>
+                    <a:prstGeom prst="rect">
+                      <a:avLst/>
+                    </a:prstGeom>
+                  </pic:spPr>
+                </pic:pic>
+              </a:graphicData>
+            </a:graphic>
+          </wp:inline>
+        </w:drawing>
+      </w:r>
+    </w:p>
+    <w:p>
+      <w:pPr>
+        <w:pStyle w:val="Beskrivning"/>
+        <w:jc w:val="center"/>
+        <w:rPr>
+          <w:sz w:val="22"/>
+          <w:szCs w:val="22"/>
+        </w:rPr>
+      </w:pPr>
+      <w:bookmarkStart w:id="35" w:name="_Ref511411253"/>
+      <w:r>
+        <w:rPr>
+          <w:sz w:val="22"/>
+          <w:szCs w:val="22"/>
+        </w:rPr>
+        <w:t xml:space="preserve">Figur </w:t>
+      </w:r>
+      <w:r>
+        <w:rPr>
+          <w:sz w:val="22"/>
+          <w:szCs w:val="22"/>
+        </w:rPr>
+        <w:fldChar w:fldCharType="begin"/>
+      </w:r>
+      <w:r>
+        <w:rPr>
+          <w:sz w:val="22"/>
+          <w:szCs w:val="22"/>
+        </w:rPr>
+        <w:instrText xml:space="preserve"> SEQ Figur \* ARABIC </w:instrText>
+      </w:r>
+      <w:r>
+        <w:rPr>
+          <w:sz w:val="22"/>
+          <w:szCs w:val="22"/>
+        </w:rPr>
+        <w:fldChar w:fldCharType="separate"/>
+      </w:r>
+      <w:r>
+        <w:rPr>
+          <w:noProof/>
+          <w:sz w:val="22"/>
+          <w:szCs w:val="22"/>
+        </w:rPr>
+        <w:t>7</w:t>
+      </w:r>
+      <w:r>
+        <w:rPr>
+          <w:sz w:val="22"/>
+          <w:szCs w:val="22"/>
+        </w:rPr>
+        <w:fldChar w:fldCharType="end"/>
+      </w:r>
+      <w:bookmarkEnd w:id="35"/>
+      <w:r>
+        <w:rPr>
+          <w:sz w:val="22"/>
+          <w:szCs w:val="22"/>
+        </w:rPr>
+        <w:t>: Räknesätt för genomförbarheten med testvandringar</w:t>
+      </w:r>
+    </w:p>
+    <w:p>
+      <w:pPr>
+        <w:rPr>
+          <w:rFonts w:ascii="Times New Roman" w:hAnsi="Times New Roman" w:cs="Times New Roman"/>
+          <w:sz w:val="24"/>
+          <w:szCs w:val="24"/>
+          <w:lang w:eastAsia="sv-SE"/>
+        </w:rPr>
+      </w:pPr>
+      <w:r>
+        <w:rPr>
+          <w:lang w:eastAsia="sv-SE"/>
+        </w:rPr>
+        <w:t>För att räkna ut vilken genomförbarhet vi hade under testerna använder vi e</w:t>
+      </w:r>
+      <w:r>
+        <w:rPr>
+          <w:lang w:eastAsia="sv-SE"/>
+        </w:rPr>
+        <w:t xml:space="preserve">kvationen (se </w:t>
+      </w:r>
+      <w:r>
+        <w:rPr>
+          <w:lang w:eastAsia="sv-SE"/>
+        </w:rPr>
+        <w:fldChar w:fldCharType="begin"/>
+      </w:r>
+      <w:r>
+        <w:rPr>
+          <w:lang w:eastAsia="sv-SE"/>
+        </w:rPr>
+        <w:instrText xml:space="preserve"> REF _Ref511411253 \h </w:instrText>
+      </w:r>
+      <w:r>
+        <w:rPr>
+          <w:lang w:eastAsia="sv-SE"/>
+        </w:rPr>
+      </w:r>
+      <w:r>
+        <w:rPr>
+          <w:lang w:eastAsia="sv-SE"/>
+        </w:rPr>
+        <w:fldChar w:fldCharType="separate"/>
+      </w:r>
+      <w:r>
+        <w:t xml:space="preserve">Figur </w:t>
+      </w:r>
+      <w:r>
+        <w:rPr>
+          <w:noProof/>
+        </w:rPr>
+        <w:t>7</w:t>
+      </w:r>
+      <w:r>
+        <w:rPr>
+          <w:lang w:eastAsia="sv-SE"/>
+        </w:rPr>
+        <w:fldChar w:fldCharType="end"/>
+      </w:r>
+      <w:r>
+        <w:rPr>
+          <w:lang w:eastAsia="sv-SE"/>
+        </w:rPr>
+        <w:t xml:space="preserve">). Från användartesterna kunde 8 av 11 slutföra vandringen vilket ger en ~72,7% genomförbarhet. Noterbart för de som inte kunde slutföra användartestet är att alla använde sig utav mobilmodellen </w:t>
+      </w:r>
+      <w:proofErr w:type="spellStart"/>
+      <w:r>
+        <w:rPr>
+          <w:lang w:eastAsia="sv-SE"/>
+        </w:rPr>
+        <w:t>Xiaomi</w:t>
+      </w:r>
+      <w:proofErr w:type="spellEnd"/>
+      <w:r>
+        <w:rPr>
+          <w:lang w:eastAsia="sv-SE"/>
+        </w:rPr>
+        <w:t xml:space="preserve"> Red note 4. Användarna av den mobilmodellen kommenterade att GPS noggrannheten var dålig så den hamnade inte på rätt position för att kunna genomföra vandringen. Applikationen utvecklades med hjälp av Samsung S7 och </w:t>
+      </w:r>
+      <w:proofErr w:type="spellStart"/>
+      <w:r>
+        <w:rPr>
+          <w:lang w:eastAsia="sv-SE"/>
+        </w:rPr>
+        <w:t>OnePlus</w:t>
+      </w:r>
+      <w:proofErr w:type="spellEnd"/>
+      <w:r>
+        <w:rPr>
+          <w:lang w:eastAsia="sv-SE"/>
+        </w:rPr>
+        <w:t xml:space="preserve"> 5, så komplikationer med andra mobilmodeller var att räkna med. Om vi exkluderar tester med mobilmodellen </w:t>
+      </w:r>
+      <w:proofErr w:type="spellStart"/>
+      <w:r>
+        <w:rPr>
+          <w:lang w:eastAsia="sv-SE"/>
+        </w:rPr>
+        <w:t>Xiamoi</w:t>
+      </w:r>
+      <w:proofErr w:type="spellEnd"/>
+      <w:r>
+        <w:rPr>
+          <w:lang w:eastAsia="sv-SE"/>
+        </w:rPr>
+        <w:t xml:space="preserve"> Red note 4 så uppnår våra användartester en genomförbarhet på 100 %.</w:t>
+      </w:r>
+    </w:p>
+    <w:p>
+      <w:pPr>
+        <w:rPr>
+          <w:rFonts w:ascii="Times New Roman" w:hAnsi="Times New Roman" w:cs="Times New Roman"/>
+          <w:sz w:val="24"/>
+          <w:szCs w:val="24"/>
+          <w:lang w:eastAsia="sv-SE"/>
+        </w:rPr>
+      </w:pPr>
+    </w:p>
+    <w:p>
+      <w:pPr>
+        <w:rPr>
+          <w:rFonts w:ascii="Times New Roman" w:hAnsi="Times New Roman" w:cs="Times New Roman"/>
+          <w:sz w:val="24"/>
+          <w:szCs w:val="24"/>
+          <w:lang w:eastAsia="sv-SE"/>
+        </w:rPr>
+      </w:pPr>
+      <w:r>
+        <w:rPr>
+          <w:lang w:eastAsia="sv-SE"/>
+        </w:rPr>
+        <w:t xml:space="preserve">Överlag var de användare som kunde slutföra vandringen nöjda med synkroniseringen av ljud och plats. Två av användarna påpekade att ljudet var lite efter i de första </w:t>
+      </w:r>
+      <w:proofErr w:type="spellStart"/>
+      <w:r>
+        <w:rPr>
+          <w:lang w:eastAsia="sv-SE"/>
+        </w:rPr>
+        <w:t>geofenceområdena</w:t>
+      </w:r>
+      <w:proofErr w:type="spellEnd"/>
+      <w:r>
+        <w:rPr>
+          <w:lang w:eastAsia="sv-SE"/>
+        </w:rPr>
+        <w:t xml:space="preserve"> av vandringen men att när de kom längre in i vandringen blev de bättre. En användare kommenterar </w:t>
+      </w:r>
+      <w:r>
+        <w:rPr>
           <w:i/>
           <w:iCs/>
-          <w:shd w:val="clear" w:color="auto" w:fill="FFFFFF"/>
-          <w:lang w:eastAsia="sv-SE"/>
-        </w:rPr>
-        <w:t>“</w:t>
-      </w:r>
-      <w:proofErr w:type="spellStart"/>
-      <w:r>
-        <w:rPr>
-          <w:i/>
-        </w:rPr>
-        <w:t>Geofencing</w:t>
-      </w:r>
-      <w:proofErr w:type="spellEnd"/>
-      <w:r>
-        <w:rPr>
-          <w:i/>
-        </w:rPr>
-        <w:t xml:space="preserve"> </w:t>
-      </w:r>
-      <w:proofErr w:type="spellStart"/>
-      <w:r>
-        <w:rPr>
-          <w:i/>
-        </w:rPr>
-        <w:t>combines</w:t>
-      </w:r>
-      <w:proofErr w:type="spellEnd"/>
-      <w:r>
-        <w:rPr>
-          <w:i/>
-        </w:rPr>
-        <w:t xml:space="preserve"> </w:t>
-      </w:r>
-      <w:proofErr w:type="spellStart"/>
-      <w:r>
-        <w:rPr>
-          <w:i/>
-        </w:rPr>
-        <w:t>awareness</w:t>
-      </w:r>
-      <w:proofErr w:type="spellEnd"/>
-      <w:r>
-        <w:rPr>
-          <w:i/>
-        </w:rPr>
-        <w:t xml:space="preserve"> </w:t>
-      </w:r>
-      <w:proofErr w:type="spellStart"/>
-      <w:r>
-        <w:rPr>
-          <w:i/>
-        </w:rPr>
-        <w:t>of</w:t>
-      </w:r>
-      <w:proofErr w:type="spellEnd"/>
-      <w:r>
-        <w:rPr>
-          <w:i/>
-        </w:rPr>
-        <w:t xml:space="preserve"> the </w:t>
-      </w:r>
-      <w:proofErr w:type="spellStart"/>
-      <w:r>
-        <w:rPr>
-          <w:i/>
-        </w:rPr>
-        <w:t>user's</w:t>
-      </w:r>
-      <w:proofErr w:type="spellEnd"/>
-      <w:r>
-        <w:rPr>
-          <w:i/>
-        </w:rPr>
-        <w:t xml:space="preserve"> </w:t>
-      </w:r>
-      <w:proofErr w:type="spellStart"/>
-      <w:r>
-        <w:rPr>
-          <w:i/>
-        </w:rPr>
-        <w:t>current</w:t>
-      </w:r>
-      <w:proofErr w:type="spellEnd"/>
-      <w:r>
-        <w:rPr>
-          <w:i/>
-        </w:rPr>
-        <w:t xml:space="preserve"> </w:t>
-      </w:r>
-      <w:proofErr w:type="spellStart"/>
-      <w:r>
-        <w:rPr>
-          <w:i/>
-        </w:rPr>
-        <w:t>location</w:t>
-      </w:r>
-      <w:proofErr w:type="spellEnd"/>
-      <w:r>
-        <w:rPr>
-          <w:i/>
-        </w:rPr>
-        <w:t xml:space="preserve"> </w:t>
-      </w:r>
-      <w:proofErr w:type="spellStart"/>
-      <w:r>
-        <w:rPr>
-          <w:i/>
-        </w:rPr>
-        <w:t>with</w:t>
-      </w:r>
-      <w:proofErr w:type="spellEnd"/>
-      <w:r>
-        <w:rPr>
-          <w:i/>
-        </w:rPr>
-        <w:t xml:space="preserve"> </w:t>
-      </w:r>
-      <w:proofErr w:type="spellStart"/>
-      <w:r>
-        <w:rPr>
-          <w:i/>
-        </w:rPr>
-        <w:t>awareness</w:t>
-      </w:r>
-      <w:proofErr w:type="spellEnd"/>
-      <w:r>
-        <w:rPr>
-          <w:i/>
-        </w:rPr>
-        <w:t xml:space="preserve"> </w:t>
-      </w:r>
-      <w:proofErr w:type="spellStart"/>
-      <w:r>
-        <w:rPr>
-          <w:i/>
-        </w:rPr>
-        <w:t>of</w:t>
-      </w:r>
-      <w:proofErr w:type="spellEnd"/>
-      <w:r>
-        <w:rPr>
-          <w:i/>
-        </w:rPr>
-        <w:t xml:space="preserve"> the </w:t>
-      </w:r>
-      <w:proofErr w:type="spellStart"/>
-      <w:r>
-        <w:rPr>
-          <w:i/>
-        </w:rPr>
-        <w:t>user's</w:t>
-      </w:r>
-      <w:proofErr w:type="spellEnd"/>
-      <w:r>
-        <w:rPr>
-          <w:i/>
-        </w:rPr>
-        <w:t xml:space="preserve"> </w:t>
-      </w:r>
-      <w:proofErr w:type="spellStart"/>
-      <w:r>
-        <w:rPr>
-          <w:i/>
-        </w:rPr>
-        <w:t>proximity</w:t>
-      </w:r>
-      <w:proofErr w:type="spellEnd"/>
-      <w:r>
-        <w:rPr>
-          <w:i/>
-        </w:rPr>
-        <w:t xml:space="preserve"> to </w:t>
-      </w:r>
-      <w:proofErr w:type="spellStart"/>
-      <w:r>
-        <w:rPr>
-          <w:i/>
-        </w:rPr>
-        <w:t>locations</w:t>
-      </w:r>
-      <w:proofErr w:type="spellEnd"/>
-      <w:r>
-        <w:rPr>
-          <w:i/>
-        </w:rPr>
-        <w:t xml:space="preserve"> </w:t>
-      </w:r>
-      <w:proofErr w:type="spellStart"/>
-      <w:r>
-        <w:rPr>
-          <w:i/>
-        </w:rPr>
-        <w:t>that</w:t>
-      </w:r>
-      <w:proofErr w:type="spellEnd"/>
-      <w:r>
-        <w:rPr>
-          <w:i/>
-        </w:rPr>
-        <w:t xml:space="preserve"> </w:t>
-      </w:r>
-      <w:proofErr w:type="spellStart"/>
-      <w:r>
-        <w:rPr>
-          <w:i/>
-        </w:rPr>
-        <w:t>may</w:t>
-      </w:r>
-      <w:proofErr w:type="spellEnd"/>
-      <w:r>
-        <w:rPr>
-          <w:i/>
-        </w:rPr>
-        <w:t xml:space="preserve"> be </w:t>
-      </w:r>
-      <w:proofErr w:type="spellStart"/>
-      <w:r>
-        <w:rPr>
-          <w:i/>
-        </w:rPr>
-        <w:t>of</w:t>
-      </w:r>
-      <w:proofErr w:type="spellEnd"/>
-      <w:r>
-        <w:rPr>
-          <w:i/>
-        </w:rPr>
-        <w:t xml:space="preserve"> </w:t>
-      </w:r>
-      <w:proofErr w:type="spellStart"/>
-      <w:r>
-        <w:rPr>
-          <w:i/>
-        </w:rPr>
-        <w:t>interest</w:t>
-      </w:r>
-      <w:proofErr w:type="spellEnd"/>
-      <w:r>
-        <w:rPr>
-          <w:i/>
-        </w:rPr>
-        <w:t>”</w:t>
-      </w:r>
-      <w:r>
-        <w:t xml:space="preserve"> [Android </w:t>
-      </w:r>
-      <w:proofErr w:type="spellStart"/>
-      <w:r>
-        <w:t>Geofence</w:t>
-      </w:r>
-      <w:proofErr w:type="spellEnd"/>
-      <w:r>
-        <w:t xml:space="preserve">]. </w:t>
-      </w:r>
-      <w:proofErr w:type="spellStart"/>
-      <w:r>
-        <w:t>Geofence</w:t>
-      </w:r>
-      <w:proofErr w:type="spellEnd"/>
-      <w:r>
-        <w:t xml:space="preserve"> är ett geografiskt markerat område. Genom en GPS-enhet kan man avgöra om en</w:t>
-      </w:r>
-      <w:r>
-        <w:rPr>
-          <w:rFonts w:cs="Times New Roman"/>
-          <w:shd w:val="clear" w:color="auto" w:fill="FFFFFF"/>
-          <w:lang w:eastAsia="sv-SE"/>
-        </w:rPr>
-        <w:t xml:space="preserve"> användare går in</w:t>
-      </w:r>
-      <w:r>
-        <w:rPr>
-          <w:rFonts w:cs="Times New Roman"/>
-          <w:shd w:val="clear" w:color="auto" w:fill="FFFFFF"/>
-          <w:lang w:eastAsia="sv-SE"/>
-        </w:rPr>
-        <w:t>,</w:t>
-      </w:r>
-      <w:r>
-        <w:rPr>
-          <w:rFonts w:cs="Times New Roman"/>
-          <w:shd w:val="clear" w:color="auto" w:fill="FFFFFF"/>
-          <w:lang w:eastAsia="sv-SE"/>
-        </w:rPr>
-        <w:t xml:space="preserve"> alternativt går ut ur ett </w:t>
-      </w:r>
-      <w:proofErr w:type="spellStart"/>
-      <w:r>
-        <w:rPr>
-          <w:rFonts w:cs="Times New Roman"/>
-          <w:shd w:val="clear" w:color="auto" w:fill="FFFFFF"/>
+          <w:lang w:eastAsia="sv-SE"/>
+        </w:rPr>
+        <w:t>“Överlag bra, men i början var det lite efter”</w:t>
+      </w:r>
+      <w:r>
+        <w:rPr>
+          <w:lang w:eastAsia="sv-SE"/>
+        </w:rPr>
+        <w:t xml:space="preserve">. Att ljuduppspelningen hamnar efter i början kan bero på att användarna hade olika startpositioner inom de första </w:t>
+      </w:r>
+      <w:proofErr w:type="spellStart"/>
+      <w:r>
+        <w:rPr>
+          <w:lang w:eastAsia="sv-SE"/>
+        </w:rPr>
+        <w:t>geofenceområdet</w:t>
+      </w:r>
+      <w:proofErr w:type="spellEnd"/>
+      <w:r>
+        <w:rPr>
+          <w:lang w:eastAsia="sv-SE"/>
+        </w:rPr>
+        <w:t xml:space="preserve"> som är 50x40 meter stort. Med ett mindre startområde för vandringen hade man möjligtvis undvikit det. I enkäten hade vi också med hur användaren upplevde att ljudet stämde in med den plats de befann sig på. Det besvarades genom en skala på ett till fem där fem är mycket bra. Medelvärdet från deltagarna på denna fråga var 3.75. </w:t>
+      </w:r>
+    </w:p>
+    <w:p>
+      <w:pPr>
+        <w:rPr>
+          <w:rFonts w:ascii="Times New Roman" w:hAnsi="Times New Roman" w:cs="Times New Roman"/>
+          <w:sz w:val="24"/>
+          <w:szCs w:val="24"/>
+          <w:lang w:eastAsia="sv-SE"/>
+        </w:rPr>
+      </w:pPr>
+    </w:p>
+    <w:p>
+      <w:pPr>
+        <w:rPr>
+          <w:rFonts w:ascii="Times New Roman" w:hAnsi="Times New Roman" w:cs="Times New Roman"/>
+          <w:sz w:val="24"/>
+          <w:szCs w:val="24"/>
+          <w:lang w:eastAsia="sv-SE"/>
+        </w:rPr>
+      </w:pPr>
+      <w:r>
+        <w:rPr>
+          <w:lang w:eastAsia="sv-SE"/>
+        </w:rPr>
+        <w:t xml:space="preserve">Av de som kunde genomföra vandringen så hamnade tre deltagare utanför ett </w:t>
+      </w:r>
+      <w:proofErr w:type="spellStart"/>
+      <w:r>
+        <w:rPr>
+          <w:lang w:eastAsia="sv-SE"/>
+        </w:rPr>
+        <w:t>geofence</w:t>
+      </w:r>
+      <w:proofErr w:type="spellEnd"/>
+      <w:r>
+        <w:rPr>
+          <w:lang w:eastAsia="sv-SE"/>
+        </w:rPr>
+        <w:t xml:space="preserve"> område under sin ljudvandring. De tre användarna hamnade utanför </w:t>
+      </w:r>
+      <w:proofErr w:type="spellStart"/>
+      <w:r>
+        <w:rPr>
           <w:lang w:eastAsia="sv-SE"/>
         </w:rPr>
         <w:t>geofenceområde</w:t>
@@ -1957,77 +4915,149 @@
       <w:proofErr w:type="spellEnd"/>
       <w:r>
         <w:rPr>
-          <w:rFonts w:cs="Times New Roman"/>
-          <w:shd w:val="clear" w:color="auto" w:fill="FFFFFF"/>
-          <w:lang w:eastAsia="sv-SE"/>
-        </w:rPr>
-        <w:t>. Med den informationen kan man sedan utföra händelser i enheten.</w:t>
-      </w:r>
-    </w:p>
-    <w:p/>
-    <w:p>
-      <w:r>
+          <w:lang w:eastAsia="sv-SE"/>
+        </w:rPr>
+        <w:t xml:space="preserve"> fem och sex vilket är de </w:t>
+      </w:r>
+      <w:proofErr w:type="spellStart"/>
+      <w:r>
+        <w:rPr>
+          <w:lang w:eastAsia="sv-SE"/>
+        </w:rPr>
+        <w:t>geofenceområde</w:t>
+      </w:r>
+      <w:proofErr w:type="spellEnd"/>
+      <w:r>
+        <w:rPr>
+          <w:lang w:eastAsia="sv-SE"/>
+        </w:rPr>
+        <w:t xml:space="preserve"> som är vid Niagara. Som nämnt under utvecklingstesterna var det en sämre GPS mottagning just där och de kan bero på att </w:t>
+      </w:r>
+      <w:r>
+        <w:rPr>
+          <w:lang w:eastAsia="sv-SE"/>
+        </w:rPr>
+        <w:lastRenderedPageBreak/>
+        <w:t>Niagara är ett tolv våningar höghus. Alla användare som hamnade utanför kunde dock återuppta vandringen kort därefter och genomföra den.</w:t>
+      </w:r>
+    </w:p>
+    <w:p>
+      <w:pPr>
+        <w:rPr>
+          <w:rFonts w:ascii="Times New Roman" w:hAnsi="Times New Roman" w:cs="Times New Roman"/>
+          <w:sz w:val="24"/>
+          <w:szCs w:val="24"/>
+          <w:lang w:eastAsia="sv-SE"/>
+        </w:rPr>
+      </w:pPr>
+    </w:p>
+    <w:p>
+      <w:pPr>
+        <w:rPr>
+          <w:rFonts w:ascii="Times New Roman" w:hAnsi="Times New Roman" w:cs="Times New Roman"/>
+          <w:sz w:val="24"/>
+          <w:szCs w:val="24"/>
+          <w:lang w:eastAsia="sv-SE"/>
+        </w:rPr>
+      </w:pPr>
+      <w:r>
+        <w:rPr>
+          <w:lang w:eastAsia="sv-SE"/>
+        </w:rPr>
+        <w:t>&lt;slutsats&gt;</w:t>
+      </w:r>
+    </w:p>
+    <w:p>
+      <w:pPr>
+        <w:rPr>
+          <w:rFonts w:ascii="Times New Roman" w:hAnsi="Times New Roman" w:cs="Times New Roman"/>
+          <w:sz w:val="24"/>
+          <w:szCs w:val="24"/>
+          <w:lang w:eastAsia="sv-SE"/>
+        </w:rPr>
+      </w:pPr>
+      <w:r>
+        <w:rPr>
+          <w:lang w:eastAsia="sv-SE"/>
+        </w:rPr>
+        <w:t xml:space="preserve">Från vårt resultat kan vi se att </w:t>
+      </w:r>
+      <w:proofErr w:type="spellStart"/>
+      <w:r>
+        <w:rPr>
+          <w:lang w:eastAsia="sv-SE"/>
+        </w:rPr>
+        <w:t>geofence</w:t>
+      </w:r>
+      <w:proofErr w:type="spellEnd"/>
+      <w:r>
+        <w:rPr>
+          <w:lang w:eastAsia="sv-SE"/>
+        </w:rPr>
+        <w:t xml:space="preserve"> för ljudvandring kan vara en lösning. Men att man vidare utvecklas för att passa till andra mobilmodeller och testa på fler personer. Och inspelning och klippning av ljud på mer </w:t>
+      </w:r>
+      <w:proofErr w:type="spellStart"/>
+      <w:r>
+        <w:rPr>
+          <w:lang w:eastAsia="sv-SE"/>
+        </w:rPr>
+        <w:t>advancerat</w:t>
+      </w:r>
+      <w:proofErr w:type="spellEnd"/>
+      <w:r>
+        <w:rPr>
+          <w:lang w:eastAsia="sv-SE"/>
+        </w:rPr>
+        <w:t xml:space="preserve"> sätt.</w:t>
+      </w:r>
+    </w:p>
+    <w:p>
+      <w:pPr>
+        <w:rPr>
+          <w:rFonts w:ascii="Times New Roman" w:hAnsi="Times New Roman" w:cs="Times New Roman"/>
+          <w:sz w:val="24"/>
+          <w:szCs w:val="24"/>
+          <w:lang w:eastAsia="sv-SE"/>
+        </w:rPr>
+      </w:pPr>
+      <w:r>
+        <w:rPr>
+          <w:rFonts w:ascii="Times New Roman" w:hAnsi="Times New Roman" w:cs="Times New Roman"/>
+          <w:sz w:val="24"/>
+          <w:szCs w:val="24"/>
+          <w:lang w:eastAsia="sv-SE"/>
+        </w:rPr>
         <w:br w:type="page"/>
       </w:r>
     </w:p>
     <w:p>
       <w:pPr>
-        <w:pStyle w:val="Rubrik2"/>
-        <w:numPr>
-          <w:ilvl w:val="1"/>
-          <w:numId w:val="3"/>
-        </w:numPr>
-      </w:pPr>
-      <w:bookmarkStart w:id="12" w:name="_Toc511130648"/>
-      <w:bookmarkStart w:id="13" w:name="_Toc511386021"/>
-      <w:r>
+        <w:pStyle w:val="Rubrik1"/>
+        <w:rPr>
+          <w:lang w:eastAsia="sv-SE"/>
+        </w:rPr>
+      </w:pPr>
+      <w:bookmarkStart w:id="36" w:name="_Toc511411346"/>
+      <w:r>
+        <w:rPr>
+          <w:lang w:eastAsia="sv-SE"/>
+        </w:rPr>
         <w:lastRenderedPageBreak/>
-        <w:t>Relaterat arbete</w:t>
-      </w:r>
-      <w:bookmarkEnd w:id="12"/>
-      <w:bookmarkEnd w:id="13"/>
-    </w:p>
-    <w:p>
-      <w:pPr>
-        <w:pStyle w:val="Rubrik1"/>
-      </w:pPr>
-      <w:r>
-        <w:br w:type="page"/>
-      </w:r>
-      <w:bookmarkStart w:id="14" w:name="_Toc511386022"/>
-      <w:r>
-        <w:lastRenderedPageBreak/>
-        <w:t>2 Metod</w:t>
-      </w:r>
-      <w:bookmarkEnd w:id="14"/>
-    </w:p>
-    <w:p>
-      <w:r>
-        <w:br w:type="page"/>
-      </w:r>
-    </w:p>
-    <w:p>
-      <w:pPr>
-        <w:pStyle w:val="Rubrik1"/>
-      </w:pPr>
-      <w:bookmarkStart w:id="15" w:name="_Toc511386023"/>
-      <w:r>
-        <w:lastRenderedPageBreak/>
-        <w:t>3 Resultat</w:t>
-      </w:r>
-      <w:bookmarkEnd w:id="15"/>
-    </w:p>
-    <w:p>
-      <w:bookmarkStart w:id="16" w:name="_GoBack"/>
-      <w:bookmarkEnd w:id="16"/>
-    </w:p>
-    <w:p/>
-    <w:p/>
-    <w:p/>
+        <w:t>Referenser</w:t>
+      </w:r>
+      <w:bookmarkEnd w:id="36"/>
+    </w:p>
+    <w:p>
+      <w:pPr>
+        <w:rPr>
+          <w:lang w:eastAsia="sv-SE"/>
+        </w:rPr>
+      </w:pPr>
+    </w:p>
     <w:sectPr>
-      <w:footerReference w:type="default" r:id="rId12"/>
-      <w:headerReference w:type="first" r:id="rId13"/>
-      <w:footerReference w:type="first" r:id="rId14"/>
+      <w:footerReference w:type="default" r:id="rId17"/>
+      <w:headerReference w:type="first" r:id="rId18"/>
+      <w:footerReference w:type="first" r:id="rId19"/>
       <w:pgSz w:w="11906" w:h="16838"/>
       <w:pgMar w:top="1417" w:right="1417" w:bottom="1417" w:left="1417" w:header="624" w:footer="340" w:gutter="0"/>
       <w:pgNumType w:start="1"/>
@@ -2040,7 +5070,7 @@
 </file>
 
 <file path=word/endnotes.xml><?xml version="1.0" encoding="utf-8"?>
-<w:endnotes xmlns:wpc="http://schemas.microsoft.com/office/word/2010/wordprocessingCanvas" xmlns:cx="http://schemas.microsoft.com/office/drawing/2014/chartex" xmlns:cx1="http://schemas.microsoft.com/office/drawing/2015/9/8/chartex" xmlns:cx2="http://schemas.microsoft.com/office/drawing/2015/10/21/chartex" xmlns:cx3="http://schemas.microsoft.com/office/drawing/2016/5/9/chartex" xmlns:cx4="http://schemas.microsoft.com/office/drawing/2016/5/10/chartex" xmlns:cx5="http://schemas.microsoft.com/office/drawing/2016/5/11/chartex" xmlns:cx6="http://schemas.microsoft.com/office/drawing/2016/5/12/chartex" xmlns:cx7="http://schemas.microsoft.com/office/drawing/2016/5/13/chartex" xmlns:cx8="http://schemas.microsoft.com/office/drawing/2016/5/14/chartex" xmlns:mc="http://schemas.openxmlformats.org/markup-compatibility/2006" xmlns:aink="http://schemas.microsoft.com/office/drawing/2016/ink" xmlns:am3d="http://schemas.microsoft.com/office/drawing/2017/model3d" xmlns:o="urn:schemas-microsoft-com:office:office" xmlns:r="http://schemas.openxmlformats.org/officeDocument/2006/relationships" xmlns:m="http://schemas.openxmlformats.org/officeDocument/2006/math" xmlns:v="urn:schemas-microsoft-com:vml" xmlns:wp14="http://schemas.microsoft.com/office/word/2010/wordprocessingDrawing" xmlns:wp="http://schemas.openxmlformats.org/drawingml/2006/wordprocessingDrawing" xmlns:w10="urn:schemas-microsoft-com:office:word" xmlns:w="http://schemas.openxmlformats.org/wordprocessingml/2006/main" xmlns:w14="http://schemas.microsoft.com/office/word/2010/wordml" xmlns:w15="http://schemas.microsoft.com/office/word/2012/wordml" xmlns:w16cid="http://schemas.microsoft.com/office/word/2016/wordml/cid" xmlns:w16se="http://schemas.microsoft.com/office/word/2015/wordml/symex" xmlns:wpg="http://schemas.microsoft.com/office/word/2010/wordprocessingGroup" xmlns:wpi="http://schemas.microsoft.com/office/word/2010/wordprocessingInk" xmlns:wne="http://schemas.microsoft.com/office/word/2006/wordml" xmlns:wps="http://schemas.microsoft.com/office/word/2010/wordprocessingShape" mc:Ignorable="w14 w15 w16se w16cid wp14">
+<w:endnotes xmlns:wpc="http://schemas.microsoft.com/office/word/2010/wordprocessingCanvas" xmlns:mc="http://schemas.openxmlformats.org/markup-compatibility/2006" xmlns:o="urn:schemas-microsoft-com:office:office" xmlns:r="http://schemas.openxmlformats.org/officeDocument/2006/relationships" xmlns:m="http://schemas.openxmlformats.org/officeDocument/2006/math" xmlns:v="urn:schemas-microsoft-com:vml" xmlns:wp14="http://schemas.microsoft.com/office/word/2010/wordprocessingDrawing" xmlns:wp="http://schemas.openxmlformats.org/drawingml/2006/wordprocessingDrawing" xmlns:w10="urn:schemas-microsoft-com:office:word" xmlns:w="http://schemas.openxmlformats.org/wordprocessingml/2006/main" xmlns:w14="http://schemas.microsoft.com/office/word/2010/wordml" xmlns:w15="http://schemas.microsoft.com/office/word/2012/wordml" xmlns:wpg="http://schemas.microsoft.com/office/word/2010/wordprocessingGroup" xmlns:wpi="http://schemas.microsoft.com/office/word/2010/wordprocessingInk" xmlns:wne="http://schemas.microsoft.com/office/word/2006/wordml" xmlns:wps="http://schemas.microsoft.com/office/word/2010/wordprocessingShape" mc:Ignorable="w14 w15 wp14">
   <w:endnote w:type="separator" w:id="-1">
     <w:p>
       <w:pPr>
@@ -2065,7 +5095,7 @@
 </file>
 
 <file path=word/footer1.xml><?xml version="1.0" encoding="utf-8"?>
-<w:ftr xmlns:wpc="http://schemas.microsoft.com/office/word/2010/wordprocessingCanvas" xmlns:cx="http://schemas.microsoft.com/office/drawing/2014/chartex" xmlns:cx1="http://schemas.microsoft.com/office/drawing/2015/9/8/chartex" xmlns:cx2="http://schemas.microsoft.com/office/drawing/2015/10/21/chartex" xmlns:cx3="http://schemas.microsoft.com/office/drawing/2016/5/9/chartex" xmlns:cx4="http://schemas.microsoft.com/office/drawing/2016/5/10/chartex" xmlns:cx5="http://schemas.microsoft.com/office/drawing/2016/5/11/chartex" xmlns:cx6="http://schemas.microsoft.com/office/drawing/2016/5/12/chartex" xmlns:cx7="http://schemas.microsoft.com/office/drawing/2016/5/13/chartex" xmlns:cx8="http://schemas.microsoft.com/office/drawing/2016/5/14/chartex" xmlns:mc="http://schemas.openxmlformats.org/markup-compatibility/2006" xmlns:aink="http://schemas.microsoft.com/office/drawing/2016/ink" xmlns:am3d="http://schemas.microsoft.com/office/drawing/2017/model3d" xmlns:o="urn:schemas-microsoft-com:office:office" xmlns:r="http://schemas.openxmlformats.org/officeDocument/2006/relationships" xmlns:m="http://schemas.openxmlformats.org/officeDocument/2006/math" xmlns:v="urn:schemas-microsoft-com:vml" xmlns:wp14="http://schemas.microsoft.com/office/word/2010/wordprocessingDrawing" xmlns:wp="http://schemas.openxmlformats.org/drawingml/2006/wordprocessingDrawing" xmlns:w10="urn:schemas-microsoft-com:office:word" xmlns:w="http://schemas.openxmlformats.org/wordprocessingml/2006/main" xmlns:w14="http://schemas.microsoft.com/office/word/2010/wordml" xmlns:w15="http://schemas.microsoft.com/office/word/2012/wordml" xmlns:w16cid="http://schemas.microsoft.com/office/word/2016/wordml/cid" xmlns:w16se="http://schemas.microsoft.com/office/word/2015/wordml/symex" xmlns:wpg="http://schemas.microsoft.com/office/word/2010/wordprocessingGroup" xmlns:wpi="http://schemas.microsoft.com/office/word/2010/wordprocessingInk" xmlns:wne="http://schemas.microsoft.com/office/word/2006/wordml" xmlns:wps="http://schemas.microsoft.com/office/word/2010/wordprocessingShape" mc:Ignorable="w14 w15 w16se w16cid wp14">
+<w:ftr xmlns:wpc="http://schemas.microsoft.com/office/word/2010/wordprocessingCanvas" xmlns:mc="http://schemas.openxmlformats.org/markup-compatibility/2006" xmlns:o="urn:schemas-microsoft-com:office:office" xmlns:r="http://schemas.openxmlformats.org/officeDocument/2006/relationships" xmlns:m="http://schemas.openxmlformats.org/officeDocument/2006/math" xmlns:v="urn:schemas-microsoft-com:vml" xmlns:wp14="http://schemas.microsoft.com/office/word/2010/wordprocessingDrawing" xmlns:wp="http://schemas.openxmlformats.org/drawingml/2006/wordprocessingDrawing" xmlns:w10="urn:schemas-microsoft-com:office:word" xmlns:w="http://schemas.openxmlformats.org/wordprocessingml/2006/main" xmlns:w14="http://schemas.microsoft.com/office/word/2010/wordml" xmlns:w15="http://schemas.microsoft.com/office/word/2012/wordml" xmlns:wpg="http://schemas.microsoft.com/office/word/2010/wordprocessingGroup" xmlns:wpi="http://schemas.microsoft.com/office/word/2010/wordprocessingInk" xmlns:wne="http://schemas.microsoft.com/office/word/2006/wordml" xmlns:wps="http://schemas.microsoft.com/office/word/2010/wordprocessingShape" mc:Ignorable="w14 w15 wp14">
   <w:p>
     <w:pPr>
       <w:pStyle w:val="Sidfot"/>
@@ -2081,7 +5111,7 @@
 </file>
 
 <file path=word/footer2.xml><?xml version="1.0" encoding="utf-8"?>
-<w:ftr xmlns:wpc="http://schemas.microsoft.com/office/word/2010/wordprocessingCanvas" xmlns:cx="http://schemas.microsoft.com/office/drawing/2014/chartex" xmlns:cx1="http://schemas.microsoft.com/office/drawing/2015/9/8/chartex" xmlns:cx2="http://schemas.microsoft.com/office/drawing/2015/10/21/chartex" xmlns:cx3="http://schemas.microsoft.com/office/drawing/2016/5/9/chartex" xmlns:cx4="http://schemas.microsoft.com/office/drawing/2016/5/10/chartex" xmlns:cx5="http://schemas.microsoft.com/office/drawing/2016/5/11/chartex" xmlns:cx6="http://schemas.microsoft.com/office/drawing/2016/5/12/chartex" xmlns:cx7="http://schemas.microsoft.com/office/drawing/2016/5/13/chartex" xmlns:cx8="http://schemas.microsoft.com/office/drawing/2016/5/14/chartex" xmlns:mc="http://schemas.openxmlformats.org/markup-compatibility/2006" xmlns:aink="http://schemas.microsoft.com/office/drawing/2016/ink" xmlns:am3d="http://schemas.microsoft.com/office/drawing/2017/model3d" xmlns:o="urn:schemas-microsoft-com:office:office" xmlns:r="http://schemas.openxmlformats.org/officeDocument/2006/relationships" xmlns:m="http://schemas.openxmlformats.org/officeDocument/2006/math" xmlns:v="urn:schemas-microsoft-com:vml" xmlns:wp14="http://schemas.microsoft.com/office/word/2010/wordprocessingDrawing" xmlns:wp="http://schemas.openxmlformats.org/drawingml/2006/wordprocessingDrawing" xmlns:w10="urn:schemas-microsoft-com:office:word" xmlns:w="http://schemas.openxmlformats.org/wordprocessingml/2006/main" xmlns:w14="http://schemas.microsoft.com/office/word/2010/wordml" xmlns:w15="http://schemas.microsoft.com/office/word/2012/wordml" xmlns:w16cid="http://schemas.microsoft.com/office/word/2016/wordml/cid" xmlns:w16se="http://schemas.microsoft.com/office/word/2015/wordml/symex" xmlns:wpg="http://schemas.microsoft.com/office/word/2010/wordprocessingGroup" xmlns:wpi="http://schemas.microsoft.com/office/word/2010/wordprocessingInk" xmlns:wne="http://schemas.microsoft.com/office/word/2006/wordml" xmlns:wps="http://schemas.microsoft.com/office/word/2010/wordprocessingShape" mc:Ignorable="w14 w15 w16se w16cid wp14">
+<w:ftr xmlns:wpc="http://schemas.microsoft.com/office/word/2010/wordprocessingCanvas" xmlns:mc="http://schemas.openxmlformats.org/markup-compatibility/2006" xmlns:o="urn:schemas-microsoft-com:office:office" xmlns:r="http://schemas.openxmlformats.org/officeDocument/2006/relationships" xmlns:m="http://schemas.openxmlformats.org/officeDocument/2006/math" xmlns:v="urn:schemas-microsoft-com:vml" xmlns:wp14="http://schemas.microsoft.com/office/word/2010/wordprocessingDrawing" xmlns:wp="http://schemas.openxmlformats.org/drawingml/2006/wordprocessingDrawing" xmlns:w10="urn:schemas-microsoft-com:office:word" xmlns:w="http://schemas.openxmlformats.org/wordprocessingml/2006/main" xmlns:w14="http://schemas.microsoft.com/office/word/2010/wordml" xmlns:w15="http://schemas.microsoft.com/office/word/2012/wordml" xmlns:wpg="http://schemas.microsoft.com/office/word/2010/wordprocessingGroup" xmlns:wpi="http://schemas.microsoft.com/office/word/2010/wordprocessingInk" xmlns:wne="http://schemas.microsoft.com/office/word/2006/wordml" xmlns:wps="http://schemas.microsoft.com/office/word/2010/wordprocessingShape" mc:Ignorable="w14 w15 wp14">
   <w:p>
     <w:pPr>
       <w:pStyle w:val="Sidfot"/>
@@ -2097,7 +5127,7 @@
 </file>
 
 <file path=word/footer3.xml><?xml version="1.0" encoding="utf-8"?>
-<w:ftr xmlns:wpc="http://schemas.microsoft.com/office/word/2010/wordprocessingCanvas" xmlns:cx="http://schemas.microsoft.com/office/drawing/2014/chartex" xmlns:cx1="http://schemas.microsoft.com/office/drawing/2015/9/8/chartex" xmlns:cx2="http://schemas.microsoft.com/office/drawing/2015/10/21/chartex" xmlns:cx3="http://schemas.microsoft.com/office/drawing/2016/5/9/chartex" xmlns:cx4="http://schemas.microsoft.com/office/drawing/2016/5/10/chartex" xmlns:cx5="http://schemas.microsoft.com/office/drawing/2016/5/11/chartex" xmlns:cx6="http://schemas.microsoft.com/office/drawing/2016/5/12/chartex" xmlns:cx7="http://schemas.microsoft.com/office/drawing/2016/5/13/chartex" xmlns:cx8="http://schemas.microsoft.com/office/drawing/2016/5/14/chartex" xmlns:mc="http://schemas.openxmlformats.org/markup-compatibility/2006" xmlns:aink="http://schemas.microsoft.com/office/drawing/2016/ink" xmlns:am3d="http://schemas.microsoft.com/office/drawing/2017/model3d" xmlns:o="urn:schemas-microsoft-com:office:office" xmlns:r="http://schemas.openxmlformats.org/officeDocument/2006/relationships" xmlns:m="http://schemas.openxmlformats.org/officeDocument/2006/math" xmlns:v="urn:schemas-microsoft-com:vml" xmlns:wp14="http://schemas.microsoft.com/office/word/2010/wordprocessingDrawing" xmlns:wp="http://schemas.openxmlformats.org/drawingml/2006/wordprocessingDrawing" xmlns:w10="urn:schemas-microsoft-com:office:word" xmlns:w="http://schemas.openxmlformats.org/wordprocessingml/2006/main" xmlns:w14="http://schemas.microsoft.com/office/word/2010/wordml" xmlns:w15="http://schemas.microsoft.com/office/word/2012/wordml" xmlns:w16cid="http://schemas.microsoft.com/office/word/2016/wordml/cid" xmlns:w16se="http://schemas.microsoft.com/office/word/2015/wordml/symex" xmlns:wpg="http://schemas.microsoft.com/office/word/2010/wordprocessingGroup" xmlns:wpi="http://schemas.microsoft.com/office/word/2010/wordprocessingInk" xmlns:wne="http://schemas.microsoft.com/office/word/2006/wordml" xmlns:wps="http://schemas.microsoft.com/office/word/2010/wordprocessingShape" mc:Ignorable="w14 w15 w16se w16cid wp14">
+<w:ftr xmlns:wpc="http://schemas.microsoft.com/office/word/2010/wordprocessingCanvas" xmlns:mc="http://schemas.openxmlformats.org/markup-compatibility/2006" xmlns:o="urn:schemas-microsoft-com:office:office" xmlns:r="http://schemas.openxmlformats.org/officeDocument/2006/relationships" xmlns:m="http://schemas.openxmlformats.org/officeDocument/2006/math" xmlns:v="urn:schemas-microsoft-com:vml" xmlns:wp14="http://schemas.microsoft.com/office/word/2010/wordprocessingDrawing" xmlns:wp="http://schemas.openxmlformats.org/drawingml/2006/wordprocessingDrawing" xmlns:w10="urn:schemas-microsoft-com:office:word" xmlns:w="http://schemas.openxmlformats.org/wordprocessingml/2006/main" xmlns:w14="http://schemas.microsoft.com/office/word/2010/wordml" xmlns:w15="http://schemas.microsoft.com/office/word/2012/wordml" xmlns:wpg="http://schemas.microsoft.com/office/word/2010/wordprocessingGroup" xmlns:wpi="http://schemas.microsoft.com/office/word/2010/wordprocessingInk" xmlns:wne="http://schemas.microsoft.com/office/word/2006/wordml" xmlns:wps="http://schemas.microsoft.com/office/word/2010/wordprocessingShape" mc:Ignorable="w14 w15 wp14">
   <w:sdt>
     <w:sdtPr>
       <w:id w:val="90896093"/>
@@ -2126,7 +5156,7 @@
           <w:rPr>
             <w:noProof/>
           </w:rPr>
-          <w:t>4</w:t>
+          <w:t>6</w:t>
         </w:r>
         <w:r>
           <w:fldChar w:fldCharType="end"/>
@@ -2143,7 +5173,7 @@
 </file>
 
 <file path=word/footer4.xml><?xml version="1.0" encoding="utf-8"?>
-<w:ftr xmlns:wpc="http://schemas.microsoft.com/office/word/2010/wordprocessingCanvas" xmlns:cx="http://schemas.microsoft.com/office/drawing/2014/chartex" xmlns:cx1="http://schemas.microsoft.com/office/drawing/2015/9/8/chartex" xmlns:cx2="http://schemas.microsoft.com/office/drawing/2015/10/21/chartex" xmlns:cx3="http://schemas.microsoft.com/office/drawing/2016/5/9/chartex" xmlns:cx4="http://schemas.microsoft.com/office/drawing/2016/5/10/chartex" xmlns:cx5="http://schemas.microsoft.com/office/drawing/2016/5/11/chartex" xmlns:cx6="http://schemas.microsoft.com/office/drawing/2016/5/12/chartex" xmlns:cx7="http://schemas.microsoft.com/office/drawing/2016/5/13/chartex" xmlns:cx8="http://schemas.microsoft.com/office/drawing/2016/5/14/chartex" xmlns:mc="http://schemas.openxmlformats.org/markup-compatibility/2006" xmlns:aink="http://schemas.microsoft.com/office/drawing/2016/ink" xmlns:am3d="http://schemas.microsoft.com/office/drawing/2017/model3d" xmlns:o="urn:schemas-microsoft-com:office:office" xmlns:r="http://schemas.openxmlformats.org/officeDocument/2006/relationships" xmlns:m="http://schemas.openxmlformats.org/officeDocument/2006/math" xmlns:v="urn:schemas-microsoft-com:vml" xmlns:wp14="http://schemas.microsoft.com/office/word/2010/wordprocessingDrawing" xmlns:wp="http://schemas.openxmlformats.org/drawingml/2006/wordprocessingDrawing" xmlns:w10="urn:schemas-microsoft-com:office:word" xmlns:w="http://schemas.openxmlformats.org/wordprocessingml/2006/main" xmlns:w14="http://schemas.microsoft.com/office/word/2010/wordml" xmlns:w15="http://schemas.microsoft.com/office/word/2012/wordml" xmlns:w16cid="http://schemas.microsoft.com/office/word/2016/wordml/cid" xmlns:w16se="http://schemas.microsoft.com/office/word/2015/wordml/symex" xmlns:wpg="http://schemas.microsoft.com/office/word/2010/wordprocessingGroup" xmlns:wpi="http://schemas.microsoft.com/office/word/2010/wordprocessingInk" xmlns:wne="http://schemas.microsoft.com/office/word/2006/wordml" xmlns:wps="http://schemas.microsoft.com/office/word/2010/wordprocessingShape" mc:Ignorable="w14 w15 w16se w16cid wp14">
+<w:ftr xmlns:wpc="http://schemas.microsoft.com/office/word/2010/wordprocessingCanvas" xmlns:mc="http://schemas.openxmlformats.org/markup-compatibility/2006" xmlns:o="urn:schemas-microsoft-com:office:office" xmlns:r="http://schemas.openxmlformats.org/officeDocument/2006/relationships" xmlns:m="http://schemas.openxmlformats.org/officeDocument/2006/math" xmlns:v="urn:schemas-microsoft-com:vml" xmlns:wp14="http://schemas.microsoft.com/office/word/2010/wordprocessingDrawing" xmlns:wp="http://schemas.openxmlformats.org/drawingml/2006/wordprocessingDrawing" xmlns:w10="urn:schemas-microsoft-com:office:word" xmlns:w="http://schemas.openxmlformats.org/wordprocessingml/2006/main" xmlns:w14="http://schemas.microsoft.com/office/word/2010/wordml" xmlns:w15="http://schemas.microsoft.com/office/word/2012/wordml" xmlns:wpg="http://schemas.microsoft.com/office/word/2010/wordprocessingGroup" xmlns:wpi="http://schemas.microsoft.com/office/word/2010/wordprocessingInk" xmlns:wne="http://schemas.microsoft.com/office/word/2006/wordml" xmlns:wps="http://schemas.microsoft.com/office/word/2010/wordprocessingShape" mc:Ignorable="w14 w15 wp14">
   <w:sdt>
     <w:sdtPr>
       <w:id w:val="-1483152671"/>
@@ -2189,7 +5219,7 @@
 </file>
 
 <file path=word/footnotes.xml><?xml version="1.0" encoding="utf-8"?>
-<w:footnotes xmlns:wpc="http://schemas.microsoft.com/office/word/2010/wordprocessingCanvas" xmlns:cx="http://schemas.microsoft.com/office/drawing/2014/chartex" xmlns:cx1="http://schemas.microsoft.com/office/drawing/2015/9/8/chartex" xmlns:cx2="http://schemas.microsoft.com/office/drawing/2015/10/21/chartex" xmlns:cx3="http://schemas.microsoft.com/office/drawing/2016/5/9/chartex" xmlns:cx4="http://schemas.microsoft.com/office/drawing/2016/5/10/chartex" xmlns:cx5="http://schemas.microsoft.com/office/drawing/2016/5/11/chartex" xmlns:cx6="http://schemas.microsoft.com/office/drawing/2016/5/12/chartex" xmlns:cx7="http://schemas.microsoft.com/office/drawing/2016/5/13/chartex" xmlns:cx8="http://schemas.microsoft.com/office/drawing/2016/5/14/chartex" xmlns:mc="http://schemas.openxmlformats.org/markup-compatibility/2006" xmlns:aink="http://schemas.microsoft.com/office/drawing/2016/ink" xmlns:am3d="http://schemas.microsoft.com/office/drawing/2017/model3d" xmlns:o="urn:schemas-microsoft-com:office:office" xmlns:r="http://schemas.openxmlformats.org/officeDocument/2006/relationships" xmlns:m="http://schemas.openxmlformats.org/officeDocument/2006/math" xmlns:v="urn:schemas-microsoft-com:vml" xmlns:wp14="http://schemas.microsoft.com/office/word/2010/wordprocessingDrawing" xmlns:wp="http://schemas.openxmlformats.org/drawingml/2006/wordprocessingDrawing" xmlns:w10="urn:schemas-microsoft-com:office:word" xmlns:w="http://schemas.openxmlformats.org/wordprocessingml/2006/main" xmlns:w14="http://schemas.microsoft.com/office/word/2010/wordml" xmlns:w15="http://schemas.microsoft.com/office/word/2012/wordml" xmlns:w16cid="http://schemas.microsoft.com/office/word/2016/wordml/cid" xmlns:w16se="http://schemas.microsoft.com/office/word/2015/wordml/symex" xmlns:wpg="http://schemas.microsoft.com/office/word/2010/wordprocessingGroup" xmlns:wpi="http://schemas.microsoft.com/office/word/2010/wordprocessingInk" xmlns:wne="http://schemas.microsoft.com/office/word/2006/wordml" xmlns:wps="http://schemas.microsoft.com/office/word/2010/wordprocessingShape" mc:Ignorable="w14 w15 w16se w16cid wp14">
+<w:footnotes xmlns:wpc="http://schemas.microsoft.com/office/word/2010/wordprocessingCanvas" xmlns:mc="http://schemas.openxmlformats.org/markup-compatibility/2006" xmlns:o="urn:schemas-microsoft-com:office:office" xmlns:r="http://schemas.openxmlformats.org/officeDocument/2006/relationships" xmlns:m="http://schemas.openxmlformats.org/officeDocument/2006/math" xmlns:v="urn:schemas-microsoft-com:vml" xmlns:wp14="http://schemas.microsoft.com/office/word/2010/wordprocessingDrawing" xmlns:wp="http://schemas.openxmlformats.org/drawingml/2006/wordprocessingDrawing" xmlns:w10="urn:schemas-microsoft-com:office:word" xmlns:w="http://schemas.openxmlformats.org/wordprocessingml/2006/main" xmlns:w14="http://schemas.microsoft.com/office/word/2010/wordml" xmlns:w15="http://schemas.microsoft.com/office/word/2012/wordml" xmlns:wpg="http://schemas.microsoft.com/office/word/2010/wordprocessingGroup" xmlns:wpi="http://schemas.microsoft.com/office/word/2010/wordprocessingInk" xmlns:wne="http://schemas.microsoft.com/office/word/2006/wordml" xmlns:wps="http://schemas.microsoft.com/office/word/2010/wordprocessingShape" mc:Ignorable="w14 w15 wp14">
   <w:footnote w:type="separator" w:id="-1">
     <w:p>
       <w:pPr>
@@ -2214,7 +5244,7 @@
 </file>
 
 <file path=word/header1.xml><?xml version="1.0" encoding="utf-8"?>
-<w:hdr xmlns:wpc="http://schemas.microsoft.com/office/word/2010/wordprocessingCanvas" xmlns:cx="http://schemas.microsoft.com/office/drawing/2014/chartex" xmlns:cx1="http://schemas.microsoft.com/office/drawing/2015/9/8/chartex" xmlns:cx2="http://schemas.microsoft.com/office/drawing/2015/10/21/chartex" xmlns:cx3="http://schemas.microsoft.com/office/drawing/2016/5/9/chartex" xmlns:cx4="http://schemas.microsoft.com/office/drawing/2016/5/10/chartex" xmlns:cx5="http://schemas.microsoft.com/office/drawing/2016/5/11/chartex" xmlns:cx6="http://schemas.microsoft.com/office/drawing/2016/5/12/chartex" xmlns:cx7="http://schemas.microsoft.com/office/drawing/2016/5/13/chartex" xmlns:cx8="http://schemas.microsoft.com/office/drawing/2016/5/14/chartex" xmlns:mc="http://schemas.openxmlformats.org/markup-compatibility/2006" xmlns:aink="http://schemas.microsoft.com/office/drawing/2016/ink" xmlns:am3d="http://schemas.microsoft.com/office/drawing/2017/model3d" xmlns:o="urn:schemas-microsoft-com:office:office" xmlns:r="http://schemas.openxmlformats.org/officeDocument/2006/relationships" xmlns:m="http://schemas.openxmlformats.org/officeDocument/2006/math" xmlns:v="urn:schemas-microsoft-com:vml" xmlns:wp14="http://schemas.microsoft.com/office/word/2010/wordprocessingDrawing" xmlns:wp="http://schemas.openxmlformats.org/drawingml/2006/wordprocessingDrawing" xmlns:w10="urn:schemas-microsoft-com:office:word" xmlns:w="http://schemas.openxmlformats.org/wordprocessingml/2006/main" xmlns:w14="http://schemas.microsoft.com/office/word/2010/wordml" xmlns:w15="http://schemas.microsoft.com/office/word/2012/wordml" xmlns:w16cid="http://schemas.microsoft.com/office/word/2016/wordml/cid" xmlns:w16se="http://schemas.microsoft.com/office/word/2015/wordml/symex" xmlns:wpg="http://schemas.microsoft.com/office/word/2010/wordprocessingGroup" xmlns:wpi="http://schemas.microsoft.com/office/word/2010/wordprocessingInk" xmlns:wne="http://schemas.microsoft.com/office/word/2006/wordml" xmlns:wps="http://schemas.microsoft.com/office/word/2010/wordprocessingShape" mc:Ignorable="w14 w15 w16se w16cid wp14">
+<w:hdr xmlns:wpc="http://schemas.microsoft.com/office/word/2010/wordprocessingCanvas" xmlns:mc="http://schemas.openxmlformats.org/markup-compatibility/2006" xmlns:o="urn:schemas-microsoft-com:office:office" xmlns:r="http://schemas.openxmlformats.org/officeDocument/2006/relationships" xmlns:m="http://schemas.openxmlformats.org/officeDocument/2006/math" xmlns:v="urn:schemas-microsoft-com:vml" xmlns:wp14="http://schemas.microsoft.com/office/word/2010/wordprocessingDrawing" xmlns:wp="http://schemas.openxmlformats.org/drawingml/2006/wordprocessingDrawing" xmlns:w10="urn:schemas-microsoft-com:office:word" xmlns:w="http://schemas.openxmlformats.org/wordprocessingml/2006/main" xmlns:w14="http://schemas.microsoft.com/office/word/2010/wordml" xmlns:w15="http://schemas.microsoft.com/office/word/2012/wordml" xmlns:wpg="http://schemas.microsoft.com/office/word/2010/wordprocessingGroup" xmlns:wpi="http://schemas.microsoft.com/office/word/2010/wordprocessingInk" xmlns:wne="http://schemas.microsoft.com/office/word/2006/wordml" xmlns:wps="http://schemas.microsoft.com/office/word/2010/wordprocessingShape" mc:Ignorable="w14 w15 wp14">
   <w:p>
     <w:pPr>
       <w:pStyle w:val="Sidhuvud"/>
@@ -2271,7 +5301,7 @@
 </file>
 
 <file path=word/header2.xml><?xml version="1.0" encoding="utf-8"?>
-<w:hdr xmlns:wpc="http://schemas.microsoft.com/office/word/2010/wordprocessingCanvas" xmlns:cx="http://schemas.microsoft.com/office/drawing/2014/chartex" xmlns:cx1="http://schemas.microsoft.com/office/drawing/2015/9/8/chartex" xmlns:cx2="http://schemas.microsoft.com/office/drawing/2015/10/21/chartex" xmlns:cx3="http://schemas.microsoft.com/office/drawing/2016/5/9/chartex" xmlns:cx4="http://schemas.microsoft.com/office/drawing/2016/5/10/chartex" xmlns:cx5="http://schemas.microsoft.com/office/drawing/2016/5/11/chartex" xmlns:cx6="http://schemas.microsoft.com/office/drawing/2016/5/12/chartex" xmlns:cx7="http://schemas.microsoft.com/office/drawing/2016/5/13/chartex" xmlns:cx8="http://schemas.microsoft.com/office/drawing/2016/5/14/chartex" xmlns:mc="http://schemas.openxmlformats.org/markup-compatibility/2006" xmlns:aink="http://schemas.microsoft.com/office/drawing/2016/ink" xmlns:am3d="http://schemas.microsoft.com/office/drawing/2017/model3d" xmlns:o="urn:schemas-microsoft-com:office:office" xmlns:r="http://schemas.openxmlformats.org/officeDocument/2006/relationships" xmlns:m="http://schemas.openxmlformats.org/officeDocument/2006/math" xmlns:v="urn:schemas-microsoft-com:vml" xmlns:wp14="http://schemas.microsoft.com/office/word/2010/wordprocessingDrawing" xmlns:wp="http://schemas.openxmlformats.org/drawingml/2006/wordprocessingDrawing" xmlns:w10="urn:schemas-microsoft-com:office:word" xmlns:w="http://schemas.openxmlformats.org/wordprocessingml/2006/main" xmlns:w14="http://schemas.microsoft.com/office/word/2010/wordml" xmlns:w15="http://schemas.microsoft.com/office/word/2012/wordml" xmlns:w16cid="http://schemas.microsoft.com/office/word/2016/wordml/cid" xmlns:w16se="http://schemas.microsoft.com/office/word/2015/wordml/symex" xmlns:wpg="http://schemas.microsoft.com/office/word/2010/wordprocessingGroup" xmlns:wpi="http://schemas.microsoft.com/office/word/2010/wordprocessingInk" xmlns:wne="http://schemas.microsoft.com/office/word/2006/wordml" xmlns:wps="http://schemas.microsoft.com/office/word/2010/wordprocessingShape" mc:Ignorable="w14 w15 w16se w16cid wp14">
+<w:hdr xmlns:wpc="http://schemas.microsoft.com/office/word/2010/wordprocessingCanvas" xmlns:mc="http://schemas.openxmlformats.org/markup-compatibility/2006" xmlns:o="urn:schemas-microsoft-com:office:office" xmlns:r="http://schemas.openxmlformats.org/officeDocument/2006/relationships" xmlns:m="http://schemas.openxmlformats.org/officeDocument/2006/math" xmlns:v="urn:schemas-microsoft-com:vml" xmlns:wp14="http://schemas.microsoft.com/office/word/2010/wordprocessingDrawing" xmlns:wp="http://schemas.openxmlformats.org/drawingml/2006/wordprocessingDrawing" xmlns:w10="urn:schemas-microsoft-com:office:word" xmlns:w="http://schemas.openxmlformats.org/wordprocessingml/2006/main" xmlns:w14="http://schemas.microsoft.com/office/word/2010/wordml" xmlns:w15="http://schemas.microsoft.com/office/word/2012/wordml" xmlns:wpg="http://schemas.microsoft.com/office/word/2010/wordprocessingGroup" xmlns:wpi="http://schemas.microsoft.com/office/word/2010/wordprocessingInk" xmlns:wne="http://schemas.microsoft.com/office/word/2006/wordml" xmlns:wps="http://schemas.microsoft.com/office/word/2010/wordprocessingShape" mc:Ignorable="w14 w15 wp14">
   <w:p>
     <w:pPr>
       <w:pStyle w:val="Sidhuvud"/>
@@ -2281,7 +5311,7 @@
 </file>
 
 <file path=word/numbering.xml><?xml version="1.0" encoding="utf-8"?>
-<w:numbering xmlns:wpc="http://schemas.microsoft.com/office/word/2010/wordprocessingCanvas" xmlns:cx="http://schemas.microsoft.com/office/drawing/2014/chartex" xmlns:cx1="http://schemas.microsoft.com/office/drawing/2015/9/8/chartex" xmlns:cx2="http://schemas.microsoft.com/office/drawing/2015/10/21/chartex" xmlns:cx3="http://schemas.microsoft.com/office/drawing/2016/5/9/chartex" xmlns:cx4="http://schemas.microsoft.com/office/drawing/2016/5/10/chartex" xmlns:cx5="http://schemas.microsoft.com/office/drawing/2016/5/11/chartex" xmlns:cx6="http://schemas.microsoft.com/office/drawing/2016/5/12/chartex" xmlns:cx7="http://schemas.microsoft.com/office/drawing/2016/5/13/chartex" xmlns:cx8="http://schemas.microsoft.com/office/drawing/2016/5/14/chartex" xmlns:mc="http://schemas.openxmlformats.org/markup-compatibility/2006" xmlns:aink="http://schemas.microsoft.com/office/drawing/2016/ink" xmlns:am3d="http://schemas.microsoft.com/office/drawing/2017/model3d" xmlns:o="urn:schemas-microsoft-com:office:office" xmlns:r="http://schemas.openxmlformats.org/officeDocument/2006/relationships" xmlns:m="http://schemas.openxmlformats.org/officeDocument/2006/math" xmlns:v="urn:schemas-microsoft-com:vml" xmlns:wp14="http://schemas.microsoft.com/office/word/2010/wordprocessingDrawing" xmlns:wp="http://schemas.openxmlformats.org/drawingml/2006/wordprocessingDrawing" xmlns:w10="urn:schemas-microsoft-com:office:word" xmlns:w="http://schemas.openxmlformats.org/wordprocessingml/2006/main" xmlns:w14="http://schemas.microsoft.com/office/word/2010/wordml" xmlns:w15="http://schemas.microsoft.com/office/word/2012/wordml" xmlns:w16cid="http://schemas.microsoft.com/office/word/2016/wordml/cid" xmlns:w16se="http://schemas.microsoft.com/office/word/2015/wordml/symex" xmlns:wpg="http://schemas.microsoft.com/office/word/2010/wordprocessingGroup" xmlns:wpi="http://schemas.microsoft.com/office/word/2010/wordprocessingInk" xmlns:wne="http://schemas.microsoft.com/office/word/2006/wordml" xmlns:wps="http://schemas.microsoft.com/office/word/2010/wordprocessingShape" mc:Ignorable="w14 w15 w16se w16cid wp14">
+<w:numbering xmlns:wpc="http://schemas.microsoft.com/office/word/2010/wordprocessingCanvas" xmlns:mc="http://schemas.openxmlformats.org/markup-compatibility/2006" xmlns:o="urn:schemas-microsoft-com:office:office" xmlns:r="http://schemas.openxmlformats.org/officeDocument/2006/relationships" xmlns:m="http://schemas.openxmlformats.org/officeDocument/2006/math" xmlns:v="urn:schemas-microsoft-com:vml" xmlns:wp14="http://schemas.microsoft.com/office/word/2010/wordprocessingDrawing" xmlns:wp="http://schemas.openxmlformats.org/drawingml/2006/wordprocessingDrawing" xmlns:w10="urn:schemas-microsoft-com:office:word" xmlns:w="http://schemas.openxmlformats.org/wordprocessingml/2006/main" xmlns:w14="http://schemas.microsoft.com/office/word/2010/wordml" xmlns:w15="http://schemas.microsoft.com/office/word/2012/wordml" xmlns:wpg="http://schemas.microsoft.com/office/word/2010/wordprocessingGroup" xmlns:wpi="http://schemas.microsoft.com/office/word/2010/wordprocessingInk" xmlns:wne="http://schemas.microsoft.com/office/word/2006/wordml" xmlns:wps="http://schemas.microsoft.com/office/word/2010/wordprocessingShape" mc:Ignorable="w14 w15 wp14">
   <w:abstractNum w:abstractNumId="0" w15:restartNumberingAfterBreak="0">
     <w:nsid w:val="140F328D"/>
     <w:multiLevelType w:val="hybridMultilevel"/>
@@ -2794,7 +5824,7 @@
 </file>
 
 <file path=word/styles.xml><?xml version="1.0" encoding="utf-8"?>
-<w:styles xmlns:mc="http://schemas.openxmlformats.org/markup-compatibility/2006" xmlns:r="http://schemas.openxmlformats.org/officeDocument/2006/relationships" xmlns:w="http://schemas.openxmlformats.org/wordprocessingml/2006/main" xmlns:w14="http://schemas.microsoft.com/office/word/2010/wordml" xmlns:w15="http://schemas.microsoft.com/office/word/2012/wordml" xmlns:w16cid="http://schemas.microsoft.com/office/word/2016/wordml/cid" xmlns:w16se="http://schemas.microsoft.com/office/word/2015/wordml/symex" mc:Ignorable="w14 w15 w16se w16cid">
+<w:styles xmlns:mc="http://schemas.openxmlformats.org/markup-compatibility/2006" xmlns:r="http://schemas.openxmlformats.org/officeDocument/2006/relationships" xmlns:w="http://schemas.openxmlformats.org/wordprocessingml/2006/main" xmlns:w14="http://schemas.microsoft.com/office/word/2010/wordml" xmlns:w15="http://schemas.microsoft.com/office/word/2012/wordml" mc:Ignorable="w14 w15">
   <w:docDefaults>
     <w:rPrDefault>
       <w:rPr>
@@ -2810,7 +5840,7 @@
       </w:pPr>
     </w:pPrDefault>
   </w:docDefaults>
-  <w:latentStyles w:defLockedState="0" w:defUIPriority="99" w:defSemiHidden="0" w:defUnhideWhenUsed="0" w:defQFormat="0" w:count="375">
+  <w:latentStyles w:defLockedState="0" w:defUIPriority="99" w:defSemiHidden="0" w:defUnhideWhenUsed="0" w:defQFormat="0" w:count="371">
     <w:lsdException w:name="Normal" w:uiPriority="0" w:qFormat="1"/>
     <w:lsdException w:name="heading 1" w:uiPriority="9" w:qFormat="1"/>
     <w:lsdException w:name="heading 2" w:semiHidden="1" w:uiPriority="9" w:unhideWhenUsed="1" w:qFormat="1"/>
@@ -3182,10 +6212,6 @@
     <w:lsdException w:name="List Table 5 Dark Accent 6" w:uiPriority="50"/>
     <w:lsdException w:name="List Table 6 Colorful Accent 6" w:uiPriority="51"/>
     <w:lsdException w:name="List Table 7 Colorful Accent 6" w:uiPriority="52"/>
-    <w:lsdException w:name="Mention" w:semiHidden="1" w:unhideWhenUsed="1"/>
-    <w:lsdException w:name="Smart Hyperlink" w:semiHidden="1" w:unhideWhenUsed="1"/>
-    <w:lsdException w:name="Hashtag" w:semiHidden="1" w:unhideWhenUsed="1"/>
-    <w:lsdException w:name="Unresolved Mention" w:semiHidden="1" w:unhideWhenUsed="1"/>
   </w:latentStyles>
   <w:style w:type="paragraph" w:default="1" w:styleId="Normal">
     <w:name w:val="Normal"/>
@@ -3261,7 +6287,6 @@
   <w:style w:type="character" w:default="1" w:styleId="Standardstycketeckensnitt">
     <w:name w:val="Default Paragraph Font"/>
     <w:uiPriority w:val="1"/>
-    <w:semiHidden/>
     <w:unhideWhenUsed/>
   </w:style>
   <w:style w:type="table" w:default="1" w:styleId="Normaltabell">
@@ -3573,6 +6598,25 @@
       </w:tcPr>
     </w:tblStylePr>
   </w:style>
+  <w:style w:type="paragraph" w:styleId="Beskrivning">
+    <w:name w:val="caption"/>
+    <w:basedOn w:val="Normal"/>
+    <w:next w:val="Normal"/>
+    <w:uiPriority w:val="35"/>
+    <w:unhideWhenUsed/>
+    <w:qFormat/>
+    <w:rsid w:val="00FC2C64"/>
+    <w:pPr>
+      <w:spacing w:after="200" w:line="240" w:lineRule="auto"/>
+    </w:pPr>
+    <w:rPr>
+      <w:i/>
+      <w:iCs/>
+      <w:color w:val="44546A" w:themeColor="text2"/>
+      <w:sz w:val="18"/>
+      <w:szCs w:val="18"/>
+    </w:rPr>
+  </w:style>
 </w:styles>
 </file>
 
@@ -3876,7 +6920,7 @@
 </file>
 
 <file path=customXml/itemProps1.xml><?xml version="1.0" encoding="utf-8"?>
-<ds:datastoreItem xmlns:ds="http://schemas.openxmlformats.org/officeDocument/2006/customXml" ds:itemID="{0E9A6E9C-D92B-4EFB-9B22-DE3FF6EE49ED}">
+<ds:datastoreItem xmlns:ds="http://schemas.openxmlformats.org/officeDocument/2006/customXml" ds:itemID="{DFC48CF1-3162-4019-885D-49C8B1783FDD}">
   <ds:schemaRefs>
     <ds:schemaRef ds:uri="http://schemas.openxmlformats.org/officeDocument/2006/bibliography"/>
   </ds:schemaRefs>

</xml_diff>